<commit_message>
Doc: Se modifico las capturas subidas al documento del plan de iteracion
</commit_message>
<xml_diff>
--- a/2. Etapa de elaboración/Iteración 1/Plan de iteración/Plan de Iteración 1_Vesta Risk Manager_T-Code.docx
+++ b/2. Etapa de elaboración/Iteración 1/Plan de iteración/Plan de Iteración 1_Vesta Risk Manager_T-Code.docx
@@ -2256,11 +2256,16 @@
           <w:numId w:val="14"/>
         </w:numPr>
       </w:pPr>
+      <w:proofErr w:type="gramStart"/>
       <w:r>
         <w:t>Herramientas y Tecnologías</w:t>
       </w:r>
       <w:r>
-        <w:t xml:space="preserve"> a utilizar.</w:t>
+        <w:t xml:space="preserve"> a utilizar</w:t>
+      </w:r>
+      <w:proofErr w:type="gramEnd"/>
+      <w:r>
+        <w:t>.</w:t>
       </w:r>
     </w:p>
     <w:p>
@@ -2872,6 +2877,7 @@
                 <w:bCs/>
               </w:rPr>
             </w:pPr>
+            <w:proofErr w:type="gramStart"/>
             <w:r>
               <w:rPr>
                 <w:b/>
@@ -2879,6 +2885,7 @@
               </w:rPr>
               <w:t>Herramientas y Tecnologías a utilizar</w:t>
             </w:r>
+            <w:proofErr w:type="gramEnd"/>
           </w:p>
         </w:tc>
         <w:tc>
@@ -4198,14 +4205,16 @@
     </w:p>
     <w:p>
       <w:r>
-        <w:rPr>
-          <w:noProof/>
-        </w:rPr>
+        <w:t>Capturas del día 13/09/2024:</w:t>
+      </w:r>
+    </w:p>
+    <w:p>
+      <w:r>
         <w:drawing>
-          <wp:inline distT="0" distB="0" distL="0" distR="0" wp14:anchorId="5B589472" wp14:editId="53A3583C">
-            <wp:extent cx="5400040" cy="1898650"/>
-            <wp:effectExtent l="0" t="0" r="0" b="6350"/>
-            <wp:docPr id="2028049833" name="Imagen 1" descr="Captura de pantalla de un celular&#10;&#10;Descripción generada automáticamente"/>
+          <wp:inline distT="0" distB="0" distL="0" distR="0" wp14:anchorId="63794C33" wp14:editId="482E16D9">
+            <wp:extent cx="5400040" cy="2428240"/>
+            <wp:effectExtent l="0" t="0" r="0" b="0"/>
+            <wp:docPr id="1587865066" name="Imagen 1" descr="Captura de pantalla de computadora&#10;&#10;Descripción generada automáticamente"/>
             <wp:cNvGraphicFramePr>
               <a:graphicFrameLocks xmlns:a="http://schemas.openxmlformats.org/drawingml/2006/main" noChangeAspect="1"/>
             </wp:cNvGraphicFramePr>
@@ -4213,7 +4222,7 @@
               <a:graphicData uri="http://schemas.openxmlformats.org/drawingml/2006/picture">
                 <pic:pic xmlns:pic="http://schemas.openxmlformats.org/drawingml/2006/picture">
                   <pic:nvPicPr>
-                    <pic:cNvPr id="2028049833" name="Imagen 1" descr="Captura de pantalla de un celular&#10;&#10;Descripción generada automáticamente"/>
+                    <pic:cNvPr id="1587865066" name="Imagen 1" descr="Captura de pantalla de computadora&#10;&#10;Descripción generada automáticamente"/>
                     <pic:cNvPicPr/>
                   </pic:nvPicPr>
                   <pic:blipFill>
@@ -4225,7 +4234,7 @@
                   <pic:spPr>
                     <a:xfrm>
                       <a:off x="0" y="0"/>
-                      <a:ext cx="5400040" cy="1898650"/>
+                      <a:ext cx="5400040" cy="2428240"/>
                     </a:xfrm>
                     <a:prstGeom prst="rect">
                       <a:avLst/>
@@ -4239,16 +4248,126 @@
       </w:r>
     </w:p>
     <w:p>
-      <w:pPr>
-        <w:jc w:val="center"/>
-      </w:pPr>
-      <w:r>
-        <w:t>Captura del día 11/09/2024.</w:t>
+      <w:r>
+        <w:drawing>
+          <wp:inline distT="0" distB="0" distL="0" distR="0" wp14:anchorId="0B04DE04" wp14:editId="39F0C27B">
+            <wp:extent cx="5400040" cy="2414905"/>
+            <wp:effectExtent l="0" t="0" r="0" b="4445"/>
+            <wp:docPr id="1202044639" name="Imagen 1" descr="Interfaz de usuario gráfica, Texto&#10;&#10;Descripción generada automáticamente"/>
+            <wp:cNvGraphicFramePr>
+              <a:graphicFrameLocks xmlns:a="http://schemas.openxmlformats.org/drawingml/2006/main" noChangeAspect="1"/>
+            </wp:cNvGraphicFramePr>
+            <a:graphic xmlns:a="http://schemas.openxmlformats.org/drawingml/2006/main">
+              <a:graphicData uri="http://schemas.openxmlformats.org/drawingml/2006/picture">
+                <pic:pic xmlns:pic="http://schemas.openxmlformats.org/drawingml/2006/picture">
+                  <pic:nvPicPr>
+                    <pic:cNvPr id="1202044639" name="Imagen 1" descr="Interfaz de usuario gráfica, Texto&#10;&#10;Descripción generada automáticamente"/>
+                    <pic:cNvPicPr/>
+                  </pic:nvPicPr>
+                  <pic:blipFill>
+                    <a:blip r:embed="rId13"/>
+                    <a:stretch>
+                      <a:fillRect/>
+                    </a:stretch>
+                  </pic:blipFill>
+                  <pic:spPr>
+                    <a:xfrm>
+                      <a:off x="0" y="0"/>
+                      <a:ext cx="5400040" cy="2414905"/>
+                    </a:xfrm>
+                    <a:prstGeom prst="rect">
+                      <a:avLst/>
+                    </a:prstGeom>
+                  </pic:spPr>
+                </pic:pic>
+              </a:graphicData>
+            </a:graphic>
+          </wp:inline>
+        </w:drawing>
+      </w:r>
+    </w:p>
+    <w:p>
+      <w:r>
+        <w:lastRenderedPageBreak/>
+        <w:drawing>
+          <wp:inline distT="0" distB="0" distL="0" distR="0" wp14:anchorId="37640D02" wp14:editId="49F33F8C">
+            <wp:extent cx="5400040" cy="2389505"/>
+            <wp:effectExtent l="0" t="0" r="0" b="0"/>
+            <wp:docPr id="1376123213" name="Imagen 1" descr="Captura de pantalla de un celular&#10;&#10;Descripción generada automáticamente"/>
+            <wp:cNvGraphicFramePr>
+              <a:graphicFrameLocks xmlns:a="http://schemas.openxmlformats.org/drawingml/2006/main" noChangeAspect="1"/>
+            </wp:cNvGraphicFramePr>
+            <a:graphic xmlns:a="http://schemas.openxmlformats.org/drawingml/2006/main">
+              <a:graphicData uri="http://schemas.openxmlformats.org/drawingml/2006/picture">
+                <pic:pic xmlns:pic="http://schemas.openxmlformats.org/drawingml/2006/picture">
+                  <pic:nvPicPr>
+                    <pic:cNvPr id="1376123213" name="Imagen 1" descr="Captura de pantalla de un celular&#10;&#10;Descripción generada automáticamente"/>
+                    <pic:cNvPicPr/>
+                  </pic:nvPicPr>
+                  <pic:blipFill>
+                    <a:blip r:embed="rId14"/>
+                    <a:stretch>
+                      <a:fillRect/>
+                    </a:stretch>
+                  </pic:blipFill>
+                  <pic:spPr>
+                    <a:xfrm>
+                      <a:off x="0" y="0"/>
+                      <a:ext cx="5400040" cy="2389505"/>
+                    </a:xfrm>
+                    <a:prstGeom prst="rect">
+                      <a:avLst/>
+                    </a:prstGeom>
+                  </pic:spPr>
+                </pic:pic>
+              </a:graphicData>
+            </a:graphic>
+          </wp:inline>
+        </w:drawing>
+      </w:r>
+    </w:p>
+    <w:p>
+      <w:r>
+        <w:drawing>
+          <wp:inline distT="0" distB="0" distL="0" distR="0" wp14:anchorId="4978DDAC" wp14:editId="0272AF35">
+            <wp:extent cx="5400040" cy="2393315"/>
+            <wp:effectExtent l="0" t="0" r="0" b="6985"/>
+            <wp:docPr id="1861484991" name="Imagen 1" descr="Texto&#10;&#10;Descripción generada automáticamente"/>
+            <wp:cNvGraphicFramePr>
+              <a:graphicFrameLocks xmlns:a="http://schemas.openxmlformats.org/drawingml/2006/main" noChangeAspect="1"/>
+            </wp:cNvGraphicFramePr>
+            <a:graphic xmlns:a="http://schemas.openxmlformats.org/drawingml/2006/main">
+              <a:graphicData uri="http://schemas.openxmlformats.org/drawingml/2006/picture">
+                <pic:pic xmlns:pic="http://schemas.openxmlformats.org/drawingml/2006/picture">
+                  <pic:nvPicPr>
+                    <pic:cNvPr id="1861484991" name="Imagen 1" descr="Texto&#10;&#10;Descripción generada automáticamente"/>
+                    <pic:cNvPicPr/>
+                  </pic:nvPicPr>
+                  <pic:blipFill>
+                    <a:blip r:embed="rId15"/>
+                    <a:stretch>
+                      <a:fillRect/>
+                    </a:stretch>
+                  </pic:blipFill>
+                  <pic:spPr>
+                    <a:xfrm>
+                      <a:off x="0" y="0"/>
+                      <a:ext cx="5400040" cy="2393315"/>
+                    </a:xfrm>
+                    <a:prstGeom prst="rect">
+                      <a:avLst/>
+                    </a:prstGeom>
+                  </pic:spPr>
+                </pic:pic>
+              </a:graphicData>
+            </a:graphic>
+          </wp:inline>
+        </w:drawing>
       </w:r>
     </w:p>
     <w:sectPr>
-      <w:headerReference w:type="default" r:id="rId13"/>
-      <w:footerReference w:type="default" r:id="rId14"/>
+      <w:headerReference w:type="default" r:id="rId16"/>
+      <w:footerReference w:type="default" r:id="rId17"/>
       <w:pgSz w:w="11906" w:h="16838"/>
       <w:pgMar w:top="1535" w:right="1701" w:bottom="1417" w:left="1701" w:header="567" w:footer="572" w:gutter="0"/>
       <w:cols w:space="708"/>

</xml_diff>

<commit_message>
Doc: corrige plan de iteracion
</commit_message>
<xml_diff>
--- a/2. Etapa de elaboración/Iteración 1/Plan de iteración/Plan de Iteración 1_Vesta Risk Manager_T-Code.docx
+++ b/2. Etapa de elaboración/Iteración 1/Plan de iteración/Plan de Iteración 1_Vesta Risk Manager_T-Code.docx
@@ -400,25 +400,7 @@
           <w:sz w:val="36"/>
           <w:szCs w:val="36"/>
         </w:rPr>
-        <w:t xml:space="preserve">Vesta </w:t>
-      </w:r>
-      <w:proofErr w:type="spellStart"/>
-      <w:r>
-        <w:rPr>
-          <w:rFonts w:ascii="Cambria" w:hAnsi="Cambria"/>
-          <w:sz w:val="36"/>
-          <w:szCs w:val="36"/>
-        </w:rPr>
-        <w:t>Risk</w:t>
-      </w:r>
-      <w:proofErr w:type="spellEnd"/>
-      <w:r>
-        <w:rPr>
-          <w:rFonts w:ascii="Cambria" w:hAnsi="Cambria"/>
-          <w:sz w:val="36"/>
-          <w:szCs w:val="36"/>
-        </w:rPr>
-        <w:t xml:space="preserve"> Manager</w:t>
+        <w:t>Vesta Risk Manager</w:t>
       </w:r>
     </w:p>
     <w:p>
@@ -450,40 +432,18 @@
         <w:rPr>
           <w:lang w:val="es-AR"/>
         </w:rPr>
-        <w:t>T-</w:t>
-      </w:r>
-      <w:proofErr w:type="spellStart"/>
+        <w:t>T-Code</w:t>
+      </w:r>
+    </w:p>
+    <w:p>
+      <w:pPr>
+        <w:pStyle w:val="Sinespaciado"/>
+      </w:pPr>
       <w:r>
         <w:rPr>
           <w:lang w:val="es-AR"/>
         </w:rPr>
-        <w:t>Code</w:t>
-      </w:r>
-      <w:proofErr w:type="spellEnd"/>
-    </w:p>
-    <w:p>
-      <w:pPr>
-        <w:pStyle w:val="Sinespaciado"/>
-      </w:pPr>
-      <w:r>
-        <w:rPr>
-          <w:lang w:val="es-AR"/>
-        </w:rPr>
-        <w:t xml:space="preserve">Agustín Collareda, Cintia </w:t>
-      </w:r>
-      <w:proofErr w:type="spellStart"/>
-      <w:r>
-        <w:rPr>
-          <w:lang w:val="es-AR"/>
-        </w:rPr>
-        <w:t>Hernandez</w:t>
-      </w:r>
-      <w:proofErr w:type="spellEnd"/>
-      <w:r>
-        <w:rPr>
-          <w:lang w:val="es-AR"/>
-        </w:rPr>
-        <w:t xml:space="preserve"> y </w:t>
+        <w:t xml:space="preserve">Agustín Collareda, Cintia Hernandez y </w:t>
       </w:r>
       <w:r>
         <w:rPr>
@@ -2521,15 +2481,7 @@
               <w:t>Frey Hugo</w:t>
             </w:r>
             <w:r>
-              <w:t xml:space="preserve">, </w:t>
-            </w:r>
-            <w:proofErr w:type="spellStart"/>
-            <w:r>
-              <w:t>Hernandez</w:t>
-            </w:r>
-            <w:proofErr w:type="spellEnd"/>
-            <w:r>
-              <w:t xml:space="preserve"> Cintia</w:t>
+              <w:t>, Hernandez Cintia</w:t>
             </w:r>
           </w:p>
         </w:tc>
@@ -2576,13 +2528,8 @@
             <w:tcW w:w="1984" w:type="dxa"/>
           </w:tcPr>
           <w:p>
-            <w:proofErr w:type="spellStart"/>
-            <w:r>
-              <w:t>Hernandez</w:t>
-            </w:r>
-            <w:proofErr w:type="spellEnd"/>
-            <w:r>
-              <w:t xml:space="preserve"> Cintia</w:t>
+            <w:r>
+              <w:t>Hernandez Cintia</w:t>
             </w:r>
           </w:p>
         </w:tc>
@@ -2773,13 +2720,8 @@
             <w:tcW w:w="1984" w:type="dxa"/>
           </w:tcPr>
           <w:p>
-            <w:proofErr w:type="spellStart"/>
-            <w:r>
-              <w:t>Hernandez</w:t>
-            </w:r>
-            <w:proofErr w:type="spellEnd"/>
-            <w:r>
-              <w:t xml:space="preserve"> Cintia</w:t>
+            <w:r>
+              <w:t>Hernandez Cintia</w:t>
             </w:r>
           </w:p>
         </w:tc>
@@ -2826,13 +2768,8 @@
             <w:tcW w:w="1984" w:type="dxa"/>
           </w:tcPr>
           <w:p>
-            <w:proofErr w:type="spellStart"/>
-            <w:r>
-              <w:t>Hernandez</w:t>
-            </w:r>
-            <w:proofErr w:type="spellEnd"/>
-            <w:r>
-              <w:t xml:space="preserve"> Cintia</w:t>
+            <w:r>
+              <w:t>Hernandez Cintia</w:t>
             </w:r>
           </w:p>
         </w:tc>
@@ -3006,7 +2943,7 @@
                 <w:b/>
                 <w:bCs/>
               </w:rPr>
-              <w:t>Herramientas y Tecnologías a utilizar</w:t>
+              <w:t>Elaborar presentación 13/09</w:t>
             </w:r>
           </w:p>
         </w:tc>
@@ -3015,22 +2952,14 @@
             <w:tcW w:w="1412" w:type="dxa"/>
             <w:vAlign w:val="center"/>
           </w:tcPr>
-          <w:p>
-            <w:r>
-              <w:t>13/09/2024</w:t>
-            </w:r>
-          </w:p>
+          <w:p/>
         </w:tc>
         <w:tc>
           <w:tcPr>
             <w:tcW w:w="1984" w:type="dxa"/>
             <w:vAlign w:val="center"/>
           </w:tcPr>
-          <w:p>
-            <w:r>
-              <w:t>15/09/2024</w:t>
-            </w:r>
-          </w:p>
+          <w:p/>
         </w:tc>
         <w:tc>
           <w:tcPr>
@@ -3038,97 +2967,9 @@
           </w:tcPr>
           <w:p>
             <w:r>
-              <w:t>Collareda Agustín</w:t>
-            </w:r>
-          </w:p>
-        </w:tc>
-      </w:tr>
-      <w:tr>
-        <w:trPr>
-          <w:jc w:val="center"/>
-        </w:trPr>
-        <w:tc>
-          <w:tcPr>
-            <w:tcW w:w="5671" w:type="dxa"/>
-            <w:vAlign w:val="center"/>
-          </w:tcPr>
-          <w:p>
-            <w:r>
-              <w:t>Introducción</w:t>
-            </w:r>
-          </w:p>
-        </w:tc>
-        <w:tc>
-          <w:tcPr>
-            <w:tcW w:w="1412" w:type="dxa"/>
-            <w:vAlign w:val="center"/>
-          </w:tcPr>
-          <w:p>
-            <w:r>
-              <w:t>13/09/2024</w:t>
-            </w:r>
-          </w:p>
-        </w:tc>
-        <w:tc>
-          <w:tcPr>
-            <w:tcW w:w="1984" w:type="dxa"/>
-            <w:vAlign w:val="center"/>
-          </w:tcPr>
-          <w:p>
-            <w:r>
-              <w:t>15/09/2024</w:t>
-            </w:r>
-          </w:p>
-        </w:tc>
-        <w:tc>
-          <w:tcPr>
-            <w:tcW w:w="1984" w:type="dxa"/>
-          </w:tcPr>
-          <w:p/>
-        </w:tc>
-      </w:tr>
-      <w:tr>
-        <w:trPr>
-          <w:jc w:val="center"/>
-        </w:trPr>
-        <w:tc>
-          <w:tcPr>
-            <w:tcW w:w="5671" w:type="dxa"/>
-            <w:vAlign w:val="center"/>
-          </w:tcPr>
-          <w:p>
-            <w:r>
-              <w:t>Herramientas y tecnologías utilizadas</w:t>
-            </w:r>
-          </w:p>
-        </w:tc>
-        <w:tc>
-          <w:tcPr>
-            <w:tcW w:w="1412" w:type="dxa"/>
-            <w:vAlign w:val="center"/>
-          </w:tcPr>
-          <w:p>
-            <w:r>
-              <w:t>13/09/2024</w:t>
-            </w:r>
-          </w:p>
-        </w:tc>
-        <w:tc>
-          <w:tcPr>
-            <w:tcW w:w="1984" w:type="dxa"/>
-            <w:vAlign w:val="center"/>
-          </w:tcPr>
-          <w:p>
-            <w:r>
-              <w:t>15/09/2024</w:t>
-            </w:r>
-          </w:p>
-        </w:tc>
-        <w:tc>
-          <w:tcPr>
-            <w:tcW w:w="1984" w:type="dxa"/>
-          </w:tcPr>
-          <w:p/>
+              <w:t>Hernandez Cintia</w:t>
+            </w:r>
+          </w:p>
         </w:tc>
       </w:tr>
       <w:tr>
@@ -3153,7 +2994,7 @@
                 <w:b/>
                 <w:bCs/>
               </w:rPr>
-              <w:t>Realizar gestión de riesgos inicial</w:t>
+              <w:t>Herramientas y Tecnologías a utilizar</w:t>
             </w:r>
           </w:p>
         </w:tc>
@@ -3164,6 +3005,17 @@
           </w:tcPr>
           <w:p>
             <w:r>
+              <w:t>13/09/2024</w:t>
+            </w:r>
+          </w:p>
+        </w:tc>
+        <w:tc>
+          <w:tcPr>
+            <w:tcW w:w="1984" w:type="dxa"/>
+            <w:vAlign w:val="center"/>
+          </w:tcPr>
+          <w:p>
+            <w:r>
               <w:t>15/09/2024</w:t>
             </w:r>
           </w:p>
@@ -3171,33 +3023,100 @@
         <w:tc>
           <w:tcPr>
             <w:tcW w:w="1984" w:type="dxa"/>
-            <w:vAlign w:val="center"/>
-          </w:tcPr>
-          <w:p>
-            <w:r>
-              <w:t>16/09/2024</w:t>
+          </w:tcPr>
+          <w:p>
+            <w:r>
+              <w:t>Collareda Agustín</w:t>
+            </w:r>
+          </w:p>
+        </w:tc>
+      </w:tr>
+      <w:tr>
+        <w:trPr>
+          <w:jc w:val="center"/>
+        </w:trPr>
+        <w:tc>
+          <w:tcPr>
+            <w:tcW w:w="5671" w:type="dxa"/>
+            <w:vAlign w:val="center"/>
+          </w:tcPr>
+          <w:p>
+            <w:r>
+              <w:t>Introducción</w:t>
+            </w:r>
+          </w:p>
+        </w:tc>
+        <w:tc>
+          <w:tcPr>
+            <w:tcW w:w="1412" w:type="dxa"/>
+            <w:vAlign w:val="center"/>
+          </w:tcPr>
+          <w:p>
+            <w:r>
+              <w:t>13/09/2024</w:t>
             </w:r>
           </w:p>
         </w:tc>
         <w:tc>
           <w:tcPr>
             <w:tcW w:w="1984" w:type="dxa"/>
-          </w:tcPr>
-          <w:p>
-            <w:pPr>
-              <w:rPr>
-                <w:u w:val="single"/>
-              </w:rPr>
-            </w:pPr>
-            <w:proofErr w:type="spellStart"/>
-            <w:r>
-              <w:t>Hernandez</w:t>
-            </w:r>
-            <w:proofErr w:type="spellEnd"/>
-            <w:r>
-              <w:t xml:space="preserve"> Cintia, Collareda Agustín y Frey Hugo</w:t>
-            </w:r>
-          </w:p>
+            <w:vAlign w:val="center"/>
+          </w:tcPr>
+          <w:p>
+            <w:r>
+              <w:t>15/09/2024</w:t>
+            </w:r>
+          </w:p>
+        </w:tc>
+        <w:tc>
+          <w:tcPr>
+            <w:tcW w:w="1984" w:type="dxa"/>
+          </w:tcPr>
+          <w:p/>
+        </w:tc>
+      </w:tr>
+      <w:tr>
+        <w:trPr>
+          <w:jc w:val="center"/>
+        </w:trPr>
+        <w:tc>
+          <w:tcPr>
+            <w:tcW w:w="5671" w:type="dxa"/>
+            <w:vAlign w:val="center"/>
+          </w:tcPr>
+          <w:p>
+            <w:r>
+              <w:t>Herramientas y tecnologías utilizadas</w:t>
+            </w:r>
+          </w:p>
+        </w:tc>
+        <w:tc>
+          <w:tcPr>
+            <w:tcW w:w="1412" w:type="dxa"/>
+            <w:vAlign w:val="center"/>
+          </w:tcPr>
+          <w:p>
+            <w:r>
+              <w:t>13/09/2024</w:t>
+            </w:r>
+          </w:p>
+        </w:tc>
+        <w:tc>
+          <w:tcPr>
+            <w:tcW w:w="1984" w:type="dxa"/>
+            <w:vAlign w:val="center"/>
+          </w:tcPr>
+          <w:p>
+            <w:r>
+              <w:t>15/09/2024</w:t>
+            </w:r>
+          </w:p>
+        </w:tc>
+        <w:tc>
+          <w:tcPr>
+            <w:tcW w:w="1984" w:type="dxa"/>
+          </w:tcPr>
+          <w:p/>
         </w:tc>
       </w:tr>
       <w:tr>
@@ -3222,7 +3141,7 @@
                 <w:b/>
                 <w:bCs/>
               </w:rPr>
-              <w:t>Elaborar presentación 17/09/2024</w:t>
+              <w:t>Realizar gestión de riesgos inicial</w:t>
             </w:r>
           </w:p>
         </w:tc>
@@ -3233,6 +3152,17 @@
           </w:tcPr>
           <w:p>
             <w:r>
+              <w:t>15/09/2024</w:t>
+            </w:r>
+          </w:p>
+        </w:tc>
+        <w:tc>
+          <w:tcPr>
+            <w:tcW w:w="1984" w:type="dxa"/>
+            <w:vAlign w:val="center"/>
+          </w:tcPr>
+          <w:p>
+            <w:r>
               <w:t>16/09/2024</w:t>
             </w:r>
           </w:p>
@@ -3240,26 +3170,15 @@
         <w:tc>
           <w:tcPr>
             <w:tcW w:w="1984" w:type="dxa"/>
-            <w:vAlign w:val="center"/>
-          </w:tcPr>
-          <w:p>
-            <w:r>
-              <w:t>17/09/2024</w:t>
-            </w:r>
-          </w:p>
-        </w:tc>
-        <w:tc>
-          <w:tcPr>
-            <w:tcW w:w="1984" w:type="dxa"/>
-          </w:tcPr>
-          <w:p>
-            <w:proofErr w:type="spellStart"/>
-            <w:r>
-              <w:t>Hernandez</w:t>
-            </w:r>
-            <w:proofErr w:type="spellEnd"/>
-            <w:r>
-              <w:t xml:space="preserve"> Cintia</w:t>
+          </w:tcPr>
+          <w:p>
+            <w:pPr>
+              <w:rPr>
+                <w:u w:val="single"/>
+              </w:rPr>
+            </w:pPr>
+            <w:r>
+              <w:t>Hernandez Cintia, Collareda Agustín y Frey Hugo</w:t>
             </w:r>
           </w:p>
         </w:tc>
@@ -3286,7 +3205,7 @@
                 <w:b/>
                 <w:bCs/>
               </w:rPr>
-              <w:t>Especificación de Requerimientos</w:t>
+              <w:t>Elaborar presentación 17/09/2024</w:t>
             </w:r>
           </w:p>
         </w:tc>
@@ -3297,13 +3216,7 @@
           </w:tcPr>
           <w:p>
             <w:r>
-              <w:t>1</w:t>
-            </w:r>
-            <w:r>
-              <w:t>5</w:t>
-            </w:r>
-            <w:r>
-              <w:t>/09/2024</w:t>
+              <w:t>16/09/2024</w:t>
             </w:r>
           </w:p>
         </w:tc>
@@ -3314,7 +3227,7 @@
           </w:tcPr>
           <w:p>
             <w:r>
-              <w:t>20/09/2024</w:t>
+              <w:t>17/09/2024</w:t>
             </w:r>
           </w:p>
         </w:tc>
@@ -3322,403 +3235,9 @@
           <w:tcPr>
             <w:tcW w:w="1984" w:type="dxa"/>
           </w:tcPr>
-          <w:p/>
-        </w:tc>
-      </w:tr>
-      <w:tr>
-        <w:trPr>
-          <w:jc w:val="center"/>
-        </w:trPr>
-        <w:tc>
-          <w:tcPr>
-            <w:tcW w:w="5671" w:type="dxa"/>
-            <w:vAlign w:val="center"/>
-          </w:tcPr>
-          <w:p>
-            <w:r>
-              <w:t>Introducción</w:t>
-            </w:r>
-          </w:p>
-        </w:tc>
-        <w:tc>
-          <w:tcPr>
-            <w:tcW w:w="1412" w:type="dxa"/>
-            <w:vAlign w:val="center"/>
-          </w:tcPr>
-          <w:p>
-            <w:r>
-              <w:t>1</w:t>
-            </w:r>
-            <w:r>
-              <w:t>9</w:t>
-            </w:r>
-            <w:r>
-              <w:t>/09/2024</w:t>
-            </w:r>
-          </w:p>
-        </w:tc>
-        <w:tc>
-          <w:tcPr>
-            <w:tcW w:w="1984" w:type="dxa"/>
-            <w:vAlign w:val="center"/>
-          </w:tcPr>
-          <w:p>
-            <w:r>
-              <w:t>20/09/2024</w:t>
-            </w:r>
-          </w:p>
-        </w:tc>
-        <w:tc>
-          <w:tcPr>
-            <w:tcW w:w="1984" w:type="dxa"/>
-          </w:tcPr>
-          <w:p>
-            <w:r>
-              <w:t>Frey Hugo</w:t>
-            </w:r>
-          </w:p>
-        </w:tc>
-      </w:tr>
-      <w:tr>
-        <w:trPr>
-          <w:jc w:val="center"/>
-        </w:trPr>
-        <w:tc>
-          <w:tcPr>
-            <w:tcW w:w="5671" w:type="dxa"/>
-            <w:vAlign w:val="center"/>
-          </w:tcPr>
-          <w:p>
-            <w:r>
-              <w:t>Descripción general</w:t>
-            </w:r>
-          </w:p>
-        </w:tc>
-        <w:tc>
-          <w:tcPr>
-            <w:tcW w:w="1412" w:type="dxa"/>
-            <w:vAlign w:val="center"/>
-          </w:tcPr>
-          <w:p>
-            <w:r>
-              <w:t>1</w:t>
-            </w:r>
-            <w:r>
-              <w:t>9</w:t>
-            </w:r>
-            <w:r>
-              <w:t>/09/2024</w:t>
-            </w:r>
-          </w:p>
-        </w:tc>
-        <w:tc>
-          <w:tcPr>
-            <w:tcW w:w="1984" w:type="dxa"/>
-            <w:vAlign w:val="center"/>
-          </w:tcPr>
-          <w:p>
-            <w:r>
-              <w:t>20/09/2024</w:t>
-            </w:r>
-          </w:p>
-        </w:tc>
-        <w:tc>
-          <w:tcPr>
-            <w:tcW w:w="1984" w:type="dxa"/>
-          </w:tcPr>
-          <w:p>
-            <w:r>
-              <w:t>Collareda Agustín</w:t>
-            </w:r>
-          </w:p>
-        </w:tc>
-      </w:tr>
-      <w:tr>
-        <w:trPr>
-          <w:jc w:val="center"/>
-        </w:trPr>
-        <w:tc>
-          <w:tcPr>
-            <w:tcW w:w="5671" w:type="dxa"/>
-            <w:vAlign w:val="center"/>
-          </w:tcPr>
-          <w:p>
-            <w:r>
-              <w:t>Casos de uso</w:t>
-            </w:r>
-          </w:p>
-        </w:tc>
-        <w:tc>
-          <w:tcPr>
-            <w:tcW w:w="1412" w:type="dxa"/>
-            <w:vAlign w:val="center"/>
-          </w:tcPr>
-          <w:p>
-            <w:r>
-              <w:t>1</w:t>
-            </w:r>
-            <w:r>
-              <w:t>5</w:t>
-            </w:r>
-            <w:r>
-              <w:t>/09/2024</w:t>
-            </w:r>
-          </w:p>
-        </w:tc>
-        <w:tc>
-          <w:tcPr>
-            <w:tcW w:w="1984" w:type="dxa"/>
-            <w:vAlign w:val="center"/>
-          </w:tcPr>
-          <w:p>
-            <w:r>
-              <w:t>17</w:t>
-            </w:r>
-            <w:r>
-              <w:t>/09/2024</w:t>
-            </w:r>
-          </w:p>
-        </w:tc>
-        <w:tc>
-          <w:tcPr>
-            <w:tcW w:w="1984" w:type="dxa"/>
-          </w:tcPr>
-          <w:p>
-            <w:r>
-              <w:t>Frey Hugo</w:t>
-            </w:r>
-          </w:p>
-        </w:tc>
-      </w:tr>
-      <w:tr>
-        <w:trPr>
-          <w:jc w:val="center"/>
-        </w:trPr>
-        <w:tc>
-          <w:tcPr>
-            <w:tcW w:w="5671" w:type="dxa"/>
-            <w:vAlign w:val="center"/>
-          </w:tcPr>
-          <w:p>
-            <w:r>
-              <w:t>Diagrama de casos de uso</w:t>
-            </w:r>
-          </w:p>
-        </w:tc>
-        <w:tc>
-          <w:tcPr>
-            <w:tcW w:w="1412" w:type="dxa"/>
-            <w:vAlign w:val="center"/>
-          </w:tcPr>
-          <w:p>
-            <w:r>
-              <w:t>1</w:t>
-            </w:r>
-            <w:r>
-              <w:t>5</w:t>
-            </w:r>
-            <w:r>
-              <w:t>/09/2024</w:t>
-            </w:r>
-          </w:p>
-        </w:tc>
-        <w:tc>
-          <w:tcPr>
-            <w:tcW w:w="1984" w:type="dxa"/>
-            <w:vAlign w:val="center"/>
-          </w:tcPr>
-          <w:p>
-            <w:r>
-              <w:t>17</w:t>
-            </w:r>
-            <w:r>
-              <w:t>/09/2024</w:t>
-            </w:r>
-          </w:p>
-        </w:tc>
-        <w:tc>
-          <w:tcPr>
-            <w:tcW w:w="1984" w:type="dxa"/>
-          </w:tcPr>
-          <w:p>
-            <w:proofErr w:type="spellStart"/>
-            <w:r>
-              <w:t>Hernandez</w:t>
-            </w:r>
-            <w:proofErr w:type="spellEnd"/>
-            <w:r>
-              <w:t xml:space="preserve"> Cintia</w:t>
-            </w:r>
-          </w:p>
-        </w:tc>
-      </w:tr>
-      <w:tr>
-        <w:trPr>
-          <w:jc w:val="center"/>
-        </w:trPr>
-        <w:tc>
-          <w:tcPr>
-            <w:tcW w:w="5671" w:type="dxa"/>
-            <w:vAlign w:val="center"/>
-          </w:tcPr>
-          <w:p>
-            <w:r>
-              <w:t>Tipos de requerimientos</w:t>
-            </w:r>
-          </w:p>
-        </w:tc>
-        <w:tc>
-          <w:tcPr>
-            <w:tcW w:w="1412" w:type="dxa"/>
-            <w:vAlign w:val="center"/>
-          </w:tcPr>
-          <w:p>
-            <w:r>
-              <w:t>1</w:t>
-            </w:r>
-            <w:r>
-              <w:t>7</w:t>
-            </w:r>
-            <w:r>
-              <w:t>/09/2024</w:t>
-            </w:r>
-          </w:p>
-        </w:tc>
-        <w:tc>
-          <w:tcPr>
-            <w:tcW w:w="1984" w:type="dxa"/>
-            <w:vAlign w:val="center"/>
-          </w:tcPr>
-          <w:p>
-            <w:r>
-              <w:t>18</w:t>
-            </w:r>
-            <w:r>
-              <w:t>/09/2024</w:t>
-            </w:r>
-          </w:p>
-        </w:tc>
-        <w:tc>
-          <w:tcPr>
-            <w:tcW w:w="1984" w:type="dxa"/>
-          </w:tcPr>
-          <w:p>
-            <w:r>
-              <w:t>Collareda Agustín</w:t>
-            </w:r>
-          </w:p>
-        </w:tc>
-      </w:tr>
-      <w:tr>
-        <w:trPr>
-          <w:jc w:val="center"/>
-        </w:trPr>
-        <w:tc>
-          <w:tcPr>
-            <w:tcW w:w="5671" w:type="dxa"/>
-            <w:vAlign w:val="center"/>
-          </w:tcPr>
-          <w:p>
-            <w:r>
-              <w:lastRenderedPageBreak/>
-              <w:t>Características no soportadas</w:t>
-            </w:r>
-          </w:p>
-        </w:tc>
-        <w:tc>
-          <w:tcPr>
-            <w:tcW w:w="1412" w:type="dxa"/>
-            <w:vAlign w:val="center"/>
-          </w:tcPr>
-          <w:p>
-            <w:r>
-              <w:t>1</w:t>
-            </w:r>
-            <w:r>
-              <w:t>9</w:t>
-            </w:r>
-            <w:r>
-              <w:t>/09/2024</w:t>
-            </w:r>
-          </w:p>
-        </w:tc>
-        <w:tc>
-          <w:tcPr>
-            <w:tcW w:w="1984" w:type="dxa"/>
-            <w:vAlign w:val="center"/>
-          </w:tcPr>
-          <w:p>
-            <w:r>
-              <w:t>20/09/2024</w:t>
-            </w:r>
-          </w:p>
-        </w:tc>
-        <w:tc>
-          <w:tcPr>
-            <w:tcW w:w="1984" w:type="dxa"/>
-          </w:tcPr>
-          <w:p>
-            <w:proofErr w:type="spellStart"/>
-            <w:r>
-              <w:t>Hernandez</w:t>
-            </w:r>
-            <w:proofErr w:type="spellEnd"/>
-            <w:r>
-              <w:t xml:space="preserve"> Cintia</w:t>
-            </w:r>
-          </w:p>
-        </w:tc>
-      </w:tr>
-      <w:tr>
-        <w:trPr>
-          <w:jc w:val="center"/>
-        </w:trPr>
-        <w:tc>
-          <w:tcPr>
-            <w:tcW w:w="5671" w:type="dxa"/>
-            <w:vAlign w:val="center"/>
-          </w:tcPr>
-          <w:p>
-            <w:r>
-              <w:t>Estándares aplicados</w:t>
-            </w:r>
-          </w:p>
-        </w:tc>
-        <w:tc>
-          <w:tcPr>
-            <w:tcW w:w="1412" w:type="dxa"/>
-            <w:vAlign w:val="center"/>
-          </w:tcPr>
-          <w:p>
-            <w:r>
-              <w:t>1</w:t>
-            </w:r>
-            <w:r>
-              <w:t>9</w:t>
-            </w:r>
-            <w:r>
-              <w:t>/09/2024</w:t>
-            </w:r>
-          </w:p>
-        </w:tc>
-        <w:tc>
-          <w:tcPr>
-            <w:tcW w:w="1984" w:type="dxa"/>
-            <w:vAlign w:val="center"/>
-          </w:tcPr>
-          <w:p>
-            <w:r>
-              <w:t>20/09/2024</w:t>
-            </w:r>
-          </w:p>
-        </w:tc>
-        <w:tc>
-          <w:tcPr>
-            <w:tcW w:w="1984" w:type="dxa"/>
-          </w:tcPr>
-          <w:p>
-            <w:r>
-              <w:t>Frey Hugo</w:t>
+          <w:p>
+            <w:r>
+              <w:t>Hernandez Cintia</w:t>
             </w:r>
           </w:p>
         </w:tc>
@@ -3745,7 +3264,7 @@
                 <w:b/>
                 <w:bCs/>
               </w:rPr>
-              <w:t>Plan de riesgo</w:t>
+              <w:t>Especificación de Requerimientos</w:t>
             </w:r>
           </w:p>
         </w:tc>
@@ -3759,7 +3278,7 @@
               <w:t>1</w:t>
             </w:r>
             <w:r>
-              <w:t>7</w:t>
+              <w:t>5</w:t>
             </w:r>
             <w:r>
               <w:t>/09/2024</w:t>
@@ -3832,13 +3351,8 @@
             <w:tcW w:w="1984" w:type="dxa"/>
           </w:tcPr>
           <w:p>
-            <w:proofErr w:type="spellStart"/>
-            <w:r>
-              <w:t>Hernandez</w:t>
-            </w:r>
-            <w:proofErr w:type="spellEnd"/>
-            <w:r>
-              <w:t xml:space="preserve"> Cintia</w:t>
+            <w:r>
+              <w:t>Frey Hugo</w:t>
             </w:r>
           </w:p>
         </w:tc>
@@ -3854,7 +3368,7 @@
           </w:tcPr>
           <w:p>
             <w:r>
-              <w:t>Identificación y evaluación de riesgos</w:t>
+              <w:t>Descripción general</w:t>
             </w:r>
           </w:p>
         </w:tc>
@@ -3868,7 +3382,7 @@
               <w:t>1</w:t>
             </w:r>
             <w:r>
-              <w:t>7</w:t>
+              <w:t>9</w:t>
             </w:r>
             <w:r>
               <w:t>/09/2024</w:t>
@@ -3891,13 +3405,8 @@
             <w:tcW w:w="1984" w:type="dxa"/>
           </w:tcPr>
           <w:p>
-            <w:proofErr w:type="spellStart"/>
-            <w:r>
-              <w:t>Hernandez</w:t>
-            </w:r>
-            <w:proofErr w:type="spellEnd"/>
-            <w:r>
-              <w:t xml:space="preserve"> Cintia, Collareda Agustín y Frey Hugo</w:t>
+            <w:r>
+              <w:t>Collareda Agustín</w:t>
             </w:r>
           </w:p>
         </w:tc>
@@ -3913,7 +3422,7 @@
           </w:tcPr>
           <w:p>
             <w:r>
-              <w:t>Análisis de riesgos</w:t>
+              <w:t>Casos de uso</w:t>
             </w:r>
           </w:p>
         </w:tc>
@@ -3927,7 +3436,7 @@
               <w:t>1</w:t>
             </w:r>
             <w:r>
-              <w:t>7</w:t>
+              <w:t>5</w:t>
             </w:r>
             <w:r>
               <w:t>/09/2024</w:t>
@@ -3941,7 +3450,10 @@
           </w:tcPr>
           <w:p>
             <w:r>
-              <w:t>20/09/2024</w:t>
+              <w:t>17</w:t>
+            </w:r>
+            <w:r>
+              <w:t>/09/2024</w:t>
             </w:r>
           </w:p>
         </w:tc>
@@ -3950,13 +3462,8 @@
             <w:tcW w:w="1984" w:type="dxa"/>
           </w:tcPr>
           <w:p>
-            <w:proofErr w:type="spellStart"/>
-            <w:r>
-              <w:t>Hernandez</w:t>
-            </w:r>
-            <w:proofErr w:type="spellEnd"/>
-            <w:r>
-              <w:t xml:space="preserve"> Cintia, Collareda Agustín y Frey Hugo</w:t>
+            <w:r>
+              <w:t>Frey Hugo</w:t>
             </w:r>
           </w:p>
         </w:tc>
@@ -3972,7 +3479,7 @@
           </w:tcPr>
           <w:p>
             <w:r>
-              <w:t>Seguimiento de riesgos</w:t>
+              <w:t>Diagrama de casos de uso</w:t>
             </w:r>
           </w:p>
         </w:tc>
@@ -3986,7 +3493,7 @@
               <w:t>1</w:t>
             </w:r>
             <w:r>
-              <w:t>9</w:t>
+              <w:t>5</w:t>
             </w:r>
             <w:r>
               <w:t>/09/2024</w:t>
@@ -4000,7 +3507,10 @@
           </w:tcPr>
           <w:p>
             <w:r>
-              <w:t>20/09/2024</w:t>
+              <w:t>17</w:t>
+            </w:r>
+            <w:r>
+              <w:t>/09/2024</w:t>
             </w:r>
           </w:p>
         </w:tc>
@@ -4010,7 +3520,7 @@
           </w:tcPr>
           <w:p>
             <w:r>
-              <w:t>Collareda Agustín</w:t>
+              <w:t>Hernandez Cintia</w:t>
             </w:r>
           </w:p>
         </w:tc>
@@ -4025,15 +3535,9 @@
             <w:vAlign w:val="center"/>
           </w:tcPr>
           <w:p>
-            <w:pPr>
-              <w:jc w:val="center"/>
-            </w:pPr>
-            <w:r>
-              <w:rPr>
-                <w:b/>
-                <w:bCs/>
-              </w:rPr>
-              <w:t>Plan de calidad</w:t>
+            <w:r>
+              <w:lastRenderedPageBreak/>
+              <w:t>Tipos de requerimientos</w:t>
             </w:r>
           </w:p>
         </w:tc>
@@ -4047,7 +3551,7 @@
               <w:t>1</w:t>
             </w:r>
             <w:r>
-              <w:t>6</w:t>
+              <w:t>7</w:t>
             </w:r>
             <w:r>
               <w:t>/09/2024</w:t>
@@ -4061,7 +3565,10 @@
           </w:tcPr>
           <w:p>
             <w:r>
-              <w:t>20/09/2024</w:t>
+              <w:t>18</w:t>
+            </w:r>
+            <w:r>
+              <w:t>/09/2024</w:t>
             </w:r>
           </w:p>
         </w:tc>
@@ -4069,7 +3576,11 @@
           <w:tcPr>
             <w:tcW w:w="1984" w:type="dxa"/>
           </w:tcPr>
-          <w:p/>
+          <w:p>
+            <w:r>
+              <w:t>Collareda Agustín</w:t>
+            </w:r>
+          </w:p>
         </w:tc>
       </w:tr>
       <w:tr>
@@ -4083,7 +3594,7 @@
           </w:tcPr>
           <w:p>
             <w:r>
-              <w:t>Definir responsables de la Calidad</w:t>
+              <w:t>Características no soportadas</w:t>
             </w:r>
           </w:p>
         </w:tc>
@@ -4097,7 +3608,7 @@
               <w:t>1</w:t>
             </w:r>
             <w:r>
-              <w:t>6</w:t>
+              <w:t>9</w:t>
             </w:r>
             <w:r>
               <w:t>/09/2024</w:t>
@@ -4111,10 +3622,7 @@
           </w:tcPr>
           <w:p>
             <w:r>
-              <w:t>16</w:t>
-            </w:r>
-            <w:r>
-              <w:t>/09/2024</w:t>
+              <w:t>20/09/2024</w:t>
             </w:r>
           </w:p>
         </w:tc>
@@ -4124,7 +3632,7 @@
           </w:tcPr>
           <w:p>
             <w:r>
-              <w:t>Collareda Agustín</w:t>
+              <w:t>Hernandez Cintia</w:t>
             </w:r>
           </w:p>
         </w:tc>
@@ -4140,7 +3648,7 @@
           </w:tcPr>
           <w:p>
             <w:r>
-              <w:t>Definir Herramientas y Técnicas</w:t>
+              <w:t>Estándares aplicados</w:t>
             </w:r>
           </w:p>
         </w:tc>
@@ -4154,7 +3662,7 @@
               <w:t>1</w:t>
             </w:r>
             <w:r>
-              <w:t>6</w:t>
+              <w:t>9</w:t>
             </w:r>
             <w:r>
               <w:t>/09/2024</w:t>
@@ -4168,10 +3676,7 @@
           </w:tcPr>
           <w:p>
             <w:r>
-              <w:t>17</w:t>
-            </w:r>
-            <w:r>
-              <w:t>/09/2024</w:t>
+              <w:t>20/09/2024</w:t>
             </w:r>
           </w:p>
         </w:tc>
@@ -4182,189 +3687,6 @@
           <w:p>
             <w:r>
               <w:t>Frey Hugo</w:t>
-            </w:r>
-          </w:p>
-        </w:tc>
-      </w:tr>
-      <w:tr>
-        <w:trPr>
-          <w:jc w:val="center"/>
-        </w:trPr>
-        <w:tc>
-          <w:tcPr>
-            <w:tcW w:w="5671" w:type="dxa"/>
-            <w:vAlign w:val="center"/>
-          </w:tcPr>
-          <w:p>
-            <w:pPr>
-              <w:jc w:val="left"/>
-            </w:pPr>
-            <w:r>
-              <w:t>Definir Métricas</w:t>
-            </w:r>
-          </w:p>
-        </w:tc>
-        <w:tc>
-          <w:tcPr>
-            <w:tcW w:w="1412" w:type="dxa"/>
-            <w:vAlign w:val="center"/>
-          </w:tcPr>
-          <w:p>
-            <w:r>
-              <w:t>1</w:t>
-            </w:r>
-            <w:r>
-              <w:t>6</w:t>
-            </w:r>
-            <w:r>
-              <w:t>/09/2024</w:t>
-            </w:r>
-          </w:p>
-        </w:tc>
-        <w:tc>
-          <w:tcPr>
-            <w:tcW w:w="1984" w:type="dxa"/>
-            <w:vAlign w:val="center"/>
-          </w:tcPr>
-          <w:p>
-            <w:r>
-              <w:t>18</w:t>
-            </w:r>
-            <w:r>
-              <w:t>/09/2024</w:t>
-            </w:r>
-          </w:p>
-        </w:tc>
-        <w:tc>
-          <w:tcPr>
-            <w:tcW w:w="1984" w:type="dxa"/>
-          </w:tcPr>
-          <w:p>
-            <w:proofErr w:type="spellStart"/>
-            <w:r>
-              <w:t>Hernandez</w:t>
-            </w:r>
-            <w:proofErr w:type="spellEnd"/>
-            <w:r>
-              <w:t xml:space="preserve"> Cintia</w:t>
-            </w:r>
-          </w:p>
-        </w:tc>
-      </w:tr>
-      <w:tr>
-        <w:trPr>
-          <w:jc w:val="center"/>
-        </w:trPr>
-        <w:tc>
-          <w:tcPr>
-            <w:tcW w:w="5671" w:type="dxa"/>
-            <w:vAlign w:val="center"/>
-          </w:tcPr>
-          <w:p>
-            <w:r>
-              <w:t>Elaborar Estándares, Prácticas y Convenciones</w:t>
-            </w:r>
-          </w:p>
-        </w:tc>
-        <w:tc>
-          <w:tcPr>
-            <w:tcW w:w="1412" w:type="dxa"/>
-            <w:vAlign w:val="center"/>
-          </w:tcPr>
-          <w:p>
-            <w:r>
-              <w:t>1</w:t>
-            </w:r>
-            <w:r>
-              <w:t>8</w:t>
-            </w:r>
-            <w:r>
-              <w:t>/09/2024</w:t>
-            </w:r>
-          </w:p>
-        </w:tc>
-        <w:tc>
-          <w:tcPr>
-            <w:tcW w:w="1984" w:type="dxa"/>
-            <w:vAlign w:val="center"/>
-          </w:tcPr>
-          <w:p>
-            <w:r>
-              <w:t>20/09/2024</w:t>
-            </w:r>
-          </w:p>
-        </w:tc>
-        <w:tc>
-          <w:tcPr>
-            <w:tcW w:w="1984" w:type="dxa"/>
-          </w:tcPr>
-          <w:p>
-            <w:proofErr w:type="spellStart"/>
-            <w:r>
-              <w:t>Hernandez</w:t>
-            </w:r>
-            <w:proofErr w:type="spellEnd"/>
-            <w:r>
-              <w:t xml:space="preserve"> Cintia, Collareda Agustín y Frey Hugo</w:t>
-            </w:r>
-          </w:p>
-        </w:tc>
-      </w:tr>
-      <w:tr>
-        <w:trPr>
-          <w:jc w:val="center"/>
-        </w:trPr>
-        <w:tc>
-          <w:tcPr>
-            <w:tcW w:w="5671" w:type="dxa"/>
-            <w:vAlign w:val="center"/>
-          </w:tcPr>
-          <w:p>
-            <w:r>
-              <w:t>Elaborar el Plan de Calidad</w:t>
-            </w:r>
-          </w:p>
-        </w:tc>
-        <w:tc>
-          <w:tcPr>
-            <w:tcW w:w="1412" w:type="dxa"/>
-            <w:vAlign w:val="center"/>
-          </w:tcPr>
-          <w:p>
-            <w:r>
-              <w:t>1</w:t>
-            </w:r>
-            <w:r>
-              <w:t>6</w:t>
-            </w:r>
-            <w:r>
-              <w:t>/09/2024</w:t>
-            </w:r>
-          </w:p>
-        </w:tc>
-        <w:tc>
-          <w:tcPr>
-            <w:tcW w:w="1984" w:type="dxa"/>
-            <w:vAlign w:val="center"/>
-          </w:tcPr>
-          <w:p>
-            <w:r>
-              <w:t>20/09/2024</w:t>
-            </w:r>
-          </w:p>
-        </w:tc>
-        <w:tc>
-          <w:tcPr>
-            <w:tcW w:w="1984" w:type="dxa"/>
-          </w:tcPr>
-          <w:p>
-            <w:proofErr w:type="spellStart"/>
-            <w:r>
-              <w:t>Hernandez</w:t>
-            </w:r>
-            <w:proofErr w:type="spellEnd"/>
-            <w:r>
-              <w:t xml:space="preserve"> Cintia, Collareda Agustín y Frey Hugo</w:t>
             </w:r>
           </w:p>
         </w:tc>
@@ -4391,7 +3713,7 @@
                 <w:b/>
                 <w:bCs/>
               </w:rPr>
-              <w:t>Presentación 20/09/2024</w:t>
+              <w:t>Plan de riesgo</w:t>
             </w:r>
           </w:p>
         </w:tc>
@@ -4402,7 +3724,13 @@
           </w:tcPr>
           <w:p>
             <w:r>
-              <w:t>19/09/2024</w:t>
+              <w:t>1</w:t>
+            </w:r>
+            <w:r>
+              <w:t>7</w:t>
+            </w:r>
+            <w:r>
+              <w:t>/09/2024</w:t>
             </w:r>
           </w:p>
         </w:tc>
@@ -4412,12 +3740,504 @@
             <w:vAlign w:val="center"/>
           </w:tcPr>
           <w:p>
+            <w:r>
+              <w:t>20/09/2024</w:t>
+            </w:r>
+          </w:p>
+        </w:tc>
+        <w:tc>
+          <w:tcPr>
+            <w:tcW w:w="1984" w:type="dxa"/>
+          </w:tcPr>
+          <w:p/>
+        </w:tc>
+      </w:tr>
+      <w:tr>
+        <w:trPr>
+          <w:jc w:val="center"/>
+        </w:trPr>
+        <w:tc>
+          <w:tcPr>
+            <w:tcW w:w="5671" w:type="dxa"/>
+            <w:vAlign w:val="center"/>
+          </w:tcPr>
+          <w:p>
+            <w:r>
+              <w:t>Introducción</w:t>
+            </w:r>
+          </w:p>
+        </w:tc>
+        <w:tc>
+          <w:tcPr>
+            <w:tcW w:w="1412" w:type="dxa"/>
+            <w:vAlign w:val="center"/>
+          </w:tcPr>
+          <w:p>
+            <w:r>
+              <w:t>1</w:t>
+            </w:r>
+            <w:r>
+              <w:t>9</w:t>
+            </w:r>
+            <w:r>
+              <w:t>/09/2024</w:t>
+            </w:r>
+          </w:p>
+        </w:tc>
+        <w:tc>
+          <w:tcPr>
+            <w:tcW w:w="1984" w:type="dxa"/>
+            <w:vAlign w:val="center"/>
+          </w:tcPr>
+          <w:p>
+            <w:r>
+              <w:t>20/09/2024</w:t>
+            </w:r>
+          </w:p>
+        </w:tc>
+        <w:tc>
+          <w:tcPr>
+            <w:tcW w:w="1984" w:type="dxa"/>
+          </w:tcPr>
+          <w:p>
+            <w:r>
+              <w:t>Hernandez Cintia</w:t>
+            </w:r>
+          </w:p>
+        </w:tc>
+      </w:tr>
+      <w:tr>
+        <w:trPr>
+          <w:jc w:val="center"/>
+        </w:trPr>
+        <w:tc>
+          <w:tcPr>
+            <w:tcW w:w="5671" w:type="dxa"/>
+            <w:vAlign w:val="center"/>
+          </w:tcPr>
+          <w:p>
+            <w:r>
+              <w:t>Identificación y evaluación de riesgos</w:t>
+            </w:r>
+          </w:p>
+        </w:tc>
+        <w:tc>
+          <w:tcPr>
+            <w:tcW w:w="1412" w:type="dxa"/>
+            <w:vAlign w:val="center"/>
+          </w:tcPr>
+          <w:p>
+            <w:r>
+              <w:t>1</w:t>
+            </w:r>
+            <w:r>
+              <w:t>7</w:t>
+            </w:r>
+            <w:r>
+              <w:t>/09/2024</w:t>
+            </w:r>
+          </w:p>
+        </w:tc>
+        <w:tc>
+          <w:tcPr>
+            <w:tcW w:w="1984" w:type="dxa"/>
+            <w:vAlign w:val="center"/>
+          </w:tcPr>
+          <w:p>
+            <w:r>
+              <w:t>20/09/2024</w:t>
+            </w:r>
+          </w:p>
+        </w:tc>
+        <w:tc>
+          <w:tcPr>
+            <w:tcW w:w="1984" w:type="dxa"/>
+          </w:tcPr>
+          <w:p>
+            <w:r>
+              <w:t>Hernandez Cintia, Collareda Agustín y Frey Hugo</w:t>
+            </w:r>
+          </w:p>
+        </w:tc>
+      </w:tr>
+      <w:tr>
+        <w:trPr>
+          <w:jc w:val="center"/>
+        </w:trPr>
+        <w:tc>
+          <w:tcPr>
+            <w:tcW w:w="5671" w:type="dxa"/>
+            <w:vAlign w:val="center"/>
+          </w:tcPr>
+          <w:p>
+            <w:r>
+              <w:t>Análisis de riesgos</w:t>
+            </w:r>
+          </w:p>
+        </w:tc>
+        <w:tc>
+          <w:tcPr>
+            <w:tcW w:w="1412" w:type="dxa"/>
+            <w:vAlign w:val="center"/>
+          </w:tcPr>
+          <w:p>
+            <w:r>
+              <w:t>1</w:t>
+            </w:r>
+            <w:r>
+              <w:t>7</w:t>
+            </w:r>
+            <w:r>
+              <w:t>/09/2024</w:t>
+            </w:r>
+          </w:p>
+        </w:tc>
+        <w:tc>
+          <w:tcPr>
+            <w:tcW w:w="1984" w:type="dxa"/>
+            <w:vAlign w:val="center"/>
+          </w:tcPr>
+          <w:p>
+            <w:r>
+              <w:t>20/09/2024</w:t>
+            </w:r>
+          </w:p>
+        </w:tc>
+        <w:tc>
+          <w:tcPr>
+            <w:tcW w:w="1984" w:type="dxa"/>
+          </w:tcPr>
+          <w:p>
+            <w:r>
+              <w:t>Hernandez Cintia, Collareda Agustín y Frey Hugo</w:t>
+            </w:r>
+          </w:p>
+        </w:tc>
+      </w:tr>
+      <w:tr>
+        <w:trPr>
+          <w:jc w:val="center"/>
+        </w:trPr>
+        <w:tc>
+          <w:tcPr>
+            <w:tcW w:w="5671" w:type="dxa"/>
+            <w:vAlign w:val="center"/>
+          </w:tcPr>
+          <w:p>
+            <w:r>
+              <w:t>Seguimiento de riesgos</w:t>
+            </w:r>
+          </w:p>
+        </w:tc>
+        <w:tc>
+          <w:tcPr>
+            <w:tcW w:w="1412" w:type="dxa"/>
+            <w:vAlign w:val="center"/>
+          </w:tcPr>
+          <w:p>
+            <w:r>
+              <w:t>1</w:t>
+            </w:r>
+            <w:r>
+              <w:t>9</w:t>
+            </w:r>
+            <w:r>
+              <w:t>/09/2024</w:t>
+            </w:r>
+          </w:p>
+        </w:tc>
+        <w:tc>
+          <w:tcPr>
+            <w:tcW w:w="1984" w:type="dxa"/>
+            <w:vAlign w:val="center"/>
+          </w:tcPr>
+          <w:p>
+            <w:r>
+              <w:t>20/09/2024</w:t>
+            </w:r>
+          </w:p>
+        </w:tc>
+        <w:tc>
+          <w:tcPr>
+            <w:tcW w:w="1984" w:type="dxa"/>
+          </w:tcPr>
+          <w:p>
+            <w:r>
+              <w:t>Collareda Agustín</w:t>
+            </w:r>
+          </w:p>
+        </w:tc>
+      </w:tr>
+      <w:tr>
+        <w:trPr>
+          <w:jc w:val="center"/>
+        </w:trPr>
+        <w:tc>
+          <w:tcPr>
+            <w:tcW w:w="5671" w:type="dxa"/>
+            <w:vAlign w:val="center"/>
+          </w:tcPr>
+          <w:p>
             <w:pPr>
+              <w:jc w:val="center"/>
+            </w:pPr>
+            <w:r>
               <w:rPr>
-                <w:u w:val="single"/>
+                <w:b/>
+                <w:bCs/>
               </w:rPr>
+              <w:t>Plan de calidad</w:t>
+            </w:r>
+          </w:p>
+        </w:tc>
+        <w:tc>
+          <w:tcPr>
+            <w:tcW w:w="1412" w:type="dxa"/>
+            <w:vAlign w:val="center"/>
+          </w:tcPr>
+          <w:p>
+            <w:r>
+              <w:t>1</w:t>
+            </w:r>
+            <w:r>
+              <w:t>6</w:t>
+            </w:r>
+            <w:r>
+              <w:t>/09/2024</w:t>
+            </w:r>
+          </w:p>
+        </w:tc>
+        <w:tc>
+          <w:tcPr>
+            <w:tcW w:w="1984" w:type="dxa"/>
+            <w:vAlign w:val="center"/>
+          </w:tcPr>
+          <w:p>
+            <w:r>
+              <w:t>20/09/2024</w:t>
+            </w:r>
+          </w:p>
+        </w:tc>
+        <w:tc>
+          <w:tcPr>
+            <w:tcW w:w="1984" w:type="dxa"/>
+          </w:tcPr>
+          <w:p/>
+        </w:tc>
+      </w:tr>
+      <w:tr>
+        <w:trPr>
+          <w:jc w:val="center"/>
+        </w:trPr>
+        <w:tc>
+          <w:tcPr>
+            <w:tcW w:w="5671" w:type="dxa"/>
+            <w:vAlign w:val="center"/>
+          </w:tcPr>
+          <w:p>
+            <w:r>
+              <w:t>Definir responsables de la Calidad</w:t>
+            </w:r>
+          </w:p>
+        </w:tc>
+        <w:tc>
+          <w:tcPr>
+            <w:tcW w:w="1412" w:type="dxa"/>
+            <w:vAlign w:val="center"/>
+          </w:tcPr>
+          <w:p>
+            <w:r>
+              <w:t>1</w:t>
+            </w:r>
+            <w:r>
+              <w:t>6</w:t>
+            </w:r>
+            <w:r>
+              <w:t>/09/2024</w:t>
+            </w:r>
+          </w:p>
+        </w:tc>
+        <w:tc>
+          <w:tcPr>
+            <w:tcW w:w="1984" w:type="dxa"/>
+            <w:vAlign w:val="center"/>
+          </w:tcPr>
+          <w:p>
+            <w:r>
+              <w:t>16</w:t>
+            </w:r>
+            <w:r>
+              <w:t>/09/2024</w:t>
+            </w:r>
+          </w:p>
+        </w:tc>
+        <w:tc>
+          <w:tcPr>
+            <w:tcW w:w="1984" w:type="dxa"/>
+          </w:tcPr>
+          <w:p>
+            <w:r>
+              <w:t>Collareda Agustín</w:t>
+            </w:r>
+          </w:p>
+        </w:tc>
+      </w:tr>
+      <w:tr>
+        <w:trPr>
+          <w:jc w:val="center"/>
+        </w:trPr>
+        <w:tc>
+          <w:tcPr>
+            <w:tcW w:w="5671" w:type="dxa"/>
+            <w:vAlign w:val="center"/>
+          </w:tcPr>
+          <w:p>
+            <w:r>
+              <w:t>Definir Herramientas y Técnicas</w:t>
+            </w:r>
+          </w:p>
+        </w:tc>
+        <w:tc>
+          <w:tcPr>
+            <w:tcW w:w="1412" w:type="dxa"/>
+            <w:vAlign w:val="center"/>
+          </w:tcPr>
+          <w:p>
+            <w:r>
+              <w:t>1</w:t>
+            </w:r>
+            <w:r>
+              <w:t>6</w:t>
+            </w:r>
+            <w:r>
+              <w:t>/09/2024</w:t>
+            </w:r>
+          </w:p>
+        </w:tc>
+        <w:tc>
+          <w:tcPr>
+            <w:tcW w:w="1984" w:type="dxa"/>
+            <w:vAlign w:val="center"/>
+          </w:tcPr>
+          <w:p>
+            <w:r>
+              <w:t>17</w:t>
+            </w:r>
+            <w:r>
+              <w:t>/09/2024</w:t>
+            </w:r>
+          </w:p>
+        </w:tc>
+        <w:tc>
+          <w:tcPr>
+            <w:tcW w:w="1984" w:type="dxa"/>
+          </w:tcPr>
+          <w:p>
+            <w:r>
+              <w:t>Frey Hugo</w:t>
+            </w:r>
+          </w:p>
+        </w:tc>
+      </w:tr>
+      <w:tr>
+        <w:trPr>
+          <w:jc w:val="center"/>
+        </w:trPr>
+        <w:tc>
+          <w:tcPr>
+            <w:tcW w:w="5671" w:type="dxa"/>
+            <w:vAlign w:val="center"/>
+          </w:tcPr>
+          <w:p>
+            <w:pPr>
+              <w:jc w:val="left"/>
             </w:pPr>
             <w:r>
+              <w:t>Definir Métricas</w:t>
+            </w:r>
+          </w:p>
+        </w:tc>
+        <w:tc>
+          <w:tcPr>
+            <w:tcW w:w="1412" w:type="dxa"/>
+            <w:vAlign w:val="center"/>
+          </w:tcPr>
+          <w:p>
+            <w:r>
+              <w:t>1</w:t>
+            </w:r>
+            <w:r>
+              <w:t>6</w:t>
+            </w:r>
+            <w:r>
+              <w:t>/09/2024</w:t>
+            </w:r>
+          </w:p>
+        </w:tc>
+        <w:tc>
+          <w:tcPr>
+            <w:tcW w:w="1984" w:type="dxa"/>
+            <w:vAlign w:val="center"/>
+          </w:tcPr>
+          <w:p>
+            <w:r>
+              <w:t>18</w:t>
+            </w:r>
+            <w:r>
+              <w:t>/09/2024</w:t>
+            </w:r>
+          </w:p>
+        </w:tc>
+        <w:tc>
+          <w:tcPr>
+            <w:tcW w:w="1984" w:type="dxa"/>
+          </w:tcPr>
+          <w:p>
+            <w:r>
+              <w:t>Hernandez Cintia</w:t>
+            </w:r>
+          </w:p>
+        </w:tc>
+      </w:tr>
+      <w:tr>
+        <w:trPr>
+          <w:jc w:val="center"/>
+        </w:trPr>
+        <w:tc>
+          <w:tcPr>
+            <w:tcW w:w="5671" w:type="dxa"/>
+            <w:vAlign w:val="center"/>
+          </w:tcPr>
+          <w:p>
+            <w:r>
+              <w:t>Elaborar Estándares, Prácticas y Convenciones</w:t>
+            </w:r>
+          </w:p>
+        </w:tc>
+        <w:tc>
+          <w:tcPr>
+            <w:tcW w:w="1412" w:type="dxa"/>
+            <w:vAlign w:val="center"/>
+          </w:tcPr>
+          <w:p>
+            <w:r>
+              <w:t>1</w:t>
+            </w:r>
+            <w:r>
+              <w:t>8</w:t>
+            </w:r>
+            <w:r>
+              <w:t>/09/2024</w:t>
+            </w:r>
+          </w:p>
+        </w:tc>
+        <w:tc>
+          <w:tcPr>
+            <w:tcW w:w="1984" w:type="dxa"/>
+            <w:vAlign w:val="center"/>
+          </w:tcPr>
+          <w:p>
+            <w:r>
               <w:t>20/09/2024</w:t>
             </w:r>
           </w:p>
@@ -4427,13 +4247,62 @@
             <w:tcW w:w="1984" w:type="dxa"/>
           </w:tcPr>
           <w:p>
-            <w:proofErr w:type="spellStart"/>
-            <w:r>
-              <w:t>Hernandez</w:t>
-            </w:r>
-            <w:proofErr w:type="spellEnd"/>
-            <w:r>
-              <w:t xml:space="preserve"> Cintia</w:t>
+            <w:r>
+              <w:t>Hernandez Cintia, Collareda Agustín y Frey Hugo</w:t>
+            </w:r>
+          </w:p>
+        </w:tc>
+      </w:tr>
+      <w:tr>
+        <w:trPr>
+          <w:jc w:val="center"/>
+        </w:trPr>
+        <w:tc>
+          <w:tcPr>
+            <w:tcW w:w="5671" w:type="dxa"/>
+            <w:vAlign w:val="center"/>
+          </w:tcPr>
+          <w:p>
+            <w:r>
+              <w:t>Elaborar el Plan de Calidad</w:t>
+            </w:r>
+          </w:p>
+        </w:tc>
+        <w:tc>
+          <w:tcPr>
+            <w:tcW w:w="1412" w:type="dxa"/>
+            <w:vAlign w:val="center"/>
+          </w:tcPr>
+          <w:p>
+            <w:r>
+              <w:t>1</w:t>
+            </w:r>
+            <w:r>
+              <w:t>6</w:t>
+            </w:r>
+            <w:r>
+              <w:t>/09/2024</w:t>
+            </w:r>
+          </w:p>
+        </w:tc>
+        <w:tc>
+          <w:tcPr>
+            <w:tcW w:w="1984" w:type="dxa"/>
+            <w:vAlign w:val="center"/>
+          </w:tcPr>
+          <w:p>
+            <w:r>
+              <w:t>20/09/2024</w:t>
+            </w:r>
+          </w:p>
+        </w:tc>
+        <w:tc>
+          <w:tcPr>
+            <w:tcW w:w="1984" w:type="dxa"/>
+          </w:tcPr>
+          <w:p>
+            <w:r>
+              <w:t>Hernandez Cintia, Collareda Agustín y Frey Hugo</w:t>
             </w:r>
           </w:p>
         </w:tc>
@@ -4460,7 +4329,7 @@
                 <w:b/>
                 <w:bCs/>
               </w:rPr>
-              <w:t>Plan de iteración fase Elaboración iteración 2</w:t>
+              <w:t>Presentación 20/09/2024</w:t>
             </w:r>
           </w:p>
         </w:tc>
@@ -4471,6 +4340,22 @@
           </w:tcPr>
           <w:p>
             <w:r>
+              <w:t>19/09/2024</w:t>
+            </w:r>
+          </w:p>
+        </w:tc>
+        <w:tc>
+          <w:tcPr>
+            <w:tcW w:w="1984" w:type="dxa"/>
+            <w:vAlign w:val="center"/>
+          </w:tcPr>
+          <w:p>
+            <w:pPr>
+              <w:rPr>
+                <w:u w:val="single"/>
+              </w:rPr>
+            </w:pPr>
+            <w:r>
               <w:t>20/09/2024</w:t>
             </w:r>
           </w:p>
@@ -4478,258 +4363,10 @@
         <w:tc>
           <w:tcPr>
             <w:tcW w:w="1984" w:type="dxa"/>
-            <w:vAlign w:val="center"/>
-          </w:tcPr>
-          <w:p>
-            <w:r>
-              <w:t>24/09</w:t>
-            </w:r>
-            <w:r>
-              <w:t>/2024</w:t>
-            </w:r>
-          </w:p>
-        </w:tc>
-        <w:tc>
-          <w:tcPr>
-            <w:tcW w:w="1984" w:type="dxa"/>
-          </w:tcPr>
-          <w:p/>
-        </w:tc>
-      </w:tr>
-      <w:tr>
-        <w:trPr>
-          <w:jc w:val="center"/>
-        </w:trPr>
-        <w:tc>
-          <w:tcPr>
-            <w:tcW w:w="5671" w:type="dxa"/>
-            <w:vAlign w:val="center"/>
-          </w:tcPr>
-          <w:p>
-            <w:r>
-              <w:t>Introducción</w:t>
-            </w:r>
-          </w:p>
-        </w:tc>
-        <w:tc>
-          <w:tcPr>
-            <w:tcW w:w="1412" w:type="dxa"/>
-            <w:vAlign w:val="center"/>
-          </w:tcPr>
-          <w:p>
-            <w:r>
-              <w:t>2</w:t>
-            </w:r>
-            <w:r>
-              <w:t>3</w:t>
-            </w:r>
-            <w:r>
-              <w:t>/09/2024</w:t>
-            </w:r>
-          </w:p>
-        </w:tc>
-        <w:tc>
-          <w:tcPr>
-            <w:tcW w:w="1984" w:type="dxa"/>
-            <w:vAlign w:val="center"/>
-          </w:tcPr>
-          <w:p>
-            <w:r>
-              <w:t>24/09</w:t>
-            </w:r>
-            <w:r>
-              <w:t>/2024</w:t>
-            </w:r>
-          </w:p>
-        </w:tc>
-        <w:tc>
-          <w:tcPr>
-            <w:tcW w:w="1984" w:type="dxa"/>
-          </w:tcPr>
-          <w:p>
-            <w:proofErr w:type="spellStart"/>
-            <w:r>
-              <w:t>Hernandez</w:t>
-            </w:r>
-            <w:proofErr w:type="spellEnd"/>
-            <w:r>
-              <w:t xml:space="preserve"> Cintia</w:t>
-            </w:r>
-          </w:p>
-        </w:tc>
-      </w:tr>
-      <w:tr>
-        <w:trPr>
-          <w:jc w:val="center"/>
-        </w:trPr>
-        <w:tc>
-          <w:tcPr>
-            <w:tcW w:w="5671" w:type="dxa"/>
-            <w:vAlign w:val="center"/>
-          </w:tcPr>
-          <w:p>
-            <w:r>
-              <w:t>Objetivos</w:t>
-            </w:r>
-          </w:p>
-        </w:tc>
-        <w:tc>
-          <w:tcPr>
-            <w:tcW w:w="1412" w:type="dxa"/>
-            <w:vAlign w:val="center"/>
-          </w:tcPr>
-          <w:p>
-            <w:r>
-              <w:t>20/09/2024</w:t>
-            </w:r>
-          </w:p>
-        </w:tc>
-        <w:tc>
-          <w:tcPr>
-            <w:tcW w:w="1984" w:type="dxa"/>
-            <w:vAlign w:val="center"/>
-          </w:tcPr>
-          <w:p>
-            <w:r>
-              <w:t>2</w:t>
-            </w:r>
-            <w:r>
-              <w:t>3</w:t>
-            </w:r>
-            <w:r>
-              <w:t>/09</w:t>
-            </w:r>
-            <w:r>
-              <w:t>/2024</w:t>
-            </w:r>
-          </w:p>
-        </w:tc>
-        <w:tc>
-          <w:tcPr>
-            <w:tcW w:w="1984" w:type="dxa"/>
-          </w:tcPr>
-          <w:p>
-            <w:r>
-              <w:t>Collareda Agustín</w:t>
-            </w:r>
-          </w:p>
-        </w:tc>
-      </w:tr>
-      <w:tr>
-        <w:trPr>
-          <w:jc w:val="center"/>
-        </w:trPr>
-        <w:tc>
-          <w:tcPr>
-            <w:tcW w:w="5671" w:type="dxa"/>
-            <w:vAlign w:val="center"/>
-          </w:tcPr>
-          <w:p>
-            <w:r>
-              <w:t>Planificación</w:t>
-            </w:r>
-          </w:p>
-        </w:tc>
-        <w:tc>
-          <w:tcPr>
-            <w:tcW w:w="1412" w:type="dxa"/>
-            <w:vAlign w:val="center"/>
-          </w:tcPr>
-          <w:p>
-            <w:r>
-              <w:t>20/09/2024</w:t>
-            </w:r>
-          </w:p>
-        </w:tc>
-        <w:tc>
-          <w:tcPr>
-            <w:tcW w:w="1984" w:type="dxa"/>
-            <w:vAlign w:val="center"/>
-          </w:tcPr>
-          <w:p>
-            <w:r>
-              <w:t>2</w:t>
-            </w:r>
-            <w:r>
-              <w:t>3</w:t>
-            </w:r>
-            <w:r>
-              <w:t>/09</w:t>
-            </w:r>
-            <w:r>
-              <w:t>/2024</w:t>
-            </w:r>
-          </w:p>
-        </w:tc>
-        <w:tc>
-          <w:tcPr>
-            <w:tcW w:w="1984" w:type="dxa"/>
-          </w:tcPr>
-          <w:p>
-            <w:r>
-              <w:t>Frey Hugo</w:t>
-            </w:r>
-          </w:p>
-        </w:tc>
-      </w:tr>
-      <w:tr>
-        <w:trPr>
-          <w:jc w:val="center"/>
-        </w:trPr>
-        <w:tc>
-          <w:tcPr>
-            <w:tcW w:w="5671" w:type="dxa"/>
-            <w:vAlign w:val="center"/>
-          </w:tcPr>
-          <w:p>
-            <w:r>
-              <w:t>Recursos</w:t>
-            </w:r>
-          </w:p>
-        </w:tc>
-        <w:tc>
-          <w:tcPr>
-            <w:tcW w:w="1412" w:type="dxa"/>
-            <w:vAlign w:val="center"/>
-          </w:tcPr>
-          <w:p>
-            <w:r>
-              <w:t>2</w:t>
-            </w:r>
-            <w:r>
-              <w:t>3</w:t>
-            </w:r>
-            <w:r>
-              <w:t>/09/2024</w:t>
-            </w:r>
-          </w:p>
-        </w:tc>
-        <w:tc>
-          <w:tcPr>
-            <w:tcW w:w="1984" w:type="dxa"/>
-            <w:vAlign w:val="center"/>
-          </w:tcPr>
-          <w:p>
-            <w:r>
-              <w:t>24/09</w:t>
-            </w:r>
-            <w:r>
-              <w:t>/2024</w:t>
-            </w:r>
-          </w:p>
-        </w:tc>
-        <w:tc>
-          <w:tcPr>
-            <w:tcW w:w="1984" w:type="dxa"/>
-          </w:tcPr>
-          <w:p>
-            <w:proofErr w:type="spellStart"/>
-            <w:r>
-              <w:t>Hernandez</w:t>
-            </w:r>
-            <w:proofErr w:type="spellEnd"/>
-            <w:r>
-              <w:t xml:space="preserve"> Cintia</w:t>
+          </w:tcPr>
+          <w:p>
+            <w:r>
+              <w:t>Hernandez Cintia</w:t>
             </w:r>
           </w:p>
         </w:tc>
@@ -4756,7 +4393,7 @@
                 <w:b/>
                 <w:bCs/>
               </w:rPr>
-              <w:t>Cierre fase de elaboración iteración 1</w:t>
+              <w:t>Plan de iteración fase Elaboración iteración 2</w:t>
             </w:r>
           </w:p>
         </w:tc>
@@ -4767,7 +4404,7 @@
           </w:tcPr>
           <w:p>
             <w:r>
-              <w:t>22/09/2024</w:t>
+              <w:t>20/09/2024</w:t>
             </w:r>
           </w:p>
         </w:tc>
@@ -4778,7 +4415,10 @@
           </w:tcPr>
           <w:p>
             <w:r>
-              <w:t>23/09/2024</w:t>
+              <w:t>24/09</w:t>
+            </w:r>
+            <w:r>
+              <w:t>/2024</w:t>
             </w:r>
           </w:p>
         </w:tc>
@@ -4799,12 +4439,8 @@
             <w:vAlign w:val="center"/>
           </w:tcPr>
           <w:p>
-            <w:pPr>
-              <w:jc w:val="left"/>
-            </w:pPr>
-            <w:r>
-              <w:lastRenderedPageBreak/>
-              <w:t>Evaluación</w:t>
+            <w:r>
+              <w:t>Introducción</w:t>
             </w:r>
           </w:p>
         </w:tc>
@@ -4815,7 +4451,13 @@
           </w:tcPr>
           <w:p>
             <w:r>
-              <w:t>22/09/2024</w:t>
+              <w:t>2</w:t>
+            </w:r>
+            <w:r>
+              <w:t>3</w:t>
+            </w:r>
+            <w:r>
+              <w:t>/09/2024</w:t>
             </w:r>
           </w:p>
         </w:tc>
@@ -4826,7 +4468,10 @@
           </w:tcPr>
           <w:p>
             <w:r>
-              <w:t>23/09/2024</w:t>
+              <w:t>24/09</w:t>
+            </w:r>
+            <w:r>
+              <w:t>/2024</w:t>
             </w:r>
           </w:p>
         </w:tc>
@@ -4835,13 +4480,8 @@
             <w:tcW w:w="1984" w:type="dxa"/>
           </w:tcPr>
           <w:p>
-            <w:proofErr w:type="spellStart"/>
-            <w:r>
-              <w:t>Hernandez</w:t>
-            </w:r>
-            <w:proofErr w:type="spellEnd"/>
-            <w:r>
-              <w:t xml:space="preserve"> Cintia, Collareda Agustín y Frey Hugo</w:t>
+            <w:r>
+              <w:t>Hernandez Cintia</w:t>
             </w:r>
           </w:p>
         </w:tc>
@@ -4856,11 +4496,8 @@
             <w:vAlign w:val="center"/>
           </w:tcPr>
           <w:p>
-            <w:pPr>
-              <w:jc w:val="left"/>
-            </w:pPr>
-            <w:r>
-              <w:t>Conclusión</w:t>
+            <w:r>
+              <w:t>Objetivos</w:t>
             </w:r>
           </w:p>
         </w:tc>
@@ -4871,12 +4508,126 @@
           </w:tcPr>
           <w:p>
             <w:r>
+              <w:t>20/09/2024</w:t>
+            </w:r>
+          </w:p>
+        </w:tc>
+        <w:tc>
+          <w:tcPr>
+            <w:tcW w:w="1984" w:type="dxa"/>
+            <w:vAlign w:val="center"/>
+          </w:tcPr>
+          <w:p>
+            <w:r>
               <w:t>2</w:t>
             </w:r>
             <w:r>
+              <w:t>3</w:t>
+            </w:r>
+            <w:r>
+              <w:t>/09</w:t>
+            </w:r>
+            <w:r>
+              <w:t>/2024</w:t>
+            </w:r>
+          </w:p>
+        </w:tc>
+        <w:tc>
+          <w:tcPr>
+            <w:tcW w:w="1984" w:type="dxa"/>
+          </w:tcPr>
+          <w:p>
+            <w:r>
+              <w:t>Collareda Agustín</w:t>
+            </w:r>
+          </w:p>
+        </w:tc>
+      </w:tr>
+      <w:tr>
+        <w:trPr>
+          <w:jc w:val="center"/>
+        </w:trPr>
+        <w:tc>
+          <w:tcPr>
+            <w:tcW w:w="5671" w:type="dxa"/>
+            <w:vAlign w:val="center"/>
+          </w:tcPr>
+          <w:p>
+            <w:r>
+              <w:t>Planificación</w:t>
+            </w:r>
+          </w:p>
+        </w:tc>
+        <w:tc>
+          <w:tcPr>
+            <w:tcW w:w="1412" w:type="dxa"/>
+            <w:vAlign w:val="center"/>
+          </w:tcPr>
+          <w:p>
+            <w:r>
+              <w:t>20/09/2024</w:t>
+            </w:r>
+          </w:p>
+        </w:tc>
+        <w:tc>
+          <w:tcPr>
+            <w:tcW w:w="1984" w:type="dxa"/>
+            <w:vAlign w:val="center"/>
+          </w:tcPr>
+          <w:p>
+            <w:r>
               <w:t>2</w:t>
             </w:r>
             <w:r>
+              <w:t>3</w:t>
+            </w:r>
+            <w:r>
+              <w:t>/09</w:t>
+            </w:r>
+            <w:r>
+              <w:t>/2024</w:t>
+            </w:r>
+          </w:p>
+        </w:tc>
+        <w:tc>
+          <w:tcPr>
+            <w:tcW w:w="1984" w:type="dxa"/>
+          </w:tcPr>
+          <w:p>
+            <w:r>
+              <w:t>Frey Hugo</w:t>
+            </w:r>
+          </w:p>
+        </w:tc>
+      </w:tr>
+      <w:tr>
+        <w:trPr>
+          <w:jc w:val="center"/>
+        </w:trPr>
+        <w:tc>
+          <w:tcPr>
+            <w:tcW w:w="5671" w:type="dxa"/>
+            <w:vAlign w:val="center"/>
+          </w:tcPr>
+          <w:p>
+            <w:r>
+              <w:t>Recursos</w:t>
+            </w:r>
+          </w:p>
+        </w:tc>
+        <w:tc>
+          <w:tcPr>
+            <w:tcW w:w="1412" w:type="dxa"/>
+            <w:vAlign w:val="center"/>
+          </w:tcPr>
+          <w:p>
+            <w:r>
+              <w:t>2</w:t>
+            </w:r>
+            <w:r>
+              <w:t>3</w:t>
+            </w:r>
+            <w:r>
               <w:t>/09/2024</w:t>
             </w:r>
           </w:p>
@@ -4888,7 +4639,10 @@
           </w:tcPr>
           <w:p>
             <w:r>
-              <w:t>23/09/2024</w:t>
+              <w:t>24/09</w:t>
+            </w:r>
+            <w:r>
+              <w:t>/2024</w:t>
             </w:r>
           </w:p>
         </w:tc>
@@ -4897,13 +4651,8 @@
             <w:tcW w:w="1984" w:type="dxa"/>
           </w:tcPr>
           <w:p>
-            <w:proofErr w:type="spellStart"/>
-            <w:r>
-              <w:t>Hernandez</w:t>
-            </w:r>
-            <w:proofErr w:type="spellEnd"/>
-            <w:r>
-              <w:t xml:space="preserve"> Cintia, Collareda Agustín y Frey Hugo</w:t>
+            <w:r>
+              <w:t>Hernandez Cintia</w:t>
             </w:r>
           </w:p>
         </w:tc>
@@ -4930,6 +4679,166 @@
                 <w:b/>
                 <w:bCs/>
               </w:rPr>
+              <w:lastRenderedPageBreak/>
+              <w:t>Cierre fase de elaboración iteración 1</w:t>
+            </w:r>
+          </w:p>
+        </w:tc>
+        <w:tc>
+          <w:tcPr>
+            <w:tcW w:w="1412" w:type="dxa"/>
+            <w:vAlign w:val="center"/>
+          </w:tcPr>
+          <w:p>
+            <w:r>
+              <w:t>22/09/2024</w:t>
+            </w:r>
+          </w:p>
+        </w:tc>
+        <w:tc>
+          <w:tcPr>
+            <w:tcW w:w="1984" w:type="dxa"/>
+            <w:vAlign w:val="center"/>
+          </w:tcPr>
+          <w:p>
+            <w:r>
+              <w:t>23/09/2024</w:t>
+            </w:r>
+          </w:p>
+        </w:tc>
+        <w:tc>
+          <w:tcPr>
+            <w:tcW w:w="1984" w:type="dxa"/>
+          </w:tcPr>
+          <w:p>
+            <w:r>
+              <w:t>Hernandez Cintia, Collareda Agustín y Frey Hugo</w:t>
+            </w:r>
+          </w:p>
+        </w:tc>
+      </w:tr>
+      <w:tr>
+        <w:trPr>
+          <w:jc w:val="center"/>
+        </w:trPr>
+        <w:tc>
+          <w:tcPr>
+            <w:tcW w:w="5671" w:type="dxa"/>
+            <w:vAlign w:val="center"/>
+          </w:tcPr>
+          <w:p>
+            <w:pPr>
+              <w:jc w:val="left"/>
+            </w:pPr>
+            <w:r>
+              <w:t>Evaluación</w:t>
+            </w:r>
+          </w:p>
+        </w:tc>
+        <w:tc>
+          <w:tcPr>
+            <w:tcW w:w="1412" w:type="dxa"/>
+            <w:vAlign w:val="center"/>
+          </w:tcPr>
+          <w:p>
+            <w:r>
+              <w:t>22/09/2024</w:t>
+            </w:r>
+          </w:p>
+        </w:tc>
+        <w:tc>
+          <w:tcPr>
+            <w:tcW w:w="1984" w:type="dxa"/>
+            <w:vAlign w:val="center"/>
+          </w:tcPr>
+          <w:p>
+            <w:r>
+              <w:t>23/09/2024</w:t>
+            </w:r>
+          </w:p>
+        </w:tc>
+        <w:tc>
+          <w:tcPr>
+            <w:tcW w:w="1984" w:type="dxa"/>
+          </w:tcPr>
+          <w:p/>
+        </w:tc>
+      </w:tr>
+      <w:tr>
+        <w:trPr>
+          <w:jc w:val="center"/>
+        </w:trPr>
+        <w:tc>
+          <w:tcPr>
+            <w:tcW w:w="5671" w:type="dxa"/>
+            <w:vAlign w:val="center"/>
+          </w:tcPr>
+          <w:p>
+            <w:pPr>
+              <w:jc w:val="left"/>
+            </w:pPr>
+            <w:r>
+              <w:t>Conclusión</w:t>
+            </w:r>
+          </w:p>
+        </w:tc>
+        <w:tc>
+          <w:tcPr>
+            <w:tcW w:w="1412" w:type="dxa"/>
+            <w:vAlign w:val="center"/>
+          </w:tcPr>
+          <w:p>
+            <w:r>
+              <w:t>2</w:t>
+            </w:r>
+            <w:r>
+              <w:t>2</w:t>
+            </w:r>
+            <w:r>
+              <w:t>/09/2024</w:t>
+            </w:r>
+          </w:p>
+        </w:tc>
+        <w:tc>
+          <w:tcPr>
+            <w:tcW w:w="1984" w:type="dxa"/>
+            <w:vAlign w:val="center"/>
+          </w:tcPr>
+          <w:p>
+            <w:r>
+              <w:t>23/09/2024</w:t>
+            </w:r>
+          </w:p>
+        </w:tc>
+        <w:tc>
+          <w:tcPr>
+            <w:tcW w:w="1984" w:type="dxa"/>
+          </w:tcPr>
+          <w:p/>
+        </w:tc>
+      </w:tr>
+      <w:tr>
+        <w:trPr>
+          <w:jc w:val="center"/>
+        </w:trPr>
+        <w:tc>
+          <w:tcPr>
+            <w:tcW w:w="5671" w:type="dxa"/>
+            <w:vAlign w:val="center"/>
+          </w:tcPr>
+          <w:p>
+            <w:pPr>
+              <w:jc w:val="center"/>
+              <w:rPr>
+                <w:b/>
+                <w:bCs/>
+              </w:rPr>
+            </w:pPr>
+            <w:r>
+              <w:rPr>
+                <w:b/>
+                <w:bCs/>
+              </w:rPr>
               <w:t>Presentación 24/09/2024</w:t>
             </w:r>
           </w:p>
@@ -4966,13 +4875,8 @@
             <w:tcW w:w="1984" w:type="dxa"/>
           </w:tcPr>
           <w:p>
-            <w:proofErr w:type="spellStart"/>
-            <w:r>
-              <w:t>Hernandez</w:t>
-            </w:r>
-            <w:proofErr w:type="spellEnd"/>
-            <w:r>
-              <w:t xml:space="preserve"> Cintia</w:t>
+            <w:r>
+              <w:t>Hernandez Cintia</w:t>
             </w:r>
           </w:p>
         </w:tc>
@@ -4993,6 +4897,63 @@
       <w:pPr>
         <w:pStyle w:val="PSI-Normal"/>
       </w:pPr>
+      <w:r>
+        <w:rPr>
+          <w:noProof/>
+        </w:rPr>
+        <w:lastRenderedPageBreak/>
+        <w:drawing>
+          <wp:inline distT="0" distB="0" distL="0" distR="0" wp14:anchorId="11F90F64" wp14:editId="3B3B8A02">
+            <wp:extent cx="5237018" cy="8453564"/>
+            <wp:effectExtent l="0" t="0" r="1905" b="5080"/>
+            <wp:docPr id="23975091" name="Imagen 15"/>
+            <wp:cNvGraphicFramePr>
+              <a:graphicFrameLocks xmlns:a="http://schemas.openxmlformats.org/drawingml/2006/main" noChangeAspect="1"/>
+            </wp:cNvGraphicFramePr>
+            <a:graphic xmlns:a="http://schemas.openxmlformats.org/drawingml/2006/main">
+              <a:graphicData uri="http://schemas.openxmlformats.org/drawingml/2006/picture">
+                <pic:pic xmlns:pic="http://schemas.openxmlformats.org/drawingml/2006/picture">
+                  <pic:nvPicPr>
+                    <pic:cNvPr id="0" name="Picture 1"/>
+                    <pic:cNvPicPr>
+                      <a:picLocks noChangeAspect="1" noChangeArrowheads="1"/>
+                    </pic:cNvPicPr>
+                  </pic:nvPicPr>
+                  <pic:blipFill rotWithShape="1">
+                    <a:blip r:embed="rId12" cstate="print">
+                      <a:extLst>
+                        <a:ext uri="{28A0092B-C50C-407E-A947-70E740481C1C}">
+                          <a14:useLocalDpi xmlns:a14="http://schemas.microsoft.com/office/drawing/2010/main" val="0"/>
+                        </a:ext>
+                      </a:extLst>
+                    </a:blip>
+                    <a:srcRect l="-1076" t="1513" r="-1" b="2602"/>
+                    <a:stretch/>
+                  </pic:blipFill>
+                  <pic:spPr bwMode="auto">
+                    <a:xfrm>
+                      <a:off x="0" y="0"/>
+                      <a:ext cx="5249945" cy="8474431"/>
+                    </a:xfrm>
+                    <a:prstGeom prst="rect">
+                      <a:avLst/>
+                    </a:prstGeom>
+                    <a:noFill/>
+                    <a:ln>
+                      <a:noFill/>
+                    </a:ln>
+                    <a:extLst>
+                      <a:ext uri="{53640926-AAD7-44D8-BBD7-CCE9431645EC}">
+                        <a14:shadowObscured xmlns:a14="http://schemas.microsoft.com/office/drawing/2010/main"/>
+                      </a:ext>
+                    </a:extLst>
+                  </pic:spPr>
+                </pic:pic>
+              </a:graphicData>
+            </a:graphic>
+          </wp:inline>
+        </w:drawing>
+      </w:r>
     </w:p>
     <w:p>
       <w:pPr>
@@ -5000,6 +4961,7 @@
       </w:pPr>
       <w:bookmarkStart w:id="7" w:name="_Toc177321732"/>
       <w:r>
+        <w:lastRenderedPageBreak/>
         <w:t>Recursos</w:t>
       </w:r>
       <w:bookmarkEnd w:id="7"/>
@@ -5221,7 +5183,6 @@
       <w:bookmarkStart w:id="16" w:name="_Toc257627941"/>
       <w:bookmarkStart w:id="17" w:name="_Toc177321737"/>
       <w:r>
-        <w:lastRenderedPageBreak/>
         <w:t>Conclusión</w:t>
       </w:r>
       <w:bookmarkEnd w:id="16"/>
@@ -5264,6 +5225,7 @@
         <w:rPr>
           <w:noProof/>
         </w:rPr>
+        <w:lastRenderedPageBreak/>
         <w:drawing>
           <wp:inline distT="0" distB="0" distL="0" distR="0" wp14:anchorId="63794C33" wp14:editId="482E16D9">
             <wp:extent cx="5400040" cy="2428240"/>
@@ -5280,7 +5242,7 @@
                     <pic:cNvPicPr/>
                   </pic:nvPicPr>
                   <pic:blipFill>
-                    <a:blip r:embed="rId12"/>
+                    <a:blip r:embed="rId13"/>
                     <a:stretch>
                       <a:fillRect/>
                     </a:stretch>
@@ -5322,7 +5284,7 @@
                     <pic:cNvPicPr/>
                   </pic:nvPicPr>
                   <pic:blipFill>
-                    <a:blip r:embed="rId13"/>
+                    <a:blip r:embed="rId14"/>
                     <a:stretch>
                       <a:fillRect/>
                     </a:stretch>
@@ -5348,7 +5310,6 @@
         <w:rPr>
           <w:noProof/>
         </w:rPr>
-        <w:lastRenderedPageBreak/>
         <w:drawing>
           <wp:inline distT="0" distB="0" distL="0" distR="0" wp14:anchorId="37640D02" wp14:editId="49F33F8C">
             <wp:extent cx="5400040" cy="2389505"/>
@@ -5365,7 +5326,7 @@
                     <pic:cNvPicPr/>
                   </pic:nvPicPr>
                   <pic:blipFill>
-                    <a:blip r:embed="rId14"/>
+                    <a:blip r:embed="rId15"/>
                     <a:stretch>
                       <a:fillRect/>
                     </a:stretch>
@@ -5391,6 +5352,7 @@
         <w:rPr>
           <w:noProof/>
         </w:rPr>
+        <w:lastRenderedPageBreak/>
         <w:drawing>
           <wp:inline distT="0" distB="0" distL="0" distR="0" wp14:anchorId="4978DDAC" wp14:editId="0272AF35">
             <wp:extent cx="5400040" cy="2393315"/>
@@ -5407,7 +5369,7 @@
                     <pic:cNvPicPr/>
                   </pic:nvPicPr>
                   <pic:blipFill>
-                    <a:blip r:embed="rId15"/>
+                    <a:blip r:embed="rId16"/>
                     <a:stretch>
                       <a:fillRect/>
                     </a:stretch>
@@ -5429,8 +5391,8 @@
       </w:r>
     </w:p>
     <w:sectPr>
-      <w:headerReference w:type="default" r:id="rId16"/>
-      <w:footerReference w:type="default" r:id="rId17"/>
+      <w:headerReference w:type="default" r:id="rId17"/>
+      <w:footerReference w:type="default" r:id="rId18"/>
       <w:pgSz w:w="11906" w:h="16838"/>
       <w:pgMar w:top="1535" w:right="1701" w:bottom="1417" w:left="1701" w:header="567" w:footer="572" w:gutter="0"/>
       <w:cols w:space="708"/>
@@ -5676,13 +5638,8 @@
       </mc:AlternateContent>
     </w:r>
     <w:r>
-      <w:t>T-</w:t>
+      <w:t>T-Code</w:t>
     </w:r>
-    <w:proofErr w:type="spellStart"/>
-    <w:r>
-      <w:t>Code</w:t>
-    </w:r>
-    <w:proofErr w:type="spellEnd"/>
     <w:r>
       <w:tab/>
     </w:r>
@@ -5837,21 +5794,7 @@
       <w:rPr>
         <w:lang w:val="es-AR"/>
       </w:rPr>
-      <w:t xml:space="preserve">Agustín Collareda, Cintia </w:t>
-    </w:r>
-    <w:proofErr w:type="spellStart"/>
-    <w:r>
-      <w:rPr>
-        <w:lang w:val="es-AR"/>
-      </w:rPr>
-      <w:t>Hernandez</w:t>
-    </w:r>
-    <w:proofErr w:type="spellEnd"/>
-    <w:r>
-      <w:rPr>
-        <w:lang w:val="es-AR"/>
-      </w:rPr>
-      <w:t xml:space="preserve"> y </w:t>
+      <w:t xml:space="preserve">Agustín Collareda, Cintia Hernandez y </w:t>
     </w:r>
     <w:r>
       <w:rPr>
@@ -6345,15 +6288,7 @@
       </mc:AlternateContent>
     </w:r>
     <w:r>
-      <w:t xml:space="preserve">Vesta </w:t>
-    </w:r>
-    <w:proofErr w:type="spellStart"/>
-    <w:r>
-      <w:t>Risk</w:t>
-    </w:r>
-    <w:proofErr w:type="spellEnd"/>
-    <w:r>
-      <w:t xml:space="preserve"> Manager</w:t>
+      <w:t>Vesta Risk Manager</w:t>
     </w:r>
     <w:r>
       <w:tab/>

</xml_diff>

<commit_message>
Doc: cambios plan de iteracion 1
</commit_message>
<xml_diff>
--- a/2. Etapa de elaboración/Iteración 1/Plan de iteración/Plan de Iteración 1_Vesta Risk Manager_T-Code.docx
+++ b/2. Etapa de elaboración/Iteración 1/Plan de iteración/Plan de Iteración 1_Vesta Risk Manager_T-Code.docx
@@ -400,7 +400,25 @@
           <w:sz w:val="36"/>
           <w:szCs w:val="36"/>
         </w:rPr>
-        <w:t>Vesta Risk Manager</w:t>
+        <w:t xml:space="preserve">Vesta </w:t>
+      </w:r>
+      <w:proofErr w:type="spellStart"/>
+      <w:r>
+        <w:rPr>
+          <w:rFonts w:ascii="Cambria" w:hAnsi="Cambria"/>
+          <w:sz w:val="36"/>
+          <w:szCs w:val="36"/>
+        </w:rPr>
+        <w:t>Risk</w:t>
+      </w:r>
+      <w:proofErr w:type="spellEnd"/>
+      <w:r>
+        <w:rPr>
+          <w:rFonts w:ascii="Cambria" w:hAnsi="Cambria"/>
+          <w:sz w:val="36"/>
+          <w:szCs w:val="36"/>
+        </w:rPr>
+        <w:t xml:space="preserve"> Manager</w:t>
       </w:r>
     </w:p>
     <w:p>
@@ -2511,30 +2529,18 @@
           </w:tcPr>
           <w:p>
             <w:r>
-              <w:t>1</w:t>
-            </w:r>
-            <w:r>
-              <w:t>1</w:t>
-            </w:r>
-            <w:r>
-              <w:t>/09/2024</w:t>
-            </w:r>
-          </w:p>
-        </w:tc>
-        <w:tc>
-          <w:tcPr>
-            <w:tcW w:w="1984" w:type="dxa"/>
-            <w:vAlign w:val="center"/>
-          </w:tcPr>
-          <w:p>
-            <w:r>
-              <w:t>1</w:t>
-            </w:r>
-            <w:r>
-              <w:t>2</w:t>
-            </w:r>
-            <w:r>
-              <w:t>/09/2024</w:t>
+              <w:t>11/09/2024</w:t>
+            </w:r>
+          </w:p>
+        </w:tc>
+        <w:tc>
+          <w:tcPr>
+            <w:tcW w:w="1984" w:type="dxa"/>
+            <w:vAlign w:val="center"/>
+          </w:tcPr>
+          <w:p>
+            <w:r>
+              <w:t>12/09/2024</w:t>
             </w:r>
           </w:p>
         </w:tc>
@@ -2748,19 +2754,7 @@
           </w:tcPr>
           <w:p>
             <w:r>
-              <w:t>Hernandez Cintia</w:t>
-            </w:r>
-            <w:r>
-              <w:t>;</w:t>
-            </w:r>
-            <w:r>
-              <w:t xml:space="preserve"> Collareda Agustín</w:t>
-            </w:r>
-            <w:r>
-              <w:t>;</w:t>
-            </w:r>
-            <w:r>
-              <w:t xml:space="preserve"> Frey Hugo</w:t>
+              <w:t>Hernandez Cintia; Collareda Agustín; Frey Hugo</w:t>
             </w:r>
           </w:p>
         </w:tc>
@@ -5329,22 +5323,12 @@
       <w:bookmarkStart w:id="8" w:name="_Toc257627937"/>
       <w:bookmarkStart w:id="9" w:name="_Toc177321733"/>
       <w:r>
-        <w:t>Evaluación [Fecha]</w:t>
+        <w:t xml:space="preserve">Evaluación </w:t>
       </w:r>
       <w:bookmarkEnd w:id="8"/>
       <w:bookmarkEnd w:id="9"/>
-    </w:p>
-    <w:p>
-      <w:pPr>
-        <w:rPr>
-          <w:lang w:val="es-AR"/>
-        </w:rPr>
-      </w:pPr>
-      <w:r>
-        <w:rPr>
-          <w:lang w:val="es-AR"/>
-        </w:rPr>
-        <w:t>Esta sección será completada para el cierre de las actividades.</w:t>
+      <w:r>
+        <w:t>22/09/24</w:t>
       </w:r>
     </w:p>
     <w:p>
@@ -5369,7 +5353,151 @@
         <w:rPr>
           <w:lang w:val="es-AR"/>
         </w:rPr>
-        <w:t>Esta sección será completada para el cierre de las actividades.</w:t>
+        <w:t>Se completaron casi en su totalidad todos los entregables que se planificaron terminar:</w:t>
+      </w:r>
+    </w:p>
+    <w:p>
+      <w:pPr>
+        <w:pStyle w:val="Prrafodelista"/>
+        <w:numPr>
+          <w:ilvl w:val="0"/>
+          <w:numId w:val="18"/>
+        </w:numPr>
+        <w:rPr>
+          <w:lang w:val="es-AR"/>
+        </w:rPr>
+      </w:pPr>
+      <w:r>
+        <w:rPr>
+          <w:lang w:val="es-AR"/>
+        </w:rPr>
+        <w:t>Definición del estándar de documentación.</w:t>
+      </w:r>
+    </w:p>
+    <w:p>
+      <w:pPr>
+        <w:pStyle w:val="Prrafodelista"/>
+        <w:numPr>
+          <w:ilvl w:val="0"/>
+          <w:numId w:val="18"/>
+        </w:numPr>
+        <w:rPr>
+          <w:lang w:val="es-AR"/>
+        </w:rPr>
+      </w:pPr>
+      <w:r>
+        <w:rPr>
+          <w:lang w:val="es-AR"/>
+        </w:rPr>
+        <w:t>Especificación de requerimientos.</w:t>
+      </w:r>
+    </w:p>
+    <w:p>
+      <w:pPr>
+        <w:pStyle w:val="Prrafodelista"/>
+        <w:numPr>
+          <w:ilvl w:val="0"/>
+          <w:numId w:val="18"/>
+        </w:numPr>
+        <w:rPr>
+          <w:lang w:val="es-AR"/>
+        </w:rPr>
+      </w:pPr>
+      <w:r>
+        <w:rPr>
+          <w:lang w:val="es-AR"/>
+        </w:rPr>
+        <w:t>Plan de proyecto.</w:t>
+      </w:r>
+    </w:p>
+    <w:p>
+      <w:pPr>
+        <w:pStyle w:val="Prrafodelista"/>
+        <w:numPr>
+          <w:ilvl w:val="0"/>
+          <w:numId w:val="18"/>
+        </w:numPr>
+        <w:rPr>
+          <w:lang w:val="es-AR"/>
+        </w:rPr>
+      </w:pPr>
+      <w:r>
+        <w:rPr>
+          <w:lang w:val="es-AR"/>
+        </w:rPr>
+        <w:t>Plan de estimación.</w:t>
+      </w:r>
+    </w:p>
+    <w:p>
+      <w:pPr>
+        <w:pStyle w:val="Prrafodelista"/>
+        <w:numPr>
+          <w:ilvl w:val="0"/>
+          <w:numId w:val="18"/>
+        </w:numPr>
+        <w:rPr>
+          <w:lang w:val="es-AR"/>
+        </w:rPr>
+      </w:pPr>
+      <w:r>
+        <w:rPr>
+          <w:lang w:val="es-AR"/>
+        </w:rPr>
+        <w:t>Plan de calidad.</w:t>
+      </w:r>
+    </w:p>
+    <w:p>
+      <w:pPr>
+        <w:pStyle w:val="Prrafodelista"/>
+        <w:numPr>
+          <w:ilvl w:val="1"/>
+          <w:numId w:val="18"/>
+        </w:numPr>
+        <w:rPr>
+          <w:lang w:val="es-AR"/>
+        </w:rPr>
+      </w:pPr>
+      <w:r>
+        <w:rPr>
+          <w:lang w:val="es-AR"/>
+        </w:rPr>
+        <w:t>Gestión de configuraciones.</w:t>
+      </w:r>
+    </w:p>
+    <w:p>
+      <w:pPr>
+        <w:pStyle w:val="Prrafodelista"/>
+        <w:numPr>
+          <w:ilvl w:val="1"/>
+          <w:numId w:val="18"/>
+        </w:numPr>
+        <w:rPr>
+          <w:lang w:val="es-AR"/>
+        </w:rPr>
+      </w:pPr>
+      <w:r>
+        <w:rPr>
+          <w:lang w:val="es-AR"/>
+        </w:rPr>
+        <w:t>Gestión de riesgos.</w:t>
+      </w:r>
+    </w:p>
+    <w:p>
+      <w:pPr>
+        <w:pStyle w:val="Prrafodelista"/>
+        <w:numPr>
+          <w:ilvl w:val="0"/>
+          <w:numId w:val="18"/>
+        </w:numPr>
+        <w:rPr>
+          <w:lang w:val="es-AR"/>
+        </w:rPr>
+      </w:pPr>
+      <w:r>
+        <w:rPr>
+          <w:lang w:val="es-AR"/>
+        </w:rPr>
+        <w:t>Definición de herramientas y tecnologías.</w:t>
       </w:r>
     </w:p>
     <w:p>
@@ -5386,6 +5514,11 @@
     </w:p>
     <w:p>
       <w:pPr>
+        <w:pStyle w:val="Prrafodelista"/>
+        <w:numPr>
+          <w:ilvl w:val="0"/>
+          <w:numId w:val="18"/>
+        </w:numPr>
         <w:rPr>
           <w:lang w:val="es-AR"/>
         </w:rPr>
@@ -5394,7 +5527,7 @@
         <w:rPr>
           <w:lang w:val="es-AR"/>
         </w:rPr>
-        <w:t>Esta sección será completada para el cierre de las actividades.</w:t>
+        <w:t>No se pudieron completar los entregables al cien por ciento.</w:t>
       </w:r>
     </w:p>
     <w:p>
@@ -5636,6 +5769,19 @@
         </w:drawing>
       </w:r>
     </w:p>
+    <w:p/>
+    <w:p>
+      <w:r>
+        <w:t xml:space="preserve">Capturas del día </w:t>
+      </w:r>
+      <w:r>
+        <w:t>22</w:t>
+      </w:r>
+      <w:r>
+        <w:t>/09/2024:</w:t>
+      </w:r>
+    </w:p>
+    <w:p/>
     <w:sectPr>
       <w:headerReference w:type="default" r:id="rId17"/>
       <w:footerReference w:type="default" r:id="rId18"/>
@@ -6048,12 +6194,6 @@
       </w:rPr>
       <w:t>Hugo Frey</w:t>
     </w:r>
-    <w:r>
-      <w:rPr>
-        <w:lang w:val="es-AR"/>
-      </w:rPr>
-      <w:t xml:space="preserve"> z</w:t>
-    </w:r>
   </w:p>
 </w:ftr>
 </file>
@@ -6534,7 +6674,15 @@
       </mc:AlternateContent>
     </w:r>
     <w:r>
-      <w:t>Vesta Risk Manager</w:t>
+      <w:t xml:space="preserve">Vesta </w:t>
+    </w:r>
+    <w:proofErr w:type="spellStart"/>
+    <w:r>
+      <w:t>Risk</w:t>
+    </w:r>
+    <w:proofErr w:type="spellEnd"/>
+    <w:r>
+      <w:t xml:space="preserve"> Manager</w:t>
     </w:r>
     <w:r>
       <w:tab/>
@@ -8028,6 +8176,118 @@
     </w:lvl>
   </w:abstractNum>
   <w:abstractNum w:abstractNumId="12" w15:restartNumberingAfterBreak="0">
+    <w:nsid w:val="54726780"/>
+    <w:multiLevelType w:val="hybridMultilevel"/>
+    <w:tmpl w:val="0F64C72E"/>
+    <w:lvl w:ilvl="0" w:tplc="3B40594C">
+      <w:numFmt w:val="bullet"/>
+      <w:lvlText w:val=""/>
+      <w:lvlJc w:val="left"/>
+      <w:pPr>
+        <w:ind w:left="720" w:hanging="360"/>
+      </w:pPr>
+      <w:rPr>
+        <w:rFonts w:ascii="Symbol" w:eastAsia="Calibri" w:hAnsi="Symbol" w:cs="Times New Roman" w:hint="default"/>
+      </w:rPr>
+    </w:lvl>
+    <w:lvl w:ilvl="1" w:tplc="2C0A0003" w:tentative="1">
+      <w:start w:val="1"/>
+      <w:numFmt w:val="bullet"/>
+      <w:lvlText w:val="o"/>
+      <w:lvlJc w:val="left"/>
+      <w:pPr>
+        <w:ind w:left="1440" w:hanging="360"/>
+      </w:pPr>
+      <w:rPr>
+        <w:rFonts w:ascii="Courier New" w:hAnsi="Courier New" w:cs="Courier New" w:hint="default"/>
+      </w:rPr>
+    </w:lvl>
+    <w:lvl w:ilvl="2" w:tplc="2C0A0005" w:tentative="1">
+      <w:start w:val="1"/>
+      <w:numFmt w:val="bullet"/>
+      <w:lvlText w:val=""/>
+      <w:lvlJc w:val="left"/>
+      <w:pPr>
+        <w:ind w:left="2160" w:hanging="360"/>
+      </w:pPr>
+      <w:rPr>
+        <w:rFonts w:ascii="Wingdings" w:hAnsi="Wingdings" w:hint="default"/>
+      </w:rPr>
+    </w:lvl>
+    <w:lvl w:ilvl="3" w:tplc="2C0A0001" w:tentative="1">
+      <w:start w:val="1"/>
+      <w:numFmt w:val="bullet"/>
+      <w:lvlText w:val=""/>
+      <w:lvlJc w:val="left"/>
+      <w:pPr>
+        <w:ind w:left="2880" w:hanging="360"/>
+      </w:pPr>
+      <w:rPr>
+        <w:rFonts w:ascii="Symbol" w:hAnsi="Symbol" w:hint="default"/>
+      </w:rPr>
+    </w:lvl>
+    <w:lvl w:ilvl="4" w:tplc="2C0A0003" w:tentative="1">
+      <w:start w:val="1"/>
+      <w:numFmt w:val="bullet"/>
+      <w:lvlText w:val="o"/>
+      <w:lvlJc w:val="left"/>
+      <w:pPr>
+        <w:ind w:left="3600" w:hanging="360"/>
+      </w:pPr>
+      <w:rPr>
+        <w:rFonts w:ascii="Courier New" w:hAnsi="Courier New" w:cs="Courier New" w:hint="default"/>
+      </w:rPr>
+    </w:lvl>
+    <w:lvl w:ilvl="5" w:tplc="2C0A0005" w:tentative="1">
+      <w:start w:val="1"/>
+      <w:numFmt w:val="bullet"/>
+      <w:lvlText w:val=""/>
+      <w:lvlJc w:val="left"/>
+      <w:pPr>
+        <w:ind w:left="4320" w:hanging="360"/>
+      </w:pPr>
+      <w:rPr>
+        <w:rFonts w:ascii="Wingdings" w:hAnsi="Wingdings" w:hint="default"/>
+      </w:rPr>
+    </w:lvl>
+    <w:lvl w:ilvl="6" w:tplc="2C0A0001" w:tentative="1">
+      <w:start w:val="1"/>
+      <w:numFmt w:val="bullet"/>
+      <w:lvlText w:val=""/>
+      <w:lvlJc w:val="left"/>
+      <w:pPr>
+        <w:ind w:left="5040" w:hanging="360"/>
+      </w:pPr>
+      <w:rPr>
+        <w:rFonts w:ascii="Symbol" w:hAnsi="Symbol" w:hint="default"/>
+      </w:rPr>
+    </w:lvl>
+    <w:lvl w:ilvl="7" w:tplc="2C0A0003" w:tentative="1">
+      <w:start w:val="1"/>
+      <w:numFmt w:val="bullet"/>
+      <w:lvlText w:val="o"/>
+      <w:lvlJc w:val="left"/>
+      <w:pPr>
+        <w:ind w:left="5760" w:hanging="360"/>
+      </w:pPr>
+      <w:rPr>
+        <w:rFonts w:ascii="Courier New" w:hAnsi="Courier New" w:cs="Courier New" w:hint="default"/>
+      </w:rPr>
+    </w:lvl>
+    <w:lvl w:ilvl="8" w:tplc="2C0A0005" w:tentative="1">
+      <w:start w:val="1"/>
+      <w:numFmt w:val="bullet"/>
+      <w:lvlText w:val=""/>
+      <w:lvlJc w:val="left"/>
+      <w:pPr>
+        <w:ind w:left="6480" w:hanging="360"/>
+      </w:pPr>
+      <w:rPr>
+        <w:rFonts w:ascii="Wingdings" w:hAnsi="Wingdings" w:hint="default"/>
+      </w:rPr>
+    </w:lvl>
+  </w:abstractNum>
+  <w:abstractNum w:abstractNumId="13" w15:restartNumberingAfterBreak="0">
     <w:nsid w:val="708E589C"/>
     <w:multiLevelType w:val="multilevel"/>
     <w:tmpl w:val="381042DE"/>
@@ -8167,7 +8427,7 @@
       </w:rPr>
     </w:lvl>
   </w:abstractNum>
-  <w:abstractNum w:abstractNumId="13" w15:restartNumberingAfterBreak="0">
+  <w:abstractNum w:abstractNumId="14" w15:restartNumberingAfterBreak="0">
     <w:nsid w:val="7DD64906"/>
     <w:multiLevelType w:val="hybridMultilevel"/>
     <w:tmpl w:val="795E7434"/>
@@ -8275,6 +8535,118 @@
       <w:lvlJc w:val="left"/>
       <w:pPr>
         <w:ind w:left="6832" w:hanging="360"/>
+      </w:pPr>
+      <w:rPr>
+        <w:rFonts w:ascii="Wingdings" w:hAnsi="Wingdings" w:hint="default"/>
+      </w:rPr>
+    </w:lvl>
+  </w:abstractNum>
+  <w:abstractNum w:abstractNumId="15" w15:restartNumberingAfterBreak="0">
+    <w:nsid w:val="7E084A6C"/>
+    <w:multiLevelType w:val="hybridMultilevel"/>
+    <w:tmpl w:val="291471BA"/>
+    <w:lvl w:ilvl="0" w:tplc="4D786682">
+      <w:numFmt w:val="bullet"/>
+      <w:lvlText w:val=""/>
+      <w:lvlJc w:val="left"/>
+      <w:pPr>
+        <w:ind w:left="720" w:hanging="360"/>
+      </w:pPr>
+      <w:rPr>
+        <w:rFonts w:ascii="Symbol" w:eastAsia="Calibri" w:hAnsi="Symbol" w:cs="Times New Roman" w:hint="default"/>
+      </w:rPr>
+    </w:lvl>
+    <w:lvl w:ilvl="1" w:tplc="2C0A0003">
+      <w:start w:val="1"/>
+      <w:numFmt w:val="bullet"/>
+      <w:lvlText w:val="o"/>
+      <w:lvlJc w:val="left"/>
+      <w:pPr>
+        <w:ind w:left="1440" w:hanging="360"/>
+      </w:pPr>
+      <w:rPr>
+        <w:rFonts w:ascii="Courier New" w:hAnsi="Courier New" w:cs="Courier New" w:hint="default"/>
+      </w:rPr>
+    </w:lvl>
+    <w:lvl w:ilvl="2" w:tplc="2C0A0005" w:tentative="1">
+      <w:start w:val="1"/>
+      <w:numFmt w:val="bullet"/>
+      <w:lvlText w:val=""/>
+      <w:lvlJc w:val="left"/>
+      <w:pPr>
+        <w:ind w:left="2160" w:hanging="360"/>
+      </w:pPr>
+      <w:rPr>
+        <w:rFonts w:ascii="Wingdings" w:hAnsi="Wingdings" w:hint="default"/>
+      </w:rPr>
+    </w:lvl>
+    <w:lvl w:ilvl="3" w:tplc="2C0A0001" w:tentative="1">
+      <w:start w:val="1"/>
+      <w:numFmt w:val="bullet"/>
+      <w:lvlText w:val=""/>
+      <w:lvlJc w:val="left"/>
+      <w:pPr>
+        <w:ind w:left="2880" w:hanging="360"/>
+      </w:pPr>
+      <w:rPr>
+        <w:rFonts w:ascii="Symbol" w:hAnsi="Symbol" w:hint="default"/>
+      </w:rPr>
+    </w:lvl>
+    <w:lvl w:ilvl="4" w:tplc="2C0A0003" w:tentative="1">
+      <w:start w:val="1"/>
+      <w:numFmt w:val="bullet"/>
+      <w:lvlText w:val="o"/>
+      <w:lvlJc w:val="left"/>
+      <w:pPr>
+        <w:ind w:left="3600" w:hanging="360"/>
+      </w:pPr>
+      <w:rPr>
+        <w:rFonts w:ascii="Courier New" w:hAnsi="Courier New" w:cs="Courier New" w:hint="default"/>
+      </w:rPr>
+    </w:lvl>
+    <w:lvl w:ilvl="5" w:tplc="2C0A0005" w:tentative="1">
+      <w:start w:val="1"/>
+      <w:numFmt w:val="bullet"/>
+      <w:lvlText w:val=""/>
+      <w:lvlJc w:val="left"/>
+      <w:pPr>
+        <w:ind w:left="4320" w:hanging="360"/>
+      </w:pPr>
+      <w:rPr>
+        <w:rFonts w:ascii="Wingdings" w:hAnsi="Wingdings" w:hint="default"/>
+      </w:rPr>
+    </w:lvl>
+    <w:lvl w:ilvl="6" w:tplc="2C0A0001" w:tentative="1">
+      <w:start w:val="1"/>
+      <w:numFmt w:val="bullet"/>
+      <w:lvlText w:val=""/>
+      <w:lvlJc w:val="left"/>
+      <w:pPr>
+        <w:ind w:left="5040" w:hanging="360"/>
+      </w:pPr>
+      <w:rPr>
+        <w:rFonts w:ascii="Symbol" w:hAnsi="Symbol" w:hint="default"/>
+      </w:rPr>
+    </w:lvl>
+    <w:lvl w:ilvl="7" w:tplc="2C0A0003" w:tentative="1">
+      <w:start w:val="1"/>
+      <w:numFmt w:val="bullet"/>
+      <w:lvlText w:val="o"/>
+      <w:lvlJc w:val="left"/>
+      <w:pPr>
+        <w:ind w:left="5760" w:hanging="360"/>
+      </w:pPr>
+      <w:rPr>
+        <w:rFonts w:ascii="Courier New" w:hAnsi="Courier New" w:cs="Courier New" w:hint="default"/>
+      </w:rPr>
+    </w:lvl>
+    <w:lvl w:ilvl="8" w:tplc="2C0A0005" w:tentative="1">
+      <w:start w:val="1"/>
+      <w:numFmt w:val="bullet"/>
+      <w:lvlText w:val=""/>
+      <w:lvlJc w:val="left"/>
+      <w:pPr>
+        <w:ind w:left="6480" w:hanging="360"/>
       </w:pPr>
       <w:rPr>
         <w:rFonts w:ascii="Wingdings" w:hAnsi="Wingdings" w:hint="default"/>
@@ -8306,10 +8678,10 @@
     <w:abstractNumId w:val="0"/>
   </w:num>
   <w:num w:numId="9" w16cid:durableId="497771924">
-    <w:abstractNumId w:val="12"/>
+    <w:abstractNumId w:val="13"/>
   </w:num>
   <w:num w:numId="10" w16cid:durableId="682244923">
-    <w:abstractNumId w:val="13"/>
+    <w:abstractNumId w:val="14"/>
   </w:num>
   <w:num w:numId="11" w16cid:durableId="136265290">
     <w:abstractNumId w:val="4"/>
@@ -8328,6 +8700,12 @@
   </w:num>
   <w:num w:numId="16" w16cid:durableId="660038590">
     <w:abstractNumId w:val="8"/>
+  </w:num>
+  <w:num w:numId="17" w16cid:durableId="866525506">
+    <w:abstractNumId w:val="12"/>
+  </w:num>
+  <w:num w:numId="18" w16cid:durableId="488519300">
+    <w:abstractNumId w:val="15"/>
   </w:num>
 </w:numbering>
 </file>
@@ -8826,7 +9204,6 @@
   <w:style w:type="character" w:default="1" w:styleId="Fuentedeprrafopredeter">
     <w:name w:val="Default Paragraph Font"/>
     <w:uiPriority w:val="1"/>
-    <w:semiHidden/>
     <w:unhideWhenUsed/>
   </w:style>
   <w:style w:type="table" w:default="1" w:styleId="Tablanormal">

</xml_diff>

<commit_message>
Doc: se completó el plan de iteración 1
</commit_message>
<xml_diff>
--- a/2. Etapa de elaboración/Iteración 1/Plan de iteración/Plan de Iteración 1_Vesta Risk Manager_T-Code.docx
+++ b/2. Etapa de elaboración/Iteración 1/Plan de iteración/Plan de Iteración 1_Vesta Risk Manager_T-Code.docx
@@ -364,7 +364,16 @@
           <w:szCs w:val="72"/>
           <w:lang w:val="es-AR"/>
         </w:rPr>
-        <w:t>elaboración</w:t>
+        <w:t>E</w:t>
+      </w:r>
+      <w:r>
+        <w:rPr>
+          <w:rFonts w:ascii="Cambria" w:hAnsi="Cambria"/>
+          <w:sz w:val="56"/>
+          <w:szCs w:val="72"/>
+          <w:lang w:val="es-AR"/>
+        </w:rPr>
+        <w:t>laboración</w:t>
       </w:r>
       <w:r>
         <w:rPr>
@@ -400,25 +409,7 @@
           <w:sz w:val="36"/>
           <w:szCs w:val="36"/>
         </w:rPr>
-        <w:t xml:space="preserve">Vesta </w:t>
-      </w:r>
-      <w:proofErr w:type="spellStart"/>
-      <w:r>
-        <w:rPr>
-          <w:rFonts w:ascii="Cambria" w:hAnsi="Cambria"/>
-          <w:sz w:val="36"/>
-          <w:szCs w:val="36"/>
-        </w:rPr>
-        <w:t>Risk</w:t>
-      </w:r>
-      <w:proofErr w:type="spellEnd"/>
-      <w:r>
-        <w:rPr>
-          <w:rFonts w:ascii="Cambria" w:hAnsi="Cambria"/>
-          <w:sz w:val="36"/>
-          <w:szCs w:val="36"/>
-        </w:rPr>
-        <w:t xml:space="preserve"> Manager</w:t>
+        <w:t>Vesta Risk Manager</w:t>
       </w:r>
     </w:p>
     <w:p>
@@ -940,7 +931,7 @@
       <w:r>
         <w:fldChar w:fldCharType="separate"/>
       </w:r>
-      <w:hyperlink w:anchor="_Toc177321725" w:history="1">
+      <w:hyperlink w:anchor="_Toc177935010" w:history="1">
         <w:r>
           <w:rPr>
             <w:rStyle w:val="Hipervnculo"/>
@@ -967,7 +958,7 @@
             <w:noProof/>
             <w:webHidden/>
           </w:rPr>
-          <w:instrText xml:space="preserve"> PAGEREF _Toc177321725 \h </w:instrText>
+          <w:instrText xml:space="preserve"> PAGEREF _Toc177935010 \h </w:instrText>
         </w:r>
         <w:r>
           <w:rPr>
@@ -1013,7 +1004,7 @@
           <w14:ligatures w14:val="standardContextual"/>
         </w:rPr>
       </w:pPr>
-      <w:hyperlink w:anchor="_Toc177321726" w:history="1">
+      <w:hyperlink w:anchor="_Toc177935011" w:history="1">
         <w:r>
           <w:rPr>
             <w:rStyle w:val="Hipervnculo"/>
@@ -1040,7 +1031,7 @@
             <w:noProof/>
             <w:webHidden/>
           </w:rPr>
-          <w:instrText xml:space="preserve"> PAGEREF _Toc177321726 \h </w:instrText>
+          <w:instrText xml:space="preserve"> PAGEREF _Toc177935011 \h </w:instrText>
         </w:r>
         <w:r>
           <w:rPr>
@@ -1086,7 +1077,7 @@
           <w14:ligatures w14:val="standardContextual"/>
         </w:rPr>
       </w:pPr>
-      <w:hyperlink w:anchor="_Toc177321727" w:history="1">
+      <w:hyperlink w:anchor="_Toc177935012" w:history="1">
         <w:r>
           <w:rPr>
             <w:rStyle w:val="Hipervnculo"/>
@@ -1113,7 +1104,7 @@
             <w:noProof/>
             <w:webHidden/>
           </w:rPr>
-          <w:instrText xml:space="preserve"> PAGEREF _Toc177321727 \h </w:instrText>
+          <w:instrText xml:space="preserve"> PAGEREF _Toc177935012 \h </w:instrText>
         </w:r>
         <w:r>
           <w:rPr>
@@ -1159,7 +1150,7 @@
           <w14:ligatures w14:val="standardContextual"/>
         </w:rPr>
       </w:pPr>
-      <w:hyperlink w:anchor="_Toc177321728" w:history="1">
+      <w:hyperlink w:anchor="_Toc177935013" w:history="1">
         <w:r>
           <w:rPr>
             <w:rStyle w:val="Hipervnculo"/>
@@ -1186,7 +1177,7 @@
             <w:noProof/>
             <w:webHidden/>
           </w:rPr>
-          <w:instrText xml:space="preserve"> PAGEREF _Toc177321728 \h </w:instrText>
+          <w:instrText xml:space="preserve"> PAGEREF _Toc177935013 \h </w:instrText>
         </w:r>
         <w:r>
           <w:rPr>
@@ -1232,7 +1223,7 @@
           <w14:ligatures w14:val="standardContextual"/>
         </w:rPr>
       </w:pPr>
-      <w:hyperlink w:anchor="_Toc177321729" w:history="1">
+      <w:hyperlink w:anchor="_Toc177935014" w:history="1">
         <w:r>
           <w:rPr>
             <w:rStyle w:val="Hipervnculo"/>
@@ -1259,7 +1250,7 @@
             <w:noProof/>
             <w:webHidden/>
           </w:rPr>
-          <w:instrText xml:space="preserve"> PAGEREF _Toc177321729 \h </w:instrText>
+          <w:instrText xml:space="preserve"> PAGEREF _Toc177935014 \h </w:instrText>
         </w:r>
         <w:r>
           <w:rPr>
@@ -1305,7 +1296,7 @@
           <w14:ligatures w14:val="standardContextual"/>
         </w:rPr>
       </w:pPr>
-      <w:hyperlink w:anchor="_Toc177321730" w:history="1">
+      <w:hyperlink w:anchor="_Toc177935015" w:history="1">
         <w:r>
           <w:rPr>
             <w:rStyle w:val="Hipervnculo"/>
@@ -1332,7 +1323,7 @@
             <w:noProof/>
             <w:webHidden/>
           </w:rPr>
-          <w:instrText xml:space="preserve"> PAGEREF _Toc177321730 \h </w:instrText>
+          <w:instrText xml:space="preserve"> PAGEREF _Toc177935015 \h </w:instrText>
         </w:r>
         <w:r>
           <w:rPr>
@@ -1378,7 +1369,7 @@
           <w14:ligatures w14:val="standardContextual"/>
         </w:rPr>
       </w:pPr>
-      <w:hyperlink w:anchor="_Toc177321731" w:history="1">
+      <w:hyperlink w:anchor="_Toc177935016" w:history="1">
         <w:r>
           <w:rPr>
             <w:rStyle w:val="Hipervnculo"/>
@@ -1405,7 +1396,7 @@
             <w:noProof/>
             <w:webHidden/>
           </w:rPr>
-          <w:instrText xml:space="preserve"> PAGEREF _Toc177321731 \h </w:instrText>
+          <w:instrText xml:space="preserve"> PAGEREF _Toc177935016 \h </w:instrText>
         </w:r>
         <w:r>
           <w:rPr>
@@ -1451,7 +1442,7 @@
           <w14:ligatures w14:val="standardContextual"/>
         </w:rPr>
       </w:pPr>
-      <w:hyperlink w:anchor="_Toc177321732" w:history="1">
+      <w:hyperlink w:anchor="_Toc177935017" w:history="1">
         <w:r>
           <w:rPr>
             <w:rStyle w:val="Hipervnculo"/>
@@ -1478,7 +1469,7 @@
             <w:noProof/>
             <w:webHidden/>
           </w:rPr>
-          <w:instrText xml:space="preserve"> PAGEREF _Toc177321732 \h </w:instrText>
+          <w:instrText xml:space="preserve"> PAGEREF _Toc177935017 \h </w:instrText>
         </w:r>
         <w:r>
           <w:rPr>
@@ -1498,7 +1489,7 @@
             <w:noProof/>
             <w:webHidden/>
           </w:rPr>
-          <w:t>7</w:t>
+          <w:t>9</w:t>
         </w:r>
         <w:r>
           <w:rPr>
@@ -1524,13 +1515,13 @@
           <w14:ligatures w14:val="standardContextual"/>
         </w:rPr>
       </w:pPr>
-      <w:hyperlink w:anchor="_Toc177321733" w:history="1">
+      <w:hyperlink w:anchor="_Toc177935018" w:history="1">
         <w:r>
           <w:rPr>
             <w:rStyle w:val="Hipervnculo"/>
             <w:noProof/>
           </w:rPr>
-          <w:t>Evaluación [Fecha]</w:t>
+          <w:t>Evaluación 22/09/24</w:t>
         </w:r>
         <w:r>
           <w:rPr>
@@ -1551,7 +1542,7 @@
             <w:noProof/>
             <w:webHidden/>
           </w:rPr>
-          <w:instrText xml:space="preserve"> PAGEREF _Toc177321733 \h </w:instrText>
+          <w:instrText xml:space="preserve"> PAGEREF _Toc177935018 \h </w:instrText>
         </w:r>
         <w:r>
           <w:rPr>
@@ -1571,7 +1562,7 @@
             <w:noProof/>
             <w:webHidden/>
           </w:rPr>
-          <w:t>7</w:t>
+          <w:t>10</w:t>
         </w:r>
         <w:r>
           <w:rPr>
@@ -1597,7 +1588,7 @@
           <w14:ligatures w14:val="standardContextual"/>
         </w:rPr>
       </w:pPr>
-      <w:hyperlink w:anchor="_Toc177321734" w:history="1">
+      <w:hyperlink w:anchor="_Toc177935019" w:history="1">
         <w:r>
           <w:rPr>
             <w:rStyle w:val="Hipervnculo"/>
@@ -1624,7 +1615,7 @@
             <w:noProof/>
             <w:webHidden/>
           </w:rPr>
-          <w:instrText xml:space="preserve"> PAGEREF _Toc177321734 \h </w:instrText>
+          <w:instrText xml:space="preserve"> PAGEREF _Toc177935019 \h </w:instrText>
         </w:r>
         <w:r>
           <w:rPr>
@@ -1644,7 +1635,7 @@
             <w:noProof/>
             <w:webHidden/>
           </w:rPr>
-          <w:t>7</w:t>
+          <w:t>10</w:t>
         </w:r>
         <w:r>
           <w:rPr>
@@ -1670,7 +1661,7 @@
           <w14:ligatures w14:val="standardContextual"/>
         </w:rPr>
       </w:pPr>
-      <w:hyperlink w:anchor="_Toc177321735" w:history="1">
+      <w:hyperlink w:anchor="_Toc177935020" w:history="1">
         <w:r>
           <w:rPr>
             <w:rStyle w:val="Hipervnculo"/>
@@ -1697,7 +1688,7 @@
             <w:noProof/>
             <w:webHidden/>
           </w:rPr>
-          <w:instrText xml:space="preserve"> PAGEREF _Toc177321735 \h </w:instrText>
+          <w:instrText xml:space="preserve"> PAGEREF _Toc177935020 \h </w:instrText>
         </w:r>
         <w:r>
           <w:rPr>
@@ -1717,80 +1708,7 @@
             <w:noProof/>
             <w:webHidden/>
           </w:rPr>
-          <w:t>7</w:t>
-        </w:r>
-        <w:r>
-          <w:rPr>
-            <w:noProof/>
-            <w:webHidden/>
-          </w:rPr>
-          <w:fldChar w:fldCharType="end"/>
-        </w:r>
-      </w:hyperlink>
-    </w:p>
-    <w:p>
-      <w:pPr>
-        <w:pStyle w:val="TDC2"/>
-        <w:rPr>
-          <w:rFonts w:asciiTheme="minorHAnsi" w:eastAsiaTheme="minorEastAsia" w:hAnsiTheme="minorHAnsi" w:cstheme="minorBidi"/>
-          <w:i w:val="0"/>
-          <w:iCs w:val="0"/>
-          <w:noProof/>
-          <w:kern w:val="2"/>
-          <w:sz w:val="22"/>
-          <w:szCs w:val="22"/>
-          <w:lang w:val="es-AR" w:eastAsia="es-AR"/>
-          <w14:ligatures w14:val="standardContextual"/>
-        </w:rPr>
-      </w:pPr>
-      <w:hyperlink w:anchor="_Toc177321736" w:history="1">
-        <w:r>
-          <w:rPr>
-            <w:rStyle w:val="Hipervnculo"/>
-            <w:noProof/>
-          </w:rPr>
-          <w:t>Elementos incluidos en la Línea Base</w:t>
-        </w:r>
-        <w:r>
-          <w:rPr>
-            <w:noProof/>
-            <w:webHidden/>
-          </w:rPr>
-          <w:tab/>
-        </w:r>
-        <w:r>
-          <w:rPr>
-            <w:noProof/>
-            <w:webHidden/>
-          </w:rPr>
-          <w:fldChar w:fldCharType="begin"/>
-        </w:r>
-        <w:r>
-          <w:rPr>
-            <w:noProof/>
-            <w:webHidden/>
-          </w:rPr>
-          <w:instrText xml:space="preserve"> PAGEREF _Toc177321736 \h </w:instrText>
-        </w:r>
-        <w:r>
-          <w:rPr>
-            <w:noProof/>
-            <w:webHidden/>
-          </w:rPr>
-        </w:r>
-        <w:r>
-          <w:rPr>
-            <w:noProof/>
-            <w:webHidden/>
-          </w:rPr>
-          <w:fldChar w:fldCharType="separate"/>
-        </w:r>
-        <w:r>
-          <w:rPr>
-            <w:noProof/>
-            <w:webHidden/>
-          </w:rPr>
-          <w:t>7</w:t>
+          <w:t>10</w:t>
         </w:r>
         <w:r>
           <w:rPr>
@@ -1816,7 +1734,7 @@
           <w14:ligatures w14:val="standardContextual"/>
         </w:rPr>
       </w:pPr>
-      <w:hyperlink w:anchor="_Toc177321737" w:history="1">
+      <w:hyperlink w:anchor="_Toc177935021" w:history="1">
         <w:r>
           <w:rPr>
             <w:rStyle w:val="Hipervnculo"/>
@@ -1843,7 +1761,7 @@
             <w:noProof/>
             <w:webHidden/>
           </w:rPr>
-          <w:instrText xml:space="preserve"> PAGEREF _Toc177321737 \h </w:instrText>
+          <w:instrText xml:space="preserve"> PAGEREF _Toc177935021 \h </w:instrText>
         </w:r>
         <w:r>
           <w:rPr>
@@ -1863,7 +1781,7 @@
             <w:noProof/>
             <w:webHidden/>
           </w:rPr>
-          <w:t>8</w:t>
+          <w:t>10</w:t>
         </w:r>
         <w:r>
           <w:rPr>
@@ -1889,7 +1807,7 @@
           <w14:ligatures w14:val="standardContextual"/>
         </w:rPr>
       </w:pPr>
-      <w:hyperlink w:anchor="_Toc177321738" w:history="1">
+      <w:hyperlink w:anchor="_Toc177935022" w:history="1">
         <w:r>
           <w:rPr>
             <w:rStyle w:val="Hipervnculo"/>
@@ -1916,7 +1834,7 @@
             <w:noProof/>
             <w:webHidden/>
           </w:rPr>
-          <w:instrText xml:space="preserve"> PAGEREF _Toc177321738 \h </w:instrText>
+          <w:instrText xml:space="preserve"> PAGEREF _Toc177935022 \h </w:instrText>
         </w:r>
         <w:r>
           <w:rPr>
@@ -1936,7 +1854,7 @@
             <w:noProof/>
             <w:webHidden/>
           </w:rPr>
-          <w:t>8</w:t>
+          <w:t>11</w:t>
         </w:r>
         <w:r>
           <w:rPr>
@@ -1974,7 +1892,7 @@
       <w:pPr>
         <w:pStyle w:val="PSI-Ttulo1"/>
       </w:pPr>
-      <w:bookmarkStart w:id="0" w:name="_Toc177321725"/>
+      <w:bookmarkStart w:id="0" w:name="_Toc177935010"/>
       <w:r>
         <w:t>Introducción</w:t>
       </w:r>
@@ -2013,7 +1931,7 @@
       <w:pPr>
         <w:pStyle w:val="PSI-Ttulo2"/>
       </w:pPr>
-      <w:bookmarkStart w:id="1" w:name="_Toc177321726"/>
+      <w:bookmarkStart w:id="1" w:name="_Toc177935011"/>
       <w:r>
         <w:t>Propósito</w:t>
       </w:r>
@@ -2034,7 +1952,7 @@
       <w:pPr>
         <w:pStyle w:val="PSI-Ttulo2"/>
       </w:pPr>
-      <w:bookmarkStart w:id="2" w:name="_Toc177321727"/>
+      <w:bookmarkStart w:id="2" w:name="_Toc177935012"/>
       <w:r>
         <w:t>Referencias</w:t>
       </w:r>
@@ -2059,7 +1977,7 @@
       <w:pPr>
         <w:pStyle w:val="PSI-Ttulo1"/>
       </w:pPr>
-      <w:bookmarkStart w:id="3" w:name="_Toc177321728"/>
+      <w:bookmarkStart w:id="3" w:name="_Toc177935013"/>
       <w:r>
         <w:t>Objetivos</w:t>
       </w:r>
@@ -2069,7 +1987,7 @@
       <w:pPr>
         <w:pStyle w:val="PSI-Ttulo2"/>
       </w:pPr>
-      <w:bookmarkStart w:id="4" w:name="_Toc177321729"/>
+      <w:bookmarkStart w:id="4" w:name="_Toc177935014"/>
       <w:r>
         <w:t>Criterios de Evaluación</w:t>
       </w:r>
@@ -2171,7 +2089,7 @@
       <w:pPr>
         <w:pStyle w:val="PSI-Ttulo2"/>
       </w:pPr>
-      <w:bookmarkStart w:id="5" w:name="_Toc177321730"/>
+      <w:bookmarkStart w:id="5" w:name="_Toc177935015"/>
       <w:r>
         <w:t>Elementos de la Línea Base</w:t>
       </w:r>
@@ -2294,7 +2212,7 @@
       <w:pPr>
         <w:pStyle w:val="PSI-Ttulo1"/>
       </w:pPr>
-      <w:bookmarkStart w:id="6" w:name="_Toc177321731"/>
+      <w:bookmarkStart w:id="6" w:name="_Toc177935016"/>
       <w:r>
         <w:lastRenderedPageBreak/>
         <w:t>Planificación</w:t>
@@ -5199,7 +5117,7 @@
       <w:pPr>
         <w:pStyle w:val="PSI-Ttulo1"/>
       </w:pPr>
-      <w:bookmarkStart w:id="7" w:name="_Toc177321732"/>
+      <w:bookmarkStart w:id="7" w:name="_Toc177935017"/>
       <w:r>
         <w:lastRenderedPageBreak/>
         <w:t>Recursos</w:t>
@@ -5318,25 +5236,35 @@
     </w:p>
     <w:p>
       <w:pPr>
+        <w:spacing w:before="0" w:line="240" w:lineRule="auto"/>
+        <w:jc w:val="left"/>
+      </w:pPr>
+      <w:r>
+        <w:br w:type="page"/>
+      </w:r>
+    </w:p>
+    <w:p>
+      <w:pPr>
         <w:pStyle w:val="PSI-Ttulo1"/>
       </w:pPr>
       <w:bookmarkStart w:id="8" w:name="_Toc257627937"/>
-      <w:bookmarkStart w:id="9" w:name="_Toc177321733"/>
-      <w:r>
+      <w:bookmarkStart w:id="9" w:name="_Toc177935018"/>
+      <w:r>
+        <w:lastRenderedPageBreak/>
         <w:t xml:space="preserve">Evaluación </w:t>
       </w:r>
       <w:bookmarkEnd w:id="8"/>
+      <w:r>
+        <w:t>22/09/24</w:t>
+      </w:r>
       <w:bookmarkEnd w:id="9"/>
-      <w:r>
-        <w:t>22/09/24</w:t>
-      </w:r>
     </w:p>
     <w:p>
       <w:pPr>
         <w:pStyle w:val="PSI-Ttulo2"/>
       </w:pPr>
       <w:bookmarkStart w:id="10" w:name="_Toc257627938"/>
-      <w:bookmarkStart w:id="11" w:name="_Toc177321734"/>
+      <w:bookmarkStart w:id="11" w:name="_Toc177935019"/>
       <w:r>
         <w:t>Objetivos Alcanzados</w:t>
       </w:r>
@@ -5461,7 +5389,61 @@
         <w:rPr>
           <w:lang w:val="es-AR"/>
         </w:rPr>
-        <w:t>Gestión de configuraciones.</w:t>
+        <w:t>Gestión de configuraciones</w:t>
+      </w:r>
+      <w:r>
+        <w:rPr>
+          <w:lang w:val="es-AR"/>
+        </w:rPr>
+        <w:t>.</w:t>
+      </w:r>
+    </w:p>
+    <w:p>
+      <w:pPr>
+        <w:pStyle w:val="Prrafodelista"/>
+        <w:numPr>
+          <w:ilvl w:val="0"/>
+          <w:numId w:val="18"/>
+        </w:numPr>
+        <w:rPr>
+          <w:lang w:val="es-AR"/>
+        </w:rPr>
+      </w:pPr>
+      <w:r>
+        <w:rPr>
+          <w:lang w:val="es-AR"/>
+        </w:rPr>
+        <w:t>Definición de herramientas y tecnologías.</w:t>
+      </w:r>
+    </w:p>
+    <w:p>
+      <w:pPr>
+        <w:pStyle w:val="PSI-Ttulo2"/>
+      </w:pPr>
+      <w:bookmarkStart w:id="12" w:name="_Toc257627939"/>
+      <w:bookmarkStart w:id="13" w:name="_Toc177935020"/>
+      <w:r>
+        <w:t>Objetivos No Alcanzados</w:t>
+      </w:r>
+      <w:bookmarkEnd w:id="12"/>
+      <w:bookmarkEnd w:id="13"/>
+    </w:p>
+    <w:p>
+      <w:pPr>
+        <w:pStyle w:val="Prrafodelista"/>
+        <w:numPr>
+          <w:ilvl w:val="0"/>
+          <w:numId w:val="18"/>
+        </w:numPr>
+        <w:rPr>
+          <w:lang w:val="es-AR"/>
+        </w:rPr>
+      </w:pPr>
+      <w:r>
+        <w:rPr>
+          <w:lang w:val="es-AR"/>
+        </w:rPr>
+        <w:t>Gestión de riesgos.</w:t>
       </w:r>
     </w:p>
     <w:p>
@@ -5479,14 +5461,20 @@
         <w:rPr>
           <w:lang w:val="es-AR"/>
         </w:rPr>
-        <w:t>Gestión de riesgos.</w:t>
+        <w:t>E</w:t>
+      </w:r>
+      <w:r>
+        <w:rPr>
+          <w:lang w:val="es-AR"/>
+        </w:rPr>
+        <w:t>valuación de los riesgos.</w:t>
       </w:r>
     </w:p>
     <w:p>
       <w:pPr>
         <w:pStyle w:val="Prrafodelista"/>
         <w:numPr>
-          <w:ilvl w:val="0"/>
+          <w:ilvl w:val="1"/>
           <w:numId w:val="18"/>
         </w:numPr>
         <w:rPr>
@@ -5497,105 +5485,108 @@
         <w:rPr>
           <w:lang w:val="es-AR"/>
         </w:rPr>
-        <w:t>Definición de herramientas y tecnologías.</w:t>
-      </w:r>
-    </w:p>
-    <w:p>
-      <w:pPr>
-        <w:pStyle w:val="PSI-Ttulo2"/>
-      </w:pPr>
-      <w:bookmarkStart w:id="12" w:name="_Toc257627939"/>
-      <w:bookmarkStart w:id="13" w:name="_Toc177321735"/>
-      <w:r>
-        <w:t>Objetivos No Alcanzados</w:t>
-      </w:r>
-      <w:bookmarkEnd w:id="12"/>
-      <w:bookmarkEnd w:id="13"/>
-    </w:p>
-    <w:p>
-      <w:pPr>
-        <w:pStyle w:val="Prrafodelista"/>
-        <w:numPr>
-          <w:ilvl w:val="0"/>
-          <w:numId w:val="18"/>
-        </w:numPr>
+        <w:t>Generación de</w:t>
+      </w:r>
+      <w:r>
         <w:rPr>
           <w:lang w:val="es-AR"/>
         </w:rPr>
-      </w:pPr>
-      <w:r>
-        <w:rPr>
-          <w:lang w:val="es-AR"/>
-        </w:rPr>
-        <w:t>No se pudieron completar los entregables al cien por ciento.</w:t>
-      </w:r>
-    </w:p>
-    <w:p>
-      <w:pPr>
-        <w:pStyle w:val="PSI-Ttulo2"/>
-      </w:pPr>
-      <w:bookmarkStart w:id="14" w:name="_Toc257627940"/>
-      <w:bookmarkStart w:id="15" w:name="_Toc177321736"/>
-      <w:r>
-        <w:t>Elementos incluidos en la Línea Base</w:t>
+        <w:t xml:space="preserve"> planes de acción.</w:t>
+      </w:r>
+    </w:p>
+    <w:p>
+      <w:pPr>
+        <w:pStyle w:val="PSI-Ttulo1"/>
+      </w:pPr>
+      <w:bookmarkStart w:id="14" w:name="_Toc257627941"/>
+      <w:bookmarkStart w:id="15" w:name="_Toc177935021"/>
+      <w:r>
+        <w:t>Conclusión</w:t>
       </w:r>
       <w:bookmarkEnd w:id="14"/>
       <w:bookmarkEnd w:id="15"/>
     </w:p>
     <w:p>
-      <w:pPr>
-        <w:rPr>
-          <w:lang w:val="es-AR"/>
-        </w:rPr>
-      </w:pPr>
-      <w:r>
-        <w:rPr>
-          <w:lang w:val="es-AR"/>
-        </w:rPr>
-        <w:t>Esta sección será completada para el cierre de las actividades.</w:t>
-      </w:r>
-    </w:p>
-    <w:p>
-      <w:pPr>
-        <w:pStyle w:val="PSI-Ttulo1"/>
-      </w:pPr>
-      <w:bookmarkStart w:id="16" w:name="_Toc257627941"/>
-      <w:bookmarkStart w:id="17" w:name="_Toc177321737"/>
-      <w:r>
-        <w:t>Conclusión</w:t>
+      <w:bookmarkStart w:id="16" w:name="_Toc238197620"/>
+      <w:r>
+        <w:t>Al concluir esta fase del proyecto, podemos afirmar que el avance ha sido notablemente satisfactorio.</w:t>
+      </w:r>
+      <w:r>
+        <w:t xml:space="preserve"> </w:t>
+      </w:r>
+      <w:r>
+        <w:t>Si bien no se pudieron completar los documentos en su totalidad</w:t>
+      </w:r>
+      <w:r>
+        <w:t xml:space="preserve"> por faltas de tiempo </w:t>
+      </w:r>
+      <w:r>
+        <w:t>estos fueron terminados casi al cien por ciento</w:t>
+      </w:r>
+      <w:r>
+        <w:t xml:space="preserve">. </w:t>
+      </w:r>
+      <w:r>
+        <w:t>Se estima que una</w:t>
+      </w:r>
+      <w:r>
+        <w:t xml:space="preserve"> breve iteración </w:t>
+      </w:r>
+      <w:r>
+        <w:t>será suficiente para subsanar las carencias pendientes y dar por finalizada esta etapa del proceso.</w:t>
+      </w:r>
+    </w:p>
+    <w:p>
+      <w:r>
+        <w:t>A partir de la próxima iteración, se implementará una nueva metodología de trabajo con el fin de optimizar la eficiencia y la responsabilidad individual. Cada miembro del equipo será designado como responsable exclusivo de una entrega específica, siendo la única persona autorizada para modificar directamente el archivo correspondiente. En casos de entregas particularmente extensas o complejas, los demás integrantes deberán comunicar sus sugerencias de modificación a través de</w:t>
+      </w:r>
+      <w:r>
+        <w:t xml:space="preserve"> </w:t>
+      </w:r>
+      <w:r>
+        <w:t>WhatsApp, delegando la implementación de dichos cambios al responsable asignado.</w:t>
+      </w:r>
+    </w:p>
+    <w:p>
+      <w:r>
+        <w:t>Esta estrategia tiene como objetivo mejorar la coherencia de los documentos, facilitar el seguimiento de las modificaciones y fomentar una mayor responsabilidad individual en el proceso de desarrollo.</w:t>
+      </w:r>
+    </w:p>
+    <w:p>
+      <w:pPr>
+        <w:spacing w:before="0" w:line="240" w:lineRule="auto"/>
+        <w:jc w:val="left"/>
+      </w:pPr>
+      <w:r>
+        <w:br w:type="page"/>
+      </w:r>
+    </w:p>
+    <w:p>
+      <w:pPr>
+        <w:pStyle w:val="PSI-Ttulo2"/>
+      </w:pPr>
+      <w:bookmarkStart w:id="17" w:name="_Toc257627942"/>
+      <w:bookmarkStart w:id="18" w:name="_Toc177935022"/>
+      <w:r>
+        <w:lastRenderedPageBreak/>
+        <w:t>Estado del repositorio</w:t>
       </w:r>
       <w:bookmarkEnd w:id="16"/>
       <w:bookmarkEnd w:id="17"/>
+      <w:bookmarkEnd w:id="18"/>
     </w:p>
     <w:p>
       <w:pPr>
         <w:rPr>
-          <w:lang w:val="es-AR"/>
+          <w:b/>
+          <w:bCs/>
         </w:rPr>
       </w:pPr>
-      <w:bookmarkStart w:id="18" w:name="_Toc238197620"/>
       <w:r>
         <w:rPr>
-          <w:lang w:val="es-AR"/>
+          <w:b/>
+          <w:bCs/>
         </w:rPr>
-        <w:t>Esta sección será completada para el cierre de las actividades.</w:t>
-      </w:r>
-    </w:p>
-    <w:p>
-      <w:pPr>
-        <w:pStyle w:val="PSI-Ttulo2"/>
-      </w:pPr>
-      <w:bookmarkStart w:id="19" w:name="_Toc257627942"/>
-      <w:bookmarkStart w:id="20" w:name="_Toc177321738"/>
-      <w:r>
-        <w:t>Estado del repositorio</w:t>
-      </w:r>
-      <w:bookmarkEnd w:id="18"/>
-      <w:bookmarkEnd w:id="19"/>
-      <w:bookmarkEnd w:id="20"/>
-    </w:p>
-    <w:p>
-      <w:r>
         <w:t>Capturas del día 13/09/2024:</w:t>
       </w:r>
     </w:p>
@@ -5604,7 +5595,6 @@
         <w:rPr>
           <w:noProof/>
         </w:rPr>
-        <w:lastRenderedPageBreak/>
         <w:drawing>
           <wp:inline distT="0" distB="0" distL="0" distR="0" wp14:anchorId="63794C33" wp14:editId="482E16D9">
             <wp:extent cx="5400040" cy="2428240"/>
@@ -5771,20 +5761,319 @@
     </w:p>
     <w:p/>
     <w:p>
-      <w:r>
-        <w:t xml:space="preserve">Capturas del día </w:t>
-      </w:r>
-      <w:r>
-        <w:t>22</w:t>
-      </w:r>
-      <w:r>
-        <w:t>/09/2024:</w:t>
-      </w:r>
-    </w:p>
-    <w:p/>
+      <w:pPr>
+        <w:rPr>
+          <w:b/>
+          <w:bCs/>
+        </w:rPr>
+      </w:pPr>
+      <w:r>
+        <w:rPr>
+          <w:b/>
+          <w:bCs/>
+        </w:rPr>
+        <w:t>Capturas del día 22/09/2024:</w:t>
+      </w:r>
+    </w:p>
+    <w:p>
+      <w:r>
+        <w:rPr>
+          <w:noProof/>
+        </w:rPr>
+        <w:drawing>
+          <wp:inline distT="0" distB="0" distL="0" distR="0" wp14:anchorId="44DBEEA5" wp14:editId="68F36086">
+            <wp:extent cx="5400040" cy="2712085"/>
+            <wp:effectExtent l="0" t="0" r="0" b="0"/>
+            <wp:docPr id="631703614" name="Imagen 1"/>
+            <wp:cNvGraphicFramePr>
+              <a:graphicFrameLocks xmlns:a="http://schemas.openxmlformats.org/drawingml/2006/main" noChangeAspect="1"/>
+            </wp:cNvGraphicFramePr>
+            <a:graphic xmlns:a="http://schemas.openxmlformats.org/drawingml/2006/main">
+              <a:graphicData uri="http://schemas.openxmlformats.org/drawingml/2006/picture">
+                <pic:pic xmlns:pic="http://schemas.openxmlformats.org/drawingml/2006/picture">
+                  <pic:nvPicPr>
+                    <pic:cNvPr id="631703614" name=""/>
+                    <pic:cNvPicPr/>
+                  </pic:nvPicPr>
+                  <pic:blipFill>
+                    <a:blip r:embed="rId17"/>
+                    <a:stretch>
+                      <a:fillRect/>
+                    </a:stretch>
+                  </pic:blipFill>
+                  <pic:spPr>
+                    <a:xfrm>
+                      <a:off x="0" y="0"/>
+                      <a:ext cx="5400040" cy="2712085"/>
+                    </a:xfrm>
+                    <a:prstGeom prst="rect">
+                      <a:avLst/>
+                    </a:prstGeom>
+                  </pic:spPr>
+                </pic:pic>
+              </a:graphicData>
+            </a:graphic>
+          </wp:inline>
+        </w:drawing>
+      </w:r>
+    </w:p>
+    <w:p>
+      <w:r>
+        <w:rPr>
+          <w:noProof/>
+        </w:rPr>
+        <w:drawing>
+          <wp:inline distT="0" distB="0" distL="0" distR="0" wp14:anchorId="5ED68DA9" wp14:editId="5113029A">
+            <wp:extent cx="5400040" cy="2703830"/>
+            <wp:effectExtent l="0" t="0" r="0" b="1270"/>
+            <wp:docPr id="1552540388" name="Imagen 1"/>
+            <wp:cNvGraphicFramePr>
+              <a:graphicFrameLocks xmlns:a="http://schemas.openxmlformats.org/drawingml/2006/main" noChangeAspect="1"/>
+            </wp:cNvGraphicFramePr>
+            <a:graphic xmlns:a="http://schemas.openxmlformats.org/drawingml/2006/main">
+              <a:graphicData uri="http://schemas.openxmlformats.org/drawingml/2006/picture">
+                <pic:pic xmlns:pic="http://schemas.openxmlformats.org/drawingml/2006/picture">
+                  <pic:nvPicPr>
+                    <pic:cNvPr id="1552540388" name=""/>
+                    <pic:cNvPicPr/>
+                  </pic:nvPicPr>
+                  <pic:blipFill>
+                    <a:blip r:embed="rId18"/>
+                    <a:stretch>
+                      <a:fillRect/>
+                    </a:stretch>
+                  </pic:blipFill>
+                  <pic:spPr>
+                    <a:xfrm>
+                      <a:off x="0" y="0"/>
+                      <a:ext cx="5400040" cy="2703830"/>
+                    </a:xfrm>
+                    <a:prstGeom prst="rect">
+                      <a:avLst/>
+                    </a:prstGeom>
+                  </pic:spPr>
+                </pic:pic>
+              </a:graphicData>
+            </a:graphic>
+          </wp:inline>
+        </w:drawing>
+      </w:r>
+    </w:p>
+    <w:p>
+      <w:r>
+        <w:rPr>
+          <w:noProof/>
+        </w:rPr>
+        <w:lastRenderedPageBreak/>
+        <w:drawing>
+          <wp:inline distT="0" distB="0" distL="0" distR="0" wp14:anchorId="5940C713" wp14:editId="16BE6AF0">
+            <wp:extent cx="5400040" cy="2724150"/>
+            <wp:effectExtent l="0" t="0" r="0" b="0"/>
+            <wp:docPr id="1166938618" name="Imagen 1"/>
+            <wp:cNvGraphicFramePr>
+              <a:graphicFrameLocks xmlns:a="http://schemas.openxmlformats.org/drawingml/2006/main" noChangeAspect="1"/>
+            </wp:cNvGraphicFramePr>
+            <a:graphic xmlns:a="http://schemas.openxmlformats.org/drawingml/2006/main">
+              <a:graphicData uri="http://schemas.openxmlformats.org/drawingml/2006/picture">
+                <pic:pic xmlns:pic="http://schemas.openxmlformats.org/drawingml/2006/picture">
+                  <pic:nvPicPr>
+                    <pic:cNvPr id="1166938618" name=""/>
+                    <pic:cNvPicPr/>
+                  </pic:nvPicPr>
+                  <pic:blipFill>
+                    <a:blip r:embed="rId19"/>
+                    <a:stretch>
+                      <a:fillRect/>
+                    </a:stretch>
+                  </pic:blipFill>
+                  <pic:spPr>
+                    <a:xfrm>
+                      <a:off x="0" y="0"/>
+                      <a:ext cx="5400040" cy="2724150"/>
+                    </a:xfrm>
+                    <a:prstGeom prst="rect">
+                      <a:avLst/>
+                    </a:prstGeom>
+                  </pic:spPr>
+                </pic:pic>
+              </a:graphicData>
+            </a:graphic>
+          </wp:inline>
+        </w:drawing>
+      </w:r>
+    </w:p>
+    <w:p>
+      <w:r>
+        <w:rPr>
+          <w:noProof/>
+        </w:rPr>
+        <w:drawing>
+          <wp:inline distT="0" distB="0" distL="0" distR="0" wp14:anchorId="639406BC" wp14:editId="569CA3C0">
+            <wp:extent cx="5400040" cy="2696210"/>
+            <wp:effectExtent l="0" t="0" r="0" b="8890"/>
+            <wp:docPr id="641770537" name="Imagen 1"/>
+            <wp:cNvGraphicFramePr>
+              <a:graphicFrameLocks xmlns:a="http://schemas.openxmlformats.org/drawingml/2006/main" noChangeAspect="1"/>
+            </wp:cNvGraphicFramePr>
+            <a:graphic xmlns:a="http://schemas.openxmlformats.org/drawingml/2006/main">
+              <a:graphicData uri="http://schemas.openxmlformats.org/drawingml/2006/picture">
+                <pic:pic xmlns:pic="http://schemas.openxmlformats.org/drawingml/2006/picture">
+                  <pic:nvPicPr>
+                    <pic:cNvPr id="641770537" name=""/>
+                    <pic:cNvPicPr/>
+                  </pic:nvPicPr>
+                  <pic:blipFill>
+                    <a:blip r:embed="rId20"/>
+                    <a:stretch>
+                      <a:fillRect/>
+                    </a:stretch>
+                  </pic:blipFill>
+                  <pic:spPr>
+                    <a:xfrm>
+                      <a:off x="0" y="0"/>
+                      <a:ext cx="5400040" cy="2696210"/>
+                    </a:xfrm>
+                    <a:prstGeom prst="rect">
+                      <a:avLst/>
+                    </a:prstGeom>
+                  </pic:spPr>
+                </pic:pic>
+              </a:graphicData>
+            </a:graphic>
+          </wp:inline>
+        </w:drawing>
+      </w:r>
+    </w:p>
+    <w:p>
+      <w:r>
+        <w:rPr>
+          <w:noProof/>
+        </w:rPr>
+        <w:drawing>
+          <wp:inline distT="0" distB="0" distL="0" distR="0" wp14:anchorId="743DFE85" wp14:editId="08116145">
+            <wp:extent cx="5400040" cy="2715895"/>
+            <wp:effectExtent l="0" t="0" r="0" b="8255"/>
+            <wp:docPr id="1592389819" name="Imagen 1"/>
+            <wp:cNvGraphicFramePr>
+              <a:graphicFrameLocks xmlns:a="http://schemas.openxmlformats.org/drawingml/2006/main" noChangeAspect="1"/>
+            </wp:cNvGraphicFramePr>
+            <a:graphic xmlns:a="http://schemas.openxmlformats.org/drawingml/2006/main">
+              <a:graphicData uri="http://schemas.openxmlformats.org/drawingml/2006/picture">
+                <pic:pic xmlns:pic="http://schemas.openxmlformats.org/drawingml/2006/picture">
+                  <pic:nvPicPr>
+                    <pic:cNvPr id="1592389819" name=""/>
+                    <pic:cNvPicPr/>
+                  </pic:nvPicPr>
+                  <pic:blipFill>
+                    <a:blip r:embed="rId21"/>
+                    <a:stretch>
+                      <a:fillRect/>
+                    </a:stretch>
+                  </pic:blipFill>
+                  <pic:spPr>
+                    <a:xfrm>
+                      <a:off x="0" y="0"/>
+                      <a:ext cx="5400040" cy="2715895"/>
+                    </a:xfrm>
+                    <a:prstGeom prst="rect">
+                      <a:avLst/>
+                    </a:prstGeom>
+                  </pic:spPr>
+                </pic:pic>
+              </a:graphicData>
+            </a:graphic>
+          </wp:inline>
+        </w:drawing>
+      </w:r>
+    </w:p>
+    <w:p>
+      <w:r>
+        <w:rPr>
+          <w:noProof/>
+        </w:rPr>
+        <w:lastRenderedPageBreak/>
+        <w:drawing>
+          <wp:inline distT="0" distB="0" distL="0" distR="0" wp14:anchorId="0EDE93CA" wp14:editId="1B939FBA">
+            <wp:extent cx="5400040" cy="1873250"/>
+            <wp:effectExtent l="0" t="0" r="0" b="0"/>
+            <wp:docPr id="1930327761" name="Imagen 1"/>
+            <wp:cNvGraphicFramePr>
+              <a:graphicFrameLocks xmlns:a="http://schemas.openxmlformats.org/drawingml/2006/main" noChangeAspect="1"/>
+            </wp:cNvGraphicFramePr>
+            <a:graphic xmlns:a="http://schemas.openxmlformats.org/drawingml/2006/main">
+              <a:graphicData uri="http://schemas.openxmlformats.org/drawingml/2006/picture">
+                <pic:pic xmlns:pic="http://schemas.openxmlformats.org/drawingml/2006/picture">
+                  <pic:nvPicPr>
+                    <pic:cNvPr id="1930327761" name=""/>
+                    <pic:cNvPicPr/>
+                  </pic:nvPicPr>
+                  <pic:blipFill>
+                    <a:blip r:embed="rId22"/>
+                    <a:stretch>
+                      <a:fillRect/>
+                    </a:stretch>
+                  </pic:blipFill>
+                  <pic:spPr>
+                    <a:xfrm>
+                      <a:off x="0" y="0"/>
+                      <a:ext cx="5400040" cy="1873250"/>
+                    </a:xfrm>
+                    <a:prstGeom prst="rect">
+                      <a:avLst/>
+                    </a:prstGeom>
+                  </pic:spPr>
+                </pic:pic>
+              </a:graphicData>
+            </a:graphic>
+          </wp:inline>
+        </w:drawing>
+      </w:r>
+    </w:p>
+    <w:p>
+      <w:r>
+        <w:rPr>
+          <w:noProof/>
+        </w:rPr>
+        <w:drawing>
+          <wp:inline distT="0" distB="0" distL="0" distR="0" wp14:anchorId="2482DBAE" wp14:editId="00417ECE">
+            <wp:extent cx="5400040" cy="2715895"/>
+            <wp:effectExtent l="0" t="0" r="0" b="8255"/>
+            <wp:docPr id="790172033" name="Imagen 1"/>
+            <wp:cNvGraphicFramePr>
+              <a:graphicFrameLocks xmlns:a="http://schemas.openxmlformats.org/drawingml/2006/main" noChangeAspect="1"/>
+            </wp:cNvGraphicFramePr>
+            <a:graphic xmlns:a="http://schemas.openxmlformats.org/drawingml/2006/main">
+              <a:graphicData uri="http://schemas.openxmlformats.org/drawingml/2006/picture">
+                <pic:pic xmlns:pic="http://schemas.openxmlformats.org/drawingml/2006/picture">
+                  <pic:nvPicPr>
+                    <pic:cNvPr id="790172033" name=""/>
+                    <pic:cNvPicPr/>
+                  </pic:nvPicPr>
+                  <pic:blipFill>
+                    <a:blip r:embed="rId23"/>
+                    <a:stretch>
+                      <a:fillRect/>
+                    </a:stretch>
+                  </pic:blipFill>
+                  <pic:spPr>
+                    <a:xfrm>
+                      <a:off x="0" y="0"/>
+                      <a:ext cx="5400040" cy="2715895"/>
+                    </a:xfrm>
+                    <a:prstGeom prst="rect">
+                      <a:avLst/>
+                    </a:prstGeom>
+                  </pic:spPr>
+                </pic:pic>
+              </a:graphicData>
+            </a:graphic>
+          </wp:inline>
+        </w:drawing>
+      </w:r>
+    </w:p>
     <w:sectPr>
-      <w:headerReference w:type="default" r:id="rId17"/>
-      <w:footerReference w:type="default" r:id="rId18"/>
+      <w:headerReference w:type="default" r:id="rId24"/>
+      <w:footerReference w:type="default" r:id="rId25"/>
       <w:pgSz w:w="11906" w:h="16838"/>
       <w:pgMar w:top="1535" w:right="1701" w:bottom="1417" w:left="1701" w:header="567" w:footer="572" w:gutter="0"/>
       <w:cols w:space="708"/>
@@ -6674,15 +6963,7 @@
       </mc:AlternateContent>
     </w:r>
     <w:r>
-      <w:t xml:space="preserve">Vesta </w:t>
-    </w:r>
-    <w:proofErr w:type="spellStart"/>
-    <w:r>
-      <w:t>Risk</w:t>
-    </w:r>
-    <w:proofErr w:type="spellEnd"/>
-    <w:r>
-      <w:t xml:space="preserve"> Manager</w:t>
+      <w:t>Vesta Risk Manager</w:t>
     </w:r>
     <w:r>
       <w:tab/>
@@ -9204,6 +9485,7 @@
   <w:style w:type="character" w:default="1" w:styleId="Fuentedeprrafopredeter">
     <w:name w:val="Default Paragraph Font"/>
     <w:uiPriority w:val="1"/>
+    <w:semiHidden/>
     <w:unhideWhenUsed/>
   </w:style>
   <w:style w:type="table" w:default="1" w:styleId="Tablanormal">

</xml_diff>

<commit_message>
Doc: actualicé indice de iteracion 1
</commit_message>
<xml_diff>
--- a/2. Etapa de elaboración/Iteración 1/Plan de iteración/Plan de Iteración 1_Vesta Risk Manager_T-Code.docx
+++ b/2. Etapa de elaboración/Iteración 1/Plan de iteración/Plan de Iteración 1_Vesta Risk Manager_T-Code.docx
@@ -5239,9 +5239,6 @@
         <w:spacing w:before="0" w:line="240" w:lineRule="auto"/>
         <w:jc w:val="left"/>
       </w:pPr>
-      <w:r>
-        <w:br w:type="page"/>
-      </w:r>
     </w:p>
     <w:p>
       <w:pPr>
@@ -5250,7 +5247,6 @@
       <w:bookmarkStart w:id="8" w:name="_Toc257627937"/>
       <w:bookmarkStart w:id="9" w:name="_Toc177935018"/>
       <w:r>
-        <w:lastRenderedPageBreak/>
         <w:t xml:space="preserve">Evaluación </w:t>
       </w:r>
       <w:bookmarkEnd w:id="8"/>
@@ -5299,7 +5295,7 @@
         <w:rPr>
           <w:lang w:val="es-AR"/>
         </w:rPr>
-        <w:t>Definición del estándar de documentación.</w:t>
+        <w:t>Especificación de requerimientos.</w:t>
       </w:r>
     </w:p>
     <w:p>
@@ -5317,7 +5313,7 @@
         <w:rPr>
           <w:lang w:val="es-AR"/>
         </w:rPr>
-        <w:t>Especificación de requerimientos.</w:t>
+        <w:t>Plan de proyecto.</w:t>
       </w:r>
     </w:p>
     <w:p>
@@ -5335,7 +5331,7 @@
         <w:rPr>
           <w:lang w:val="es-AR"/>
         </w:rPr>
-        <w:t>Plan de proyecto.</w:t>
+        <w:t>Plan de estimación.</w:t>
       </w:r>
     </w:p>
     <w:p>
@@ -5353,7 +5349,31 @@
         <w:rPr>
           <w:lang w:val="es-AR"/>
         </w:rPr>
-        <w:t>Plan de estimación.</w:t>
+        <w:t>Plan de calidad.</w:t>
+      </w:r>
+    </w:p>
+    <w:p>
+      <w:pPr>
+        <w:pStyle w:val="Prrafodelista"/>
+        <w:numPr>
+          <w:ilvl w:val="1"/>
+          <w:numId w:val="18"/>
+        </w:numPr>
+        <w:rPr>
+          <w:lang w:val="es-AR"/>
+        </w:rPr>
+      </w:pPr>
+      <w:r>
+        <w:rPr>
+          <w:lang w:val="es-AR"/>
+        </w:rPr>
+        <w:t>Gestión de configuraciones</w:t>
+      </w:r>
+      <w:r>
+        <w:rPr>
+          <w:lang w:val="es-AR"/>
+        </w:rPr>
+        <w:t>.</w:t>
       </w:r>
     </w:p>
     <w:p>
@@ -5371,7 +5391,37 @@
         <w:rPr>
           <w:lang w:val="es-AR"/>
         </w:rPr>
-        <w:t>Plan de calidad.</w:t>
+        <w:t>Definición de herramientas y tecnologías.</w:t>
+      </w:r>
+    </w:p>
+    <w:p>
+      <w:pPr>
+        <w:pStyle w:val="PSI-Ttulo2"/>
+      </w:pPr>
+      <w:bookmarkStart w:id="12" w:name="_Toc257627939"/>
+      <w:bookmarkStart w:id="13" w:name="_Toc177935020"/>
+      <w:r>
+        <w:t>Objetivos No Alcanzados</w:t>
+      </w:r>
+      <w:bookmarkEnd w:id="12"/>
+      <w:bookmarkEnd w:id="13"/>
+    </w:p>
+    <w:p>
+      <w:pPr>
+        <w:pStyle w:val="Prrafodelista"/>
+        <w:numPr>
+          <w:ilvl w:val="0"/>
+          <w:numId w:val="18"/>
+        </w:numPr>
+        <w:rPr>
+          <w:lang w:val="es-AR"/>
+        </w:rPr>
+      </w:pPr>
+      <w:r>
+        <w:rPr>
+          <w:lang w:val="es-AR"/>
+        </w:rPr>
+        <w:t>Gestión de riesgos.</w:t>
       </w:r>
     </w:p>
     <w:p>
@@ -5389,61 +5439,13 @@
         <w:rPr>
           <w:lang w:val="es-AR"/>
         </w:rPr>
-        <w:t>Gestión de configuraciones</w:t>
+        <w:t>E</w:t>
       </w:r>
       <w:r>
         <w:rPr>
           <w:lang w:val="es-AR"/>
         </w:rPr>
-        <w:t>.</w:t>
-      </w:r>
-    </w:p>
-    <w:p>
-      <w:pPr>
-        <w:pStyle w:val="Prrafodelista"/>
-        <w:numPr>
-          <w:ilvl w:val="0"/>
-          <w:numId w:val="18"/>
-        </w:numPr>
-        <w:rPr>
-          <w:lang w:val="es-AR"/>
-        </w:rPr>
-      </w:pPr>
-      <w:r>
-        <w:rPr>
-          <w:lang w:val="es-AR"/>
-        </w:rPr>
-        <w:t>Definición de herramientas y tecnologías.</w:t>
-      </w:r>
-    </w:p>
-    <w:p>
-      <w:pPr>
-        <w:pStyle w:val="PSI-Ttulo2"/>
-      </w:pPr>
-      <w:bookmarkStart w:id="12" w:name="_Toc257627939"/>
-      <w:bookmarkStart w:id="13" w:name="_Toc177935020"/>
-      <w:r>
-        <w:t>Objetivos No Alcanzados</w:t>
-      </w:r>
-      <w:bookmarkEnd w:id="12"/>
-      <w:bookmarkEnd w:id="13"/>
-    </w:p>
-    <w:p>
-      <w:pPr>
-        <w:pStyle w:val="Prrafodelista"/>
-        <w:numPr>
-          <w:ilvl w:val="0"/>
-          <w:numId w:val="18"/>
-        </w:numPr>
-        <w:rPr>
-          <w:lang w:val="es-AR"/>
-        </w:rPr>
-      </w:pPr>
-      <w:r>
-        <w:rPr>
-          <w:lang w:val="es-AR"/>
-        </w:rPr>
-        <w:t>Gestión de riesgos.</w:t>
+        <w:t>valuación de los riesgos.</w:t>
       </w:r>
     </w:p>
     <w:p>
@@ -5461,30 +5463,6 @@
         <w:rPr>
           <w:lang w:val="es-AR"/>
         </w:rPr>
-        <w:t>E</w:t>
-      </w:r>
-      <w:r>
-        <w:rPr>
-          <w:lang w:val="es-AR"/>
-        </w:rPr>
-        <w:t>valuación de los riesgos.</w:t>
-      </w:r>
-    </w:p>
-    <w:p>
-      <w:pPr>
-        <w:pStyle w:val="Prrafodelista"/>
-        <w:numPr>
-          <w:ilvl w:val="1"/>
-          <w:numId w:val="18"/>
-        </w:numPr>
-        <w:rPr>
-          <w:lang w:val="es-AR"/>
-        </w:rPr>
-      </w:pPr>
-      <w:r>
-        <w:rPr>
-          <w:lang w:val="es-AR"/>
-        </w:rPr>
         <w:t>Generación de</w:t>
       </w:r>
       <w:r>
@@ -5496,11 +5474,27 @@
     </w:p>
     <w:p>
       <w:pPr>
+        <w:spacing w:before="0" w:line="240" w:lineRule="auto"/>
+        <w:jc w:val="left"/>
+        <w:rPr>
+          <w:lang w:val="es-AR"/>
+        </w:rPr>
+      </w:pPr>
+      <w:r>
+        <w:rPr>
+          <w:lang w:val="es-AR"/>
+        </w:rPr>
+        <w:br w:type="page"/>
+      </w:r>
+    </w:p>
+    <w:p>
+      <w:pPr>
         <w:pStyle w:val="PSI-Ttulo1"/>
       </w:pPr>
       <w:bookmarkStart w:id="14" w:name="_Toc257627941"/>
       <w:bookmarkStart w:id="15" w:name="_Toc177935021"/>
       <w:r>
+        <w:lastRenderedPageBreak/>
         <w:t>Conclusión</w:t>
       </w:r>
       <w:bookmarkEnd w:id="14"/>

</xml_diff>

<commit_message>
Doc: se modificó la conclusión de Plan de Iteración 1
</commit_message>
<xml_diff>
--- a/2. Etapa de elaboración/Iteración 1/Plan de iteración/Plan de Iteración 1_Vesta Risk Manager_T-Code.docx
+++ b/2. Etapa de elaboración/Iteración 1/Plan de iteración/Plan de Iteración 1_Vesta Risk Manager_T-Code.docx
@@ -409,7 +409,25 @@
           <w:sz w:val="36"/>
           <w:szCs w:val="36"/>
         </w:rPr>
-        <w:t>Vesta Risk Manager</w:t>
+        <w:t xml:space="preserve">Vesta </w:t>
+      </w:r>
+      <w:proofErr w:type="spellStart"/>
+      <w:r>
+        <w:rPr>
+          <w:rFonts w:ascii="Cambria" w:hAnsi="Cambria"/>
+          <w:sz w:val="36"/>
+          <w:szCs w:val="36"/>
+        </w:rPr>
+        <w:t>Risk</w:t>
+      </w:r>
+      <w:proofErr w:type="spellEnd"/>
+      <w:r>
+        <w:rPr>
+          <w:rFonts w:ascii="Cambria" w:hAnsi="Cambria"/>
+          <w:sz w:val="36"/>
+          <w:szCs w:val="36"/>
+        </w:rPr>
+        <w:t xml:space="preserve"> Manager</w:t>
       </w:r>
     </w:p>
     <w:p>
@@ -931,7 +949,7 @@
       <w:r>
         <w:fldChar w:fldCharType="separate"/>
       </w:r>
-      <w:hyperlink w:anchor="_Toc177935010" w:history="1">
+      <w:hyperlink w:anchor="_Toc177998005" w:history="1">
         <w:r>
           <w:rPr>
             <w:rStyle w:val="Hipervnculo"/>
@@ -958,7 +976,7 @@
             <w:noProof/>
             <w:webHidden/>
           </w:rPr>
-          <w:instrText xml:space="preserve"> PAGEREF _Toc177935010 \h </w:instrText>
+          <w:instrText xml:space="preserve"> PAGEREF _Toc177998005 \h </w:instrText>
         </w:r>
         <w:r>
           <w:rPr>
@@ -1004,7 +1022,7 @@
           <w14:ligatures w14:val="standardContextual"/>
         </w:rPr>
       </w:pPr>
-      <w:hyperlink w:anchor="_Toc177935011" w:history="1">
+      <w:hyperlink w:anchor="_Toc177998006" w:history="1">
         <w:r>
           <w:rPr>
             <w:rStyle w:val="Hipervnculo"/>
@@ -1031,7 +1049,7 @@
             <w:noProof/>
             <w:webHidden/>
           </w:rPr>
-          <w:instrText xml:space="preserve"> PAGEREF _Toc177935011 \h </w:instrText>
+          <w:instrText xml:space="preserve"> PAGEREF _Toc177998006 \h </w:instrText>
         </w:r>
         <w:r>
           <w:rPr>
@@ -1077,7 +1095,7 @@
           <w14:ligatures w14:val="standardContextual"/>
         </w:rPr>
       </w:pPr>
-      <w:hyperlink w:anchor="_Toc177935012" w:history="1">
+      <w:hyperlink w:anchor="_Toc177998007" w:history="1">
         <w:r>
           <w:rPr>
             <w:rStyle w:val="Hipervnculo"/>
@@ -1104,7 +1122,7 @@
             <w:noProof/>
             <w:webHidden/>
           </w:rPr>
-          <w:instrText xml:space="preserve"> PAGEREF _Toc177935012 \h </w:instrText>
+          <w:instrText xml:space="preserve"> PAGEREF _Toc177998007 \h </w:instrText>
         </w:r>
         <w:r>
           <w:rPr>
@@ -1150,7 +1168,7 @@
           <w14:ligatures w14:val="standardContextual"/>
         </w:rPr>
       </w:pPr>
-      <w:hyperlink w:anchor="_Toc177935013" w:history="1">
+      <w:hyperlink w:anchor="_Toc177998008" w:history="1">
         <w:r>
           <w:rPr>
             <w:rStyle w:val="Hipervnculo"/>
@@ -1177,7 +1195,7 @@
             <w:noProof/>
             <w:webHidden/>
           </w:rPr>
-          <w:instrText xml:space="preserve"> PAGEREF _Toc177935013 \h </w:instrText>
+          <w:instrText xml:space="preserve"> PAGEREF _Toc177998008 \h </w:instrText>
         </w:r>
         <w:r>
           <w:rPr>
@@ -1223,7 +1241,7 @@
           <w14:ligatures w14:val="standardContextual"/>
         </w:rPr>
       </w:pPr>
-      <w:hyperlink w:anchor="_Toc177935014" w:history="1">
+      <w:hyperlink w:anchor="_Toc177998009" w:history="1">
         <w:r>
           <w:rPr>
             <w:rStyle w:val="Hipervnculo"/>
@@ -1250,7 +1268,7 @@
             <w:noProof/>
             <w:webHidden/>
           </w:rPr>
-          <w:instrText xml:space="preserve"> PAGEREF _Toc177935014 \h </w:instrText>
+          <w:instrText xml:space="preserve"> PAGEREF _Toc177998009 \h </w:instrText>
         </w:r>
         <w:r>
           <w:rPr>
@@ -1296,7 +1314,7 @@
           <w14:ligatures w14:val="standardContextual"/>
         </w:rPr>
       </w:pPr>
-      <w:hyperlink w:anchor="_Toc177935015" w:history="1">
+      <w:hyperlink w:anchor="_Toc177998010" w:history="1">
         <w:r>
           <w:rPr>
             <w:rStyle w:val="Hipervnculo"/>
@@ -1323,7 +1341,7 @@
             <w:noProof/>
             <w:webHidden/>
           </w:rPr>
-          <w:instrText xml:space="preserve"> PAGEREF _Toc177935015 \h </w:instrText>
+          <w:instrText xml:space="preserve"> PAGEREF _Toc177998010 \h </w:instrText>
         </w:r>
         <w:r>
           <w:rPr>
@@ -1369,7 +1387,7 @@
           <w14:ligatures w14:val="standardContextual"/>
         </w:rPr>
       </w:pPr>
-      <w:hyperlink w:anchor="_Toc177935016" w:history="1">
+      <w:hyperlink w:anchor="_Toc177998011" w:history="1">
         <w:r>
           <w:rPr>
             <w:rStyle w:val="Hipervnculo"/>
@@ -1396,7 +1414,7 @@
             <w:noProof/>
             <w:webHidden/>
           </w:rPr>
-          <w:instrText xml:space="preserve"> PAGEREF _Toc177935016 \h </w:instrText>
+          <w:instrText xml:space="preserve"> PAGEREF _Toc177998011 \h </w:instrText>
         </w:r>
         <w:r>
           <w:rPr>
@@ -1442,7 +1460,7 @@
           <w14:ligatures w14:val="standardContextual"/>
         </w:rPr>
       </w:pPr>
-      <w:hyperlink w:anchor="_Toc177935017" w:history="1">
+      <w:hyperlink w:anchor="_Toc177998012" w:history="1">
         <w:r>
           <w:rPr>
             <w:rStyle w:val="Hipervnculo"/>
@@ -1469,7 +1487,7 @@
             <w:noProof/>
             <w:webHidden/>
           </w:rPr>
-          <w:instrText xml:space="preserve"> PAGEREF _Toc177935017 \h </w:instrText>
+          <w:instrText xml:space="preserve"> PAGEREF _Toc177998012 \h </w:instrText>
         </w:r>
         <w:r>
           <w:rPr>
@@ -1515,7 +1533,7 @@
           <w14:ligatures w14:val="standardContextual"/>
         </w:rPr>
       </w:pPr>
-      <w:hyperlink w:anchor="_Toc177935018" w:history="1">
+      <w:hyperlink w:anchor="_Toc177998013" w:history="1">
         <w:r>
           <w:rPr>
             <w:rStyle w:val="Hipervnculo"/>
@@ -1542,7 +1560,226 @@
             <w:noProof/>
             <w:webHidden/>
           </w:rPr>
-          <w:instrText xml:space="preserve"> PAGEREF _Toc177935018 \h </w:instrText>
+          <w:instrText xml:space="preserve"> PAGEREF _Toc177998013 \h </w:instrText>
+        </w:r>
+        <w:r>
+          <w:rPr>
+            <w:noProof/>
+            <w:webHidden/>
+          </w:rPr>
+        </w:r>
+        <w:r>
+          <w:rPr>
+            <w:noProof/>
+            <w:webHidden/>
+          </w:rPr>
+          <w:fldChar w:fldCharType="separate"/>
+        </w:r>
+        <w:r>
+          <w:rPr>
+            <w:noProof/>
+            <w:webHidden/>
+          </w:rPr>
+          <w:t>9</w:t>
+        </w:r>
+        <w:r>
+          <w:rPr>
+            <w:noProof/>
+            <w:webHidden/>
+          </w:rPr>
+          <w:fldChar w:fldCharType="end"/>
+        </w:r>
+      </w:hyperlink>
+    </w:p>
+    <w:p>
+      <w:pPr>
+        <w:pStyle w:val="TDC2"/>
+        <w:rPr>
+          <w:rFonts w:asciiTheme="minorHAnsi" w:eastAsiaTheme="minorEastAsia" w:hAnsiTheme="minorHAnsi" w:cstheme="minorBidi"/>
+          <w:i w:val="0"/>
+          <w:iCs w:val="0"/>
+          <w:noProof/>
+          <w:kern w:val="2"/>
+          <w:sz w:val="22"/>
+          <w:szCs w:val="22"/>
+          <w:lang w:val="es-AR" w:eastAsia="es-AR"/>
+          <w14:ligatures w14:val="standardContextual"/>
+        </w:rPr>
+      </w:pPr>
+      <w:hyperlink w:anchor="_Toc177998014" w:history="1">
+        <w:r>
+          <w:rPr>
+            <w:rStyle w:val="Hipervnculo"/>
+            <w:noProof/>
+          </w:rPr>
+          <w:t>Objetivos Alcanzados</w:t>
+        </w:r>
+        <w:r>
+          <w:rPr>
+            <w:noProof/>
+            <w:webHidden/>
+          </w:rPr>
+          <w:tab/>
+        </w:r>
+        <w:r>
+          <w:rPr>
+            <w:noProof/>
+            <w:webHidden/>
+          </w:rPr>
+          <w:fldChar w:fldCharType="begin"/>
+        </w:r>
+        <w:r>
+          <w:rPr>
+            <w:noProof/>
+            <w:webHidden/>
+          </w:rPr>
+          <w:instrText xml:space="preserve"> PAGEREF _Toc177998014 \h </w:instrText>
+        </w:r>
+        <w:r>
+          <w:rPr>
+            <w:noProof/>
+            <w:webHidden/>
+          </w:rPr>
+        </w:r>
+        <w:r>
+          <w:rPr>
+            <w:noProof/>
+            <w:webHidden/>
+          </w:rPr>
+          <w:fldChar w:fldCharType="separate"/>
+        </w:r>
+        <w:r>
+          <w:rPr>
+            <w:noProof/>
+            <w:webHidden/>
+          </w:rPr>
+          <w:t>9</w:t>
+        </w:r>
+        <w:r>
+          <w:rPr>
+            <w:noProof/>
+            <w:webHidden/>
+          </w:rPr>
+          <w:fldChar w:fldCharType="end"/>
+        </w:r>
+      </w:hyperlink>
+    </w:p>
+    <w:p>
+      <w:pPr>
+        <w:pStyle w:val="TDC2"/>
+        <w:rPr>
+          <w:rFonts w:asciiTheme="minorHAnsi" w:eastAsiaTheme="minorEastAsia" w:hAnsiTheme="minorHAnsi" w:cstheme="minorBidi"/>
+          <w:i w:val="0"/>
+          <w:iCs w:val="0"/>
+          <w:noProof/>
+          <w:kern w:val="2"/>
+          <w:sz w:val="22"/>
+          <w:szCs w:val="22"/>
+          <w:lang w:val="es-AR" w:eastAsia="es-AR"/>
+          <w14:ligatures w14:val="standardContextual"/>
+        </w:rPr>
+      </w:pPr>
+      <w:hyperlink w:anchor="_Toc177998015" w:history="1">
+        <w:r>
+          <w:rPr>
+            <w:rStyle w:val="Hipervnculo"/>
+            <w:noProof/>
+          </w:rPr>
+          <w:t>Objetivos No Alcanzados</w:t>
+        </w:r>
+        <w:r>
+          <w:rPr>
+            <w:noProof/>
+            <w:webHidden/>
+          </w:rPr>
+          <w:tab/>
+        </w:r>
+        <w:r>
+          <w:rPr>
+            <w:noProof/>
+            <w:webHidden/>
+          </w:rPr>
+          <w:fldChar w:fldCharType="begin"/>
+        </w:r>
+        <w:r>
+          <w:rPr>
+            <w:noProof/>
+            <w:webHidden/>
+          </w:rPr>
+          <w:instrText xml:space="preserve"> PAGEREF _Toc177998015 \h </w:instrText>
+        </w:r>
+        <w:r>
+          <w:rPr>
+            <w:noProof/>
+            <w:webHidden/>
+          </w:rPr>
+        </w:r>
+        <w:r>
+          <w:rPr>
+            <w:noProof/>
+            <w:webHidden/>
+          </w:rPr>
+          <w:fldChar w:fldCharType="separate"/>
+        </w:r>
+        <w:r>
+          <w:rPr>
+            <w:noProof/>
+            <w:webHidden/>
+          </w:rPr>
+          <w:t>9</w:t>
+        </w:r>
+        <w:r>
+          <w:rPr>
+            <w:noProof/>
+            <w:webHidden/>
+          </w:rPr>
+          <w:fldChar w:fldCharType="end"/>
+        </w:r>
+      </w:hyperlink>
+    </w:p>
+    <w:p>
+      <w:pPr>
+        <w:pStyle w:val="TDC1"/>
+        <w:rPr>
+          <w:rFonts w:asciiTheme="minorHAnsi" w:eastAsiaTheme="minorEastAsia" w:hAnsiTheme="minorHAnsi" w:cstheme="minorBidi"/>
+          <w:b w:val="0"/>
+          <w:bCs w:val="0"/>
+          <w:noProof/>
+          <w:kern w:val="2"/>
+          <w:sz w:val="22"/>
+          <w:szCs w:val="22"/>
+          <w:lang w:val="es-AR" w:eastAsia="es-AR"/>
+          <w14:ligatures w14:val="standardContextual"/>
+        </w:rPr>
+      </w:pPr>
+      <w:hyperlink w:anchor="_Toc177998016" w:history="1">
+        <w:r>
+          <w:rPr>
+            <w:rStyle w:val="Hipervnculo"/>
+            <w:noProof/>
+          </w:rPr>
+          <w:t>Conclusión</w:t>
+        </w:r>
+        <w:r>
+          <w:rPr>
+            <w:noProof/>
+            <w:webHidden/>
+          </w:rPr>
+          <w:tab/>
+        </w:r>
+        <w:r>
+          <w:rPr>
+            <w:noProof/>
+            <w:webHidden/>
+          </w:rPr>
+          <w:fldChar w:fldCharType="begin"/>
+        </w:r>
+        <w:r>
+          <w:rPr>
+            <w:noProof/>
+            <w:webHidden/>
+          </w:rPr>
+          <w:instrText xml:space="preserve"> PAGEREF _Toc177998016 \h </w:instrText>
         </w:r>
         <w:r>
           <w:rPr>
@@ -1588,226 +1825,7 @@
           <w14:ligatures w14:val="standardContextual"/>
         </w:rPr>
       </w:pPr>
-      <w:hyperlink w:anchor="_Toc177935019" w:history="1">
-        <w:r>
-          <w:rPr>
-            <w:rStyle w:val="Hipervnculo"/>
-            <w:noProof/>
-          </w:rPr>
-          <w:t>Objetivos Alcanzados</w:t>
-        </w:r>
-        <w:r>
-          <w:rPr>
-            <w:noProof/>
-            <w:webHidden/>
-          </w:rPr>
-          <w:tab/>
-        </w:r>
-        <w:r>
-          <w:rPr>
-            <w:noProof/>
-            <w:webHidden/>
-          </w:rPr>
-          <w:fldChar w:fldCharType="begin"/>
-        </w:r>
-        <w:r>
-          <w:rPr>
-            <w:noProof/>
-            <w:webHidden/>
-          </w:rPr>
-          <w:instrText xml:space="preserve"> PAGEREF _Toc177935019 \h </w:instrText>
-        </w:r>
-        <w:r>
-          <w:rPr>
-            <w:noProof/>
-            <w:webHidden/>
-          </w:rPr>
-        </w:r>
-        <w:r>
-          <w:rPr>
-            <w:noProof/>
-            <w:webHidden/>
-          </w:rPr>
-          <w:fldChar w:fldCharType="separate"/>
-        </w:r>
-        <w:r>
-          <w:rPr>
-            <w:noProof/>
-            <w:webHidden/>
-          </w:rPr>
-          <w:t>10</w:t>
-        </w:r>
-        <w:r>
-          <w:rPr>
-            <w:noProof/>
-            <w:webHidden/>
-          </w:rPr>
-          <w:fldChar w:fldCharType="end"/>
-        </w:r>
-      </w:hyperlink>
-    </w:p>
-    <w:p>
-      <w:pPr>
-        <w:pStyle w:val="TDC2"/>
-        <w:rPr>
-          <w:rFonts w:asciiTheme="minorHAnsi" w:eastAsiaTheme="minorEastAsia" w:hAnsiTheme="minorHAnsi" w:cstheme="minorBidi"/>
-          <w:i w:val="0"/>
-          <w:iCs w:val="0"/>
-          <w:noProof/>
-          <w:kern w:val="2"/>
-          <w:sz w:val="22"/>
-          <w:szCs w:val="22"/>
-          <w:lang w:val="es-AR" w:eastAsia="es-AR"/>
-          <w14:ligatures w14:val="standardContextual"/>
-        </w:rPr>
-      </w:pPr>
-      <w:hyperlink w:anchor="_Toc177935020" w:history="1">
-        <w:r>
-          <w:rPr>
-            <w:rStyle w:val="Hipervnculo"/>
-            <w:noProof/>
-          </w:rPr>
-          <w:t>Objetivos No Alcanzados</w:t>
-        </w:r>
-        <w:r>
-          <w:rPr>
-            <w:noProof/>
-            <w:webHidden/>
-          </w:rPr>
-          <w:tab/>
-        </w:r>
-        <w:r>
-          <w:rPr>
-            <w:noProof/>
-            <w:webHidden/>
-          </w:rPr>
-          <w:fldChar w:fldCharType="begin"/>
-        </w:r>
-        <w:r>
-          <w:rPr>
-            <w:noProof/>
-            <w:webHidden/>
-          </w:rPr>
-          <w:instrText xml:space="preserve"> PAGEREF _Toc177935020 \h </w:instrText>
-        </w:r>
-        <w:r>
-          <w:rPr>
-            <w:noProof/>
-            <w:webHidden/>
-          </w:rPr>
-        </w:r>
-        <w:r>
-          <w:rPr>
-            <w:noProof/>
-            <w:webHidden/>
-          </w:rPr>
-          <w:fldChar w:fldCharType="separate"/>
-        </w:r>
-        <w:r>
-          <w:rPr>
-            <w:noProof/>
-            <w:webHidden/>
-          </w:rPr>
-          <w:t>10</w:t>
-        </w:r>
-        <w:r>
-          <w:rPr>
-            <w:noProof/>
-            <w:webHidden/>
-          </w:rPr>
-          <w:fldChar w:fldCharType="end"/>
-        </w:r>
-      </w:hyperlink>
-    </w:p>
-    <w:p>
-      <w:pPr>
-        <w:pStyle w:val="TDC1"/>
-        <w:rPr>
-          <w:rFonts w:asciiTheme="minorHAnsi" w:eastAsiaTheme="minorEastAsia" w:hAnsiTheme="minorHAnsi" w:cstheme="minorBidi"/>
-          <w:b w:val="0"/>
-          <w:bCs w:val="0"/>
-          <w:noProof/>
-          <w:kern w:val="2"/>
-          <w:sz w:val="22"/>
-          <w:szCs w:val="22"/>
-          <w:lang w:val="es-AR" w:eastAsia="es-AR"/>
-          <w14:ligatures w14:val="standardContextual"/>
-        </w:rPr>
-      </w:pPr>
-      <w:hyperlink w:anchor="_Toc177935021" w:history="1">
-        <w:r>
-          <w:rPr>
-            <w:rStyle w:val="Hipervnculo"/>
-            <w:noProof/>
-          </w:rPr>
-          <w:t>Conclusión</w:t>
-        </w:r>
-        <w:r>
-          <w:rPr>
-            <w:noProof/>
-            <w:webHidden/>
-          </w:rPr>
-          <w:tab/>
-        </w:r>
-        <w:r>
-          <w:rPr>
-            <w:noProof/>
-            <w:webHidden/>
-          </w:rPr>
-          <w:fldChar w:fldCharType="begin"/>
-        </w:r>
-        <w:r>
-          <w:rPr>
-            <w:noProof/>
-            <w:webHidden/>
-          </w:rPr>
-          <w:instrText xml:space="preserve"> PAGEREF _Toc177935021 \h </w:instrText>
-        </w:r>
-        <w:r>
-          <w:rPr>
-            <w:noProof/>
-            <w:webHidden/>
-          </w:rPr>
-        </w:r>
-        <w:r>
-          <w:rPr>
-            <w:noProof/>
-            <w:webHidden/>
-          </w:rPr>
-          <w:fldChar w:fldCharType="separate"/>
-        </w:r>
-        <w:r>
-          <w:rPr>
-            <w:noProof/>
-            <w:webHidden/>
-          </w:rPr>
-          <w:t>10</w:t>
-        </w:r>
-        <w:r>
-          <w:rPr>
-            <w:noProof/>
-            <w:webHidden/>
-          </w:rPr>
-          <w:fldChar w:fldCharType="end"/>
-        </w:r>
-      </w:hyperlink>
-    </w:p>
-    <w:p>
-      <w:pPr>
-        <w:pStyle w:val="TDC2"/>
-        <w:rPr>
-          <w:rFonts w:asciiTheme="minorHAnsi" w:eastAsiaTheme="minorEastAsia" w:hAnsiTheme="minorHAnsi" w:cstheme="minorBidi"/>
-          <w:i w:val="0"/>
-          <w:iCs w:val="0"/>
-          <w:noProof/>
-          <w:kern w:val="2"/>
-          <w:sz w:val="22"/>
-          <w:szCs w:val="22"/>
-          <w:lang w:val="es-AR" w:eastAsia="es-AR"/>
-          <w14:ligatures w14:val="standardContextual"/>
-        </w:rPr>
-      </w:pPr>
-      <w:hyperlink w:anchor="_Toc177935022" w:history="1">
+      <w:hyperlink w:anchor="_Toc177998017" w:history="1">
         <w:r>
           <w:rPr>
             <w:rStyle w:val="Hipervnculo"/>
@@ -1834,7 +1852,7 @@
             <w:noProof/>
             <w:webHidden/>
           </w:rPr>
-          <w:instrText xml:space="preserve"> PAGEREF _Toc177935022 \h </w:instrText>
+          <w:instrText xml:space="preserve"> PAGEREF _Toc177998017 \h </w:instrText>
         </w:r>
         <w:r>
           <w:rPr>
@@ -1892,7 +1910,7 @@
       <w:pPr>
         <w:pStyle w:val="PSI-Ttulo1"/>
       </w:pPr>
-      <w:bookmarkStart w:id="0" w:name="_Toc177935010"/>
+      <w:bookmarkStart w:id="0" w:name="_Toc177998005"/>
       <w:r>
         <w:t>Introducción</w:t>
       </w:r>
@@ -1931,7 +1949,7 @@
       <w:pPr>
         <w:pStyle w:val="PSI-Ttulo2"/>
       </w:pPr>
-      <w:bookmarkStart w:id="1" w:name="_Toc177935011"/>
+      <w:bookmarkStart w:id="1" w:name="_Toc177998006"/>
       <w:r>
         <w:t>Propósito</w:t>
       </w:r>
@@ -1952,7 +1970,7 @@
       <w:pPr>
         <w:pStyle w:val="PSI-Ttulo2"/>
       </w:pPr>
-      <w:bookmarkStart w:id="2" w:name="_Toc177935012"/>
+      <w:bookmarkStart w:id="2" w:name="_Toc177998007"/>
       <w:r>
         <w:t>Referencias</w:t>
       </w:r>
@@ -1977,7 +1995,7 @@
       <w:pPr>
         <w:pStyle w:val="PSI-Ttulo1"/>
       </w:pPr>
-      <w:bookmarkStart w:id="3" w:name="_Toc177935013"/>
+      <w:bookmarkStart w:id="3" w:name="_Toc177998008"/>
       <w:r>
         <w:t>Objetivos</w:t>
       </w:r>
@@ -1987,7 +2005,7 @@
       <w:pPr>
         <w:pStyle w:val="PSI-Ttulo2"/>
       </w:pPr>
-      <w:bookmarkStart w:id="4" w:name="_Toc177935014"/>
+      <w:bookmarkStart w:id="4" w:name="_Toc177998009"/>
       <w:r>
         <w:t>Criterios de Evaluación</w:t>
       </w:r>
@@ -2089,7 +2107,7 @@
       <w:pPr>
         <w:pStyle w:val="PSI-Ttulo2"/>
       </w:pPr>
-      <w:bookmarkStart w:id="5" w:name="_Toc177935015"/>
+      <w:bookmarkStart w:id="5" w:name="_Toc177998010"/>
       <w:r>
         <w:t>Elementos de la Línea Base</w:t>
       </w:r>
@@ -2212,7 +2230,7 @@
       <w:pPr>
         <w:pStyle w:val="PSI-Ttulo1"/>
       </w:pPr>
-      <w:bookmarkStart w:id="6" w:name="_Toc177935016"/>
+      <w:bookmarkStart w:id="6" w:name="_Toc177998011"/>
       <w:r>
         <w:lastRenderedPageBreak/>
         <w:t>Planificación</w:t>
@@ -5117,7 +5135,7 @@
       <w:pPr>
         <w:pStyle w:val="PSI-Ttulo1"/>
       </w:pPr>
-      <w:bookmarkStart w:id="7" w:name="_Toc177935017"/>
+      <w:bookmarkStart w:id="7" w:name="_Toc177998012"/>
       <w:r>
         <w:lastRenderedPageBreak/>
         <w:t>Recursos</w:t>
@@ -5245,7 +5263,7 @@
         <w:pStyle w:val="PSI-Ttulo1"/>
       </w:pPr>
       <w:bookmarkStart w:id="8" w:name="_Toc257627937"/>
-      <w:bookmarkStart w:id="9" w:name="_Toc177935018"/>
+      <w:bookmarkStart w:id="9" w:name="_Toc177998013"/>
       <w:r>
         <w:t xml:space="preserve">Evaluación </w:t>
       </w:r>
@@ -5260,7 +5278,7 @@
         <w:pStyle w:val="PSI-Ttulo2"/>
       </w:pPr>
       <w:bookmarkStart w:id="10" w:name="_Toc257627938"/>
-      <w:bookmarkStart w:id="11" w:name="_Toc177935019"/>
+      <w:bookmarkStart w:id="11" w:name="_Toc177998014"/>
       <w:r>
         <w:t>Objetivos Alcanzados</w:t>
       </w:r>
@@ -5399,7 +5417,7 @@
         <w:pStyle w:val="PSI-Ttulo2"/>
       </w:pPr>
       <w:bookmarkStart w:id="12" w:name="_Toc257627939"/>
-      <w:bookmarkStart w:id="13" w:name="_Toc177935020"/>
+      <w:bookmarkStart w:id="13" w:name="_Toc177998015"/>
       <w:r>
         <w:t>Objetivos No Alcanzados</w:t>
       </w:r>
@@ -5492,7 +5510,7 @@
         <w:pStyle w:val="PSI-Ttulo1"/>
       </w:pPr>
       <w:bookmarkStart w:id="14" w:name="_Toc257627941"/>
-      <w:bookmarkStart w:id="15" w:name="_Toc177935021"/>
+      <w:bookmarkStart w:id="15" w:name="_Toc177998016"/>
       <w:r>
         <w:lastRenderedPageBreak/>
         <w:t>Conclusión</w:t>
@@ -5532,13 +5550,40 @@
     </w:p>
     <w:p>
       <w:r>
-        <w:t>A partir de la próxima iteración, se implementará una nueva metodología de trabajo con el fin de optimizar la eficiencia y la responsabilidad individual. Cada miembro del equipo será designado como responsable exclusivo de una entrega específica, siendo la única persona autorizada para modificar directamente el archivo correspondiente. En casos de entregas particularmente extensas o complejas, los demás integrantes deberán comunicar sus sugerencias de modificación a través de</w:t>
+        <w:t xml:space="preserve">A partir de la próxima iteración, se implementará una nueva metodología de trabajo con el fin de optimizar la eficiencia y la responsabilidad individual. Cada miembro del equipo será designado como responsable exclusivo de una </w:t>
+      </w:r>
+      <w:r>
+        <w:t>actividad</w:t>
+      </w:r>
+      <w:r>
+        <w:t xml:space="preserve"> específica, siendo la única persona autorizada para modificar directamente el archivo correspondiente. </w:t>
+      </w:r>
+      <w:r>
+        <w:t xml:space="preserve">El proceso será </w:t>
+      </w:r>
+      <w:r>
+        <w:t xml:space="preserve">comunicar los cambios necesarios </w:t>
+      </w:r>
+      <w:r>
+        <w:t xml:space="preserve">al encargado de la actividad </w:t>
+      </w:r>
+      <w:r>
+        <w:t>a través de WhatsApp o mediante comentarios dentro del documento de Word</w:t>
       </w:r>
       <w:r>
         <w:t xml:space="preserve"> </w:t>
       </w:r>
       <w:r>
-        <w:t>WhatsApp, delegando la implementación de dichos cambios al responsable asignado.</w:t>
+        <w:t>para realizar dichas modificaciones</w:t>
+      </w:r>
+      <w:r>
+        <w:t>. Cuando un documento sea demasiado extenso,</w:t>
+      </w:r>
+      <w:r>
+        <w:t xml:space="preserve"> se dividirán </w:t>
+      </w:r>
+      <w:r>
+        <w:t>las partes, cada uno realizará su parte del documento y después se organizarán para agregar los cambios de manera coordinada, evitando superposiciones.</w:t>
       </w:r>
     </w:p>
     <w:p>
@@ -5560,7 +5605,7 @@
         <w:pStyle w:val="PSI-Ttulo2"/>
       </w:pPr>
       <w:bookmarkStart w:id="17" w:name="_Toc257627942"/>
-      <w:bookmarkStart w:id="18" w:name="_Toc177935022"/>
+      <w:bookmarkStart w:id="18" w:name="_Toc177998017"/>
       <w:r>
         <w:lastRenderedPageBreak/>
         <w:t>Estado del repositorio</w:t>
@@ -6957,7 +7002,15 @@
       </mc:AlternateContent>
     </w:r>
     <w:r>
-      <w:t>Vesta Risk Manager</w:t>
+      <w:t xml:space="preserve">Vesta </w:t>
+    </w:r>
+    <w:proofErr w:type="spellStart"/>
+    <w:r>
+      <w:t>Risk</w:t>
+    </w:r>
+    <w:proofErr w:type="spellEnd"/>
+    <w:r>
+      <w:t xml:space="preserve"> Manager</w:t>
     </w:r>
     <w:r>
       <w:tab/>
@@ -9479,7 +9532,6 @@
   <w:style w:type="character" w:default="1" w:styleId="Fuentedeprrafopredeter">
     <w:name w:val="Default Paragraph Font"/>
     <w:uiPriority w:val="1"/>
-    <w:semiHidden/>
     <w:unhideWhenUsed/>
   </w:style>
   <w:style w:type="table" w:default="1" w:styleId="Tablanormal">

</xml_diff>